<commit_message>
edit some part of document part 1
</commit_message>
<xml_diff>
--- a/Complete_part1.docx
+++ b/Complete_part1.docx
@@ -1,6 +1,6 @@
 
 <file path=word/document.xml><?xml version="1.0" encoding="utf-8"?>
-<w:document xmlns:wpc="http://schemas.microsoft.com/office/word/2010/wordprocessingCanvas" xmlns:mc="http://schemas.openxmlformats.org/markup-compatibility/2006" xmlns:o="urn:schemas-microsoft-com:office:office" xmlns:r="http://schemas.openxmlformats.org/officeDocument/2006/relationships" xmlns:m="http://schemas.openxmlformats.org/officeDocument/2006/math" xmlns:v="urn:schemas-microsoft-com:vml" xmlns:wp14="http://schemas.microsoft.com/office/word/2010/wordprocessingDrawing" xmlns:wp="http://schemas.openxmlformats.org/drawingml/2006/wordprocessingDrawing" xmlns:w10="urn:schemas-microsoft-com:office:word" xmlns:w="http://schemas.openxmlformats.org/wordprocessingml/2006/main" xmlns:w14="http://schemas.microsoft.com/office/word/2010/wordml" xmlns:w15="http://schemas.microsoft.com/office/word/2012/wordml" xmlns:wpg="http://schemas.microsoft.com/office/word/2010/wordprocessingGroup" xmlns:wpi="http://schemas.microsoft.com/office/word/2010/wordprocessingInk" xmlns:wne="http://schemas.microsoft.com/office/word/2006/wordml" xmlns:wps="http://schemas.microsoft.com/office/word/2010/wordprocessingShape" mc:Ignorable="w14 w15 wp14">
+<w:document xmlns:wpc="http://schemas.microsoft.com/office/word/2010/wordprocessingCanvas" xmlns:mc="http://schemas.openxmlformats.org/markup-compatibility/2006" xmlns:o="urn:schemas-microsoft-com:office:office" xmlns:r="http://schemas.openxmlformats.org/officeDocument/2006/relationships" xmlns:m="http://schemas.openxmlformats.org/officeDocument/2006/math" xmlns:v="urn:schemas-microsoft-com:vml" xmlns:wp14="http://schemas.microsoft.com/office/word/2010/wordprocessingDrawing" xmlns:wp="http://schemas.openxmlformats.org/drawingml/2006/wordprocessingDrawing" xmlns:w10="urn:schemas-microsoft-com:office:word" xmlns:w="http://schemas.openxmlformats.org/wordprocessingml/2006/main" xmlns:w14="http://schemas.microsoft.com/office/word/2010/wordml" xmlns:wpg="http://schemas.microsoft.com/office/word/2010/wordprocessingGroup" xmlns:wpi="http://schemas.microsoft.com/office/word/2010/wordprocessingInk" xmlns:wne="http://schemas.microsoft.com/office/word/2006/wordml" xmlns:wps="http://schemas.microsoft.com/office/word/2010/wordprocessingShape" mc:Ignorable="w14 wp14">
   <w:body>
     <w:p>
       <w:pPr>
@@ -967,8 +967,6 @@
         </w:rPr>
         <w:br w:type="page"/>
       </w:r>
-      <w:bookmarkStart w:id="0" w:name="_GoBack"/>
-      <w:bookmarkEnd w:id="0"/>
     </w:p>
     <w:p>
       <w:pPr>
@@ -1560,7 +1558,7 @@
         </w:rPr>
         <w:t xml:space="preserve"> allow email format (e.g.</w:t>
       </w:r>
-      <w:hyperlink r:id="rId8" w:history="1">
+      <w:hyperlink r:id="rId9" w:history="1">
         <w:r>
           <w:rPr>
             <w:rStyle w:val="a3"/>
@@ -5774,7 +5772,7 @@
             <o:lock v:ext="edit" aspectratio="t"/>
           </v:shapetype>
           <v:shape id="_x0000_i1025" type="#_x0000_t75" style="width:472.75pt;height:353.9pt">
-            <v:imagedata r:id="rId9" o:title="UC_dia2"/>
+            <v:imagedata r:id="rId10" o:title="UC_dia2"/>
           </v:shape>
         </w:pict>
       </w:r>
@@ -6827,7 +6825,7 @@
                     <pic:cNvPicPr/>
                   </pic:nvPicPr>
                   <pic:blipFill>
-                    <a:blip r:embed="rId10">
+                    <a:blip r:embed="rId11">
                       <a:extLst>
                         <a:ext uri="{28A0092B-C50C-407E-A947-70E740481C1C}">
                           <a14:useLocalDpi xmlns:a14="http://schemas.microsoft.com/office/drawing/2010/main" val="0"/>
@@ -8719,7 +8717,7 @@
                     <pic:cNvPicPr/>
                   </pic:nvPicPr>
                   <pic:blipFill>
-                    <a:blip r:embed="rId11">
+                    <a:blip r:embed="rId12">
                       <a:extLst>
                         <a:ext uri="{28A0092B-C50C-407E-A947-70E740481C1C}">
                           <a14:useLocalDpi xmlns:a14="http://schemas.microsoft.com/office/drawing/2010/main" val="0"/>
@@ -8822,8 +8820,8 @@
         <w:tblLook w:val="04A0" w:firstRow="1" w:lastRow="0" w:firstColumn="1" w:lastColumn="0" w:noHBand="0" w:noVBand="1"/>
       </w:tblPr>
       <w:tblGrid>
-        <w:gridCol w:w="2485"/>
-        <w:gridCol w:w="6531"/>
+        <w:gridCol w:w="2526"/>
+        <w:gridCol w:w="6716"/>
       </w:tblGrid>
       <w:tr>
         <w:tc>
@@ -9325,7 +9323,7 @@
                     <pic:cNvPicPr/>
                   </pic:nvPicPr>
                   <pic:blipFill>
-                    <a:blip r:embed="rId12">
+                    <a:blip r:embed="rId13">
                       <a:extLst>
                         <a:ext uri="{28A0092B-C50C-407E-A947-70E740481C1C}">
                           <a14:useLocalDpi xmlns:a14="http://schemas.microsoft.com/office/drawing/2010/main" val="0"/>
@@ -9960,7 +9958,7 @@
                     <pic:cNvPicPr/>
                   </pic:nvPicPr>
                   <pic:blipFill>
-                    <a:blip r:embed="rId13">
+                    <a:blip r:embed="rId14">
                       <a:extLst>
                         <a:ext uri="{28A0092B-C50C-407E-A947-70E740481C1C}">
                           <a14:useLocalDpi xmlns:a14="http://schemas.microsoft.com/office/drawing/2010/main" val="0"/>
@@ -10651,7 +10649,7 @@
                     <pic:cNvPicPr/>
                   </pic:nvPicPr>
                   <pic:blipFill>
-                    <a:blip r:embed="rId14">
+                    <a:blip r:embed="rId15">
                       <a:extLst>
                         <a:ext uri="{28A0092B-C50C-407E-A947-70E740481C1C}">
                           <a14:useLocalDpi xmlns:a14="http://schemas.microsoft.com/office/drawing/2010/main" val="0"/>
@@ -11764,7 +11762,7 @@
                     <pic:cNvPicPr/>
                   </pic:nvPicPr>
                   <pic:blipFill>
-                    <a:blip r:embed="rId15">
+                    <a:blip r:embed="rId16">
                       <a:extLst>
                         <a:ext uri="{28A0092B-C50C-407E-A947-70E740481C1C}">
                           <a14:useLocalDpi xmlns:a14="http://schemas.microsoft.com/office/drawing/2010/main" val="0"/>
@@ -11901,8 +11899,8 @@
         <w:tblLook w:val="04A0" w:firstRow="1" w:lastRow="0" w:firstColumn="1" w:lastColumn="0" w:noHBand="0" w:noVBand="1"/>
       </w:tblPr>
       <w:tblGrid>
-        <w:gridCol w:w="2482"/>
-        <w:gridCol w:w="6534"/>
+        <w:gridCol w:w="2526"/>
+        <w:gridCol w:w="6716"/>
       </w:tblGrid>
       <w:tr>
         <w:tc>
@@ -12450,7 +12448,7 @@
                     <pic:cNvPicPr/>
                   </pic:nvPicPr>
                   <pic:blipFill>
-                    <a:blip r:embed="rId16">
+                    <a:blip r:embed="rId17">
                       <a:extLst>
                         <a:ext uri="{28A0092B-C50C-407E-A947-70E740481C1C}">
                           <a14:useLocalDpi xmlns:a14="http://schemas.microsoft.com/office/drawing/2010/main" val="0"/>
@@ -13511,7 +13509,7 @@
                     <pic:cNvPicPr/>
                   </pic:nvPicPr>
                   <pic:blipFill>
-                    <a:blip r:embed="rId17">
+                    <a:blip r:embed="rId18">
                       <a:extLst>
                         <a:ext uri="{28A0092B-C50C-407E-A947-70E740481C1C}">
                           <a14:useLocalDpi xmlns:a14="http://schemas.microsoft.com/office/drawing/2010/main" val="0"/>
@@ -14592,7 +14590,7 @@
                     <pic:cNvPicPr/>
                   </pic:nvPicPr>
                   <pic:blipFill>
-                    <a:blip r:embed="rId18">
+                    <a:blip r:embed="rId19">
                       <a:extLst>
                         <a:ext uri="{28A0092B-C50C-407E-A947-70E740481C1C}">
                           <a14:useLocalDpi xmlns:a14="http://schemas.microsoft.com/office/drawing/2010/main" val="0"/>
@@ -15715,7 +15713,7 @@
                     <pic:cNvPicPr/>
                   </pic:nvPicPr>
                   <pic:blipFill>
-                    <a:blip r:embed="rId19">
+                    <a:blip r:embed="rId20">
                       <a:extLst>
                         <a:ext uri="{28A0092B-C50C-407E-A947-70E740481C1C}">
                           <a14:useLocalDpi xmlns:a14="http://schemas.microsoft.com/office/drawing/2010/main" val="0"/>
@@ -16790,7 +16788,7 @@
                     <pic:cNvPicPr/>
                   </pic:nvPicPr>
                   <pic:blipFill>
-                    <a:blip r:embed="rId20">
+                    <a:blip r:embed="rId21">
                       <a:extLst>
                         <a:ext uri="{28A0092B-C50C-407E-A947-70E740481C1C}">
                           <a14:useLocalDpi xmlns:a14="http://schemas.microsoft.com/office/drawing/2010/main" val="0"/>
@@ -17846,7 +17844,7 @@
                     <pic:cNvPicPr/>
                   </pic:nvPicPr>
                   <pic:blipFill>
-                    <a:blip r:embed="rId21">
+                    <a:blip r:embed="rId22">
                       <a:extLst>
                         <a:ext uri="{28A0092B-C50C-407E-A947-70E740481C1C}">
                           <a14:useLocalDpi xmlns:a14="http://schemas.microsoft.com/office/drawing/2010/main" val="0"/>
@@ -18872,7 +18870,7 @@
                     <pic:cNvPicPr/>
                   </pic:nvPicPr>
                   <pic:blipFill>
-                    <a:blip r:embed="rId22">
+                    <a:blip r:embed="rId23">
                       <a:extLst>
                         <a:ext uri="{28A0092B-C50C-407E-A947-70E740481C1C}">
                           <a14:useLocalDpi xmlns:a14="http://schemas.microsoft.com/office/drawing/2010/main" val="0"/>
@@ -20005,7 +20003,7 @@
                     <pic:cNvPicPr/>
                   </pic:nvPicPr>
                   <pic:blipFill>
-                    <a:blip r:embed="rId23">
+                    <a:blip r:embed="rId24">
                       <a:extLst>
                         <a:ext uri="{28A0092B-C50C-407E-A947-70E740481C1C}">
                           <a14:useLocalDpi xmlns:a14="http://schemas.microsoft.com/office/drawing/2010/main" val="0"/>
@@ -20992,7 +20990,7 @@
                     <pic:cNvPicPr/>
                   </pic:nvPicPr>
                   <pic:blipFill>
-                    <a:blip r:embed="rId24">
+                    <a:blip r:embed="rId25">
                       <a:extLst>
                         <a:ext uri="{28A0092B-C50C-407E-A947-70E740481C1C}">
                           <a14:useLocalDpi xmlns:a14="http://schemas.microsoft.com/office/drawing/2010/main" val="0"/>
@@ -21976,7 +21974,7 @@
                     <pic:cNvPicPr/>
                   </pic:nvPicPr>
                   <pic:blipFill>
-                    <a:blip r:embed="rId25">
+                    <a:blip r:embed="rId26">
                       <a:extLst>
                         <a:ext uri="{28A0092B-C50C-407E-A947-70E740481C1C}">
                           <a14:useLocalDpi xmlns:a14="http://schemas.microsoft.com/office/drawing/2010/main" val="0"/>
@@ -22898,7 +22896,7 @@
                     <pic:cNvPicPr/>
                   </pic:nvPicPr>
                   <pic:blipFill>
-                    <a:blip r:embed="rId26">
+                    <a:blip r:embed="rId27">
                       <a:extLst>
                         <a:ext uri="{28A0092B-C50C-407E-A947-70E740481C1C}">
                           <a14:useLocalDpi xmlns:a14="http://schemas.microsoft.com/office/drawing/2010/main" val="0"/>
@@ -23951,7 +23949,7 @@
                     <pic:cNvPicPr/>
                   </pic:nvPicPr>
                   <pic:blipFill>
-                    <a:blip r:embed="rId27">
+                    <a:blip r:embed="rId28">
                       <a:extLst>
                         <a:ext uri="{28A0092B-C50C-407E-A947-70E740481C1C}">
                           <a14:useLocalDpi xmlns:a14="http://schemas.microsoft.com/office/drawing/2010/main" val="0"/>
@@ -25007,7 +25005,7 @@
                     <pic:cNvPicPr/>
                   </pic:nvPicPr>
                   <pic:blipFill>
-                    <a:blip r:embed="rId28">
+                    <a:blip r:embed="rId29">
                       <a:extLst>
                         <a:ext uri="{28A0092B-C50C-407E-A947-70E740481C1C}">
                           <a14:useLocalDpi xmlns:a14="http://schemas.microsoft.com/office/drawing/2010/main" val="0"/>
@@ -26048,7 +26046,7 @@
                     <pic:cNvPicPr/>
                   </pic:nvPicPr>
                   <pic:blipFill>
-                    <a:blip r:embed="rId29">
+                    <a:blip r:embed="rId30">
                       <a:extLst>
                         <a:ext uri="{28A0092B-C50C-407E-A947-70E740481C1C}">
                           <a14:useLocalDpi xmlns:a14="http://schemas.microsoft.com/office/drawing/2010/main" val="0"/>
@@ -27081,7 +27079,7 @@
                     </pic:cNvPicPr>
                   </pic:nvPicPr>
                   <pic:blipFill>
-                    <a:blip r:embed="rId30">
+                    <a:blip r:embed="rId31">
                       <a:extLst>
                         <a:ext uri="{28A0092B-C50C-407E-A947-70E740481C1C}">
                           <a14:useLocalDpi xmlns:a14="http://schemas.microsoft.com/office/drawing/2010/main" val="0"/>
@@ -28191,7 +28189,7 @@
                     <pic:cNvPicPr/>
                   </pic:nvPicPr>
                   <pic:blipFill>
-                    <a:blip r:embed="rId31">
+                    <a:blip r:embed="rId32">
                       <a:extLst>
                         <a:ext uri="{28A0092B-C50C-407E-A947-70E740481C1C}">
                           <a14:useLocalDpi xmlns:a14="http://schemas.microsoft.com/office/drawing/2010/main" val="0"/>
@@ -29263,7 +29261,7 @@
                     <pic:cNvPicPr/>
                   </pic:nvPicPr>
                   <pic:blipFill>
-                    <a:blip r:embed="rId32">
+                    <a:blip r:embed="rId33">
                       <a:extLst>
                         <a:ext uri="{28A0092B-C50C-407E-A947-70E740481C1C}">
                           <a14:useLocalDpi xmlns:a14="http://schemas.microsoft.com/office/drawing/2010/main" val="0"/>
@@ -30320,7 +30318,7 @@
                     <pic:cNvPicPr/>
                   </pic:nvPicPr>
                   <pic:blipFill>
-                    <a:blip r:embed="rId33">
+                    <a:blip r:embed="rId34">
                       <a:extLst>
                         <a:ext uri="{28A0092B-C50C-407E-A947-70E740481C1C}">
                           <a14:useLocalDpi xmlns:a14="http://schemas.microsoft.com/office/drawing/2010/main" val="0"/>
@@ -30406,7 +30404,7 @@
       <w:r>
         <w:pict>
           <v:shape id="_x0000_i1026" type="#_x0000_t75" style="width:364.1pt;height:634.4pt;mso-left-percent:-10001;mso-top-percent:-10001;mso-position-horizontal:absolute;mso-position-horizontal-relative:char;mso-position-vertical:absolute;mso-position-vertical-relative:line;mso-left-percent:-10001;mso-top-percent:-10001">
-            <v:imagedata r:id="rId34" o:title="Class Diagram1"/>
+            <v:imagedata r:id="rId35" o:title="Class Diagram1"/>
           </v:shape>
         </w:pict>
       </w:r>
@@ -30466,7 +30464,7 @@
                     </pic:cNvPicPr>
                   </pic:nvPicPr>
                   <pic:blipFill>
-                    <a:blip r:embed="rId35">
+                    <a:blip r:embed="rId36">
                       <a:extLst>
                         <a:ext uri="{28A0092B-C50C-407E-A947-70E740481C1C}">
                           <a14:useLocalDpi xmlns:a14="http://schemas.microsoft.com/office/drawing/2010/main" val="0"/>
@@ -30585,7 +30583,7 @@
                     </pic:cNvPicPr>
                   </pic:nvPicPr>
                   <pic:blipFill>
-                    <a:blip r:embed="rId36">
+                    <a:blip r:embed="rId37">
                       <a:extLst>
                         <a:ext uri="{28A0092B-C50C-407E-A947-70E740481C1C}">
                           <a14:useLocalDpi xmlns:a14="http://schemas.microsoft.com/office/drawing/2010/main" val="0"/>
@@ -30679,8 +30677,8 @@
           <w:bCs/>
         </w:rPr>
         <w:pict>
-          <v:shape id="_x0000_i1027" type="#_x0000_t75" style="width:450.35pt;height:238.4pt">
-            <v:imagedata r:id="rId37" o:title="Class Diagram2"/>
+          <v:shape id="_x0000_i1047" type="#_x0000_t75" style="width:450.35pt;height:238.4pt">
+            <v:imagedata r:id="rId38" o:title="Class Diagram2"/>
           </v:shape>
         </w:pict>
       </w:r>
@@ -31142,7 +31140,21 @@
               </w:tabs>
             </w:pPr>
             <w:r>
-              <w:t>-questionService : QuestionService</w:t>
+              <w:t>-</w:t>
+            </w:r>
+            <w:r>
+              <w:t>history</w:t>
+            </w:r>
+            <w:r>
+              <w:t xml:space="preserve">Service : </w:t>
+            </w:r>
+            <w:r>
+              <w:t>History</w:t>
+            </w:r>
+            <w:bookmarkStart w:id="0" w:name="_GoBack"/>
+            <w:bookmarkEnd w:id="0"/>
+            <w:r>
+              <w:t>Service</w:t>
             </w:r>
           </w:p>
         </w:tc>
@@ -31332,6 +31344,10 @@
     </w:tbl>
     <w:p/>
     <w:p/>
+    <w:p/>
+    <w:p/>
+    <w:p/>
+    <w:p/>
     <w:p>
       <w:pPr>
         <w:pStyle w:val="a4"/>
@@ -31350,6 +31366,7 @@
           <w:bCs/>
           <w:sz w:val="28"/>
         </w:rPr>
+        <w:lastRenderedPageBreak/>
         <w:t>Class name: ActivityController</w:t>
       </w:r>
     </w:p>
@@ -31406,7 +31423,6 @@
               </w:tabs>
             </w:pPr>
             <w:r>
-              <w:lastRenderedPageBreak/>
               <w:t>-activityService : ActivityService</w:t>
             </w:r>
           </w:p>
@@ -33817,38 +33833,64 @@
               <w:jc w:val="center"/>
             </w:pPr>
             <w:r>
+              <w:t>4</w:t>
+            </w:r>
+          </w:p>
+        </w:tc>
+        <w:tc>
+          <w:tcPr>
+            <w:tcW w:w="3119" w:type="dxa"/>
+          </w:tcPr>
+          <w:p>
+            <w:pPr>
+              <w:jc w:val="center"/>
+            </w:pPr>
+            <w:r>
+              <w:t>deleteActivity</w:t>
+            </w:r>
+          </w:p>
+        </w:tc>
+        <w:tc>
+          <w:tcPr>
+            <w:tcW w:w="2410" w:type="dxa"/>
+          </w:tcPr>
+          <w:p>
+            <w:r>
+              <w:t xml:space="preserve">Method for get all activity from Database </w:t>
+            </w:r>
+            <w:r>
               <w:lastRenderedPageBreak/>
-              <w:t>4</w:t>
-            </w:r>
-          </w:p>
-        </w:tc>
-        <w:tc>
-          <w:tcPr>
-            <w:tcW w:w="3119" w:type="dxa"/>
+              <w:t>in the system.</w:t>
+            </w:r>
+          </w:p>
+        </w:tc>
+        <w:tc>
+          <w:tcPr>
+            <w:tcW w:w="2358" w:type="dxa"/>
           </w:tcPr>
           <w:p>
             <w:pPr>
               <w:jc w:val="center"/>
             </w:pPr>
             <w:r>
-              <w:t>deleteActivity</w:t>
-            </w:r>
-          </w:p>
-        </w:tc>
-        <w:tc>
-          <w:tcPr>
-            <w:tcW w:w="2410" w:type="dxa"/>
-          </w:tcPr>
-          <w:p>
-            <w:r>
-              <w:t>Method for get all activity from Database in the system.</w:t>
-            </w:r>
-          </w:p>
-        </w:tc>
-        <w:tc>
-          <w:tcPr>
-            <w:tcW w:w="2358" w:type="dxa"/>
-          </w:tcPr>
+              <w:rPr>
+                <w:b/>
+                <w:bCs/>
+              </w:rPr>
+              <w:lastRenderedPageBreak/>
+              <w:t>Return</w:t>
+            </w:r>
+            <w:r>
+              <w:rPr>
+                <w:b/>
+                <w:bCs/>
+              </w:rPr>
+              <w:t>:</w:t>
+            </w:r>
+            <w:r>
+              <w:t xml:space="preserve"> void</w:t>
+            </w:r>
+          </w:p>
           <w:p>
             <w:pPr>
               <w:jc w:val="center"/>
@@ -33858,28 +33900,7 @@
                 <w:b/>
                 <w:bCs/>
               </w:rPr>
-              <w:t>Return</w:t>
-            </w:r>
-            <w:r>
-              <w:rPr>
-                <w:b/>
-                <w:bCs/>
-              </w:rPr>
-              <w:t>:</w:t>
-            </w:r>
-            <w:r>
-              <w:t xml:space="preserve"> void</w:t>
-            </w:r>
-          </w:p>
-          <w:p>
-            <w:pPr>
-              <w:jc w:val="center"/>
-            </w:pPr>
-            <w:r>
-              <w:rPr>
-                <w:b/>
-                <w:bCs/>
-              </w:rPr>
+              <w:lastRenderedPageBreak/>
               <w:t>Param</w:t>
             </w:r>
             <w:r>
@@ -33910,6 +33931,7 @@
               <w:jc w:val="center"/>
             </w:pPr>
             <w:r>
+              <w:lastRenderedPageBreak/>
               <w:t>5</w:t>
             </w:r>
           </w:p>
@@ -37477,38 +37499,64 @@
               <w:jc w:val="center"/>
             </w:pPr>
             <w:r>
+              <w:t>2</w:t>
+            </w:r>
+          </w:p>
+        </w:tc>
+        <w:tc>
+          <w:tcPr>
+            <w:tcW w:w="3119" w:type="dxa"/>
+          </w:tcPr>
+          <w:p>
+            <w:pPr>
+              <w:jc w:val="center"/>
+            </w:pPr>
+            <w:r>
+              <w:t>DeleteQA</w:t>
+            </w:r>
+          </w:p>
+        </w:tc>
+        <w:tc>
+          <w:tcPr>
+            <w:tcW w:w="2410" w:type="dxa"/>
+          </w:tcPr>
+          <w:p>
+            <w:r>
+              <w:t xml:space="preserve">Used for delete </w:t>
+            </w:r>
+            <w:r>
               <w:lastRenderedPageBreak/>
-              <w:t>2</w:t>
-            </w:r>
-          </w:p>
-        </w:tc>
-        <w:tc>
-          <w:tcPr>
-            <w:tcW w:w="3119" w:type="dxa"/>
+              <w:t>Question.</w:t>
+            </w:r>
+          </w:p>
+        </w:tc>
+        <w:tc>
+          <w:tcPr>
+            <w:tcW w:w="2358" w:type="dxa"/>
           </w:tcPr>
           <w:p>
             <w:pPr>
               <w:jc w:val="center"/>
             </w:pPr>
             <w:r>
-              <w:t>DeleteQA</w:t>
-            </w:r>
-          </w:p>
-        </w:tc>
-        <w:tc>
-          <w:tcPr>
-            <w:tcW w:w="2410" w:type="dxa"/>
-          </w:tcPr>
-          <w:p>
-            <w:r>
-              <w:t>Used for delete Question.</w:t>
-            </w:r>
-          </w:p>
-        </w:tc>
-        <w:tc>
-          <w:tcPr>
-            <w:tcW w:w="2358" w:type="dxa"/>
-          </w:tcPr>
+              <w:rPr>
+                <w:b/>
+                <w:bCs/>
+              </w:rPr>
+              <w:lastRenderedPageBreak/>
+              <w:t>Return</w:t>
+            </w:r>
+            <w:r>
+              <w:rPr>
+                <w:b/>
+                <w:bCs/>
+              </w:rPr>
+              <w:t>:</w:t>
+            </w:r>
+            <w:r>
+              <w:t xml:space="preserve"> void</w:t>
+            </w:r>
+          </w:p>
           <w:p>
             <w:pPr>
               <w:jc w:val="center"/>
@@ -37518,28 +37566,7 @@
                 <w:b/>
                 <w:bCs/>
               </w:rPr>
-              <w:t>Return</w:t>
-            </w:r>
-            <w:r>
-              <w:rPr>
-                <w:b/>
-                <w:bCs/>
-              </w:rPr>
-              <w:t>:</w:t>
-            </w:r>
-            <w:r>
-              <w:t xml:space="preserve"> void</w:t>
-            </w:r>
-          </w:p>
-          <w:p>
-            <w:pPr>
-              <w:jc w:val="center"/>
-            </w:pPr>
-            <w:r>
-              <w:rPr>
-                <w:b/>
-                <w:bCs/>
-              </w:rPr>
+              <w:lastRenderedPageBreak/>
               <w:t>Param</w:t>
             </w:r>
             <w:r>
@@ -37570,6 +37597,7 @@
               <w:jc w:val="center"/>
             </w:pPr>
             <w:r>
+              <w:lastRenderedPageBreak/>
               <w:t>3</w:t>
             </w:r>
           </w:p>
@@ -39026,7 +39054,21 @@
               </w:tabs>
             </w:pPr>
             <w:r>
-              <w:t xml:space="preserve"> -newQ : boolean</w:t>
+              <w:t xml:space="preserve"> -newQ : </w:t>
+            </w:r>
+            <w:r>
+              <w:t>Boolean</w:t>
+            </w:r>
+          </w:p>
+          <w:p>
+            <w:pPr>
+              <w:tabs>
+                <w:tab w:val="left" w:pos="270"/>
+                <w:tab w:val="left" w:pos="915"/>
+              </w:tabs>
+            </w:pPr>
+            <w:r>
+              <w:t xml:space="preserve"> -lang:char[2]</w:t>
             </w:r>
           </w:p>
         </w:tc>
@@ -39412,6 +39454,75 @@
           </w:p>
         </w:tc>
       </w:tr>
+      <w:tr>
+        <w:tc>
+          <w:tcPr>
+            <w:tcW w:w="708" w:type="dxa"/>
+          </w:tcPr>
+          <w:p>
+            <w:pPr>
+              <w:jc w:val="center"/>
+            </w:pPr>
+            <w:r>
+              <w:t>5</w:t>
+            </w:r>
+          </w:p>
+        </w:tc>
+        <w:tc>
+          <w:tcPr>
+            <w:tcW w:w="3119" w:type="dxa"/>
+          </w:tcPr>
+          <w:p>
+            <w:pPr>
+              <w:jc w:val="center"/>
+            </w:pPr>
+            <w:r>
+              <w:t>Lang</w:t>
+            </w:r>
+          </w:p>
+        </w:tc>
+        <w:tc>
+          <w:tcPr>
+            <w:tcW w:w="2410" w:type="dxa"/>
+          </w:tcPr>
+          <w:p>
+            <w:r>
+              <w:t xml:space="preserve">Store the langeage type of the </w:t>
+            </w:r>
+            <w:r>
+              <w:t>question</w:t>
+            </w:r>
+          </w:p>
+        </w:tc>
+        <w:tc>
+          <w:tcPr>
+            <w:tcW w:w="2358" w:type="dxa"/>
+          </w:tcPr>
+          <w:p>
+            <w:pPr>
+              <w:jc w:val="center"/>
+            </w:pPr>
+            <w:r>
+              <w:rPr>
+                <w:b/>
+                <w:bCs/>
+              </w:rPr>
+              <w:t xml:space="preserve">Type </w:t>
+            </w:r>
+            <w:r>
+              <w:t>: array of char</w:t>
+            </w:r>
+          </w:p>
+          <w:p>
+            <w:pPr>
+              <w:jc w:val="center"/>
+            </w:pPr>
+            <w:r>
+              <w:t>char[2]</w:t>
+            </w:r>
+          </w:p>
+        </w:tc>
+      </w:tr>
     </w:tbl>
     <w:p/>
     <w:p/>
@@ -39471,8 +39582,8 @@
       </w:pPr>
       <w:r>
         <w:pict>
-          <v:shape id="_x0000_i1028" type="#_x0000_t75" style="width:254.05pt;height:116.85pt">
-            <v:imagedata r:id="rId38" o:title="View Homepage"/>
+          <v:shape id="_x0000_i1027" type="#_x0000_t75" style="width:254.05pt;height:116.85pt">
+            <v:imagedata r:id="rId39" o:title="View Homepage"/>
           </v:shape>
         </w:pict>
       </w:r>
@@ -39511,8 +39622,8 @@
       </w:pPr>
       <w:r>
         <w:pict>
-          <v:shape id="_x0000_i1029" type="#_x0000_t75" style="width:450.35pt;height:357.3pt">
-            <v:imagedata r:id="rId39" o:title="Register"/>
+          <v:shape id="_x0000_i1028" type="#_x0000_t75" style="width:450.35pt;height:357.3pt">
+            <v:imagedata r:id="rId40" o:title="Register"/>
           </v:shape>
         </w:pict>
       </w:r>
@@ -39565,8 +39676,8 @@
       <w:r>
         <w:lastRenderedPageBreak/>
         <w:pict>
-          <v:shape id="_x0000_i1030" type="#_x0000_t75" style="width:451pt;height:129.05pt">
-            <v:imagedata r:id="rId40" o:title="Switch Language"/>
+          <v:shape id="_x0000_i1029" type="#_x0000_t75" style="width:451pt;height:129.05pt">
+            <v:imagedata r:id="rId41" o:title="Switch Language"/>
           </v:shape>
         </w:pict>
       </w:r>
@@ -39630,8 +39741,8 @@
       </w:pPr>
       <w:r>
         <w:pict>
-          <v:shape id="_x0000_i1031" type="#_x0000_t75" style="width:451pt;height:190.2pt">
-            <v:imagedata r:id="rId41" o:title="view all activities"/>
+          <v:shape id="_x0000_i1030" type="#_x0000_t75" style="width:451pt;height:190.2pt">
+            <v:imagedata r:id="rId42" o:title="view all activities"/>
           </v:shape>
         </w:pict>
       </w:r>
@@ -39692,8 +39803,8 @@
       <w:r>
         <w:lastRenderedPageBreak/>
         <w:pict>
-          <v:shape id="_x0000_i1032" type="#_x0000_t75" style="width:450.35pt;height:189.5pt">
-            <v:imagedata r:id="rId42" o:title="View Activity by ID"/>
+          <v:shape id="_x0000_i1031" type="#_x0000_t75" style="width:450.35pt;height:189.5pt">
+            <v:imagedata r:id="rId43" o:title="View Activity by ID"/>
           </v:shape>
         </w:pict>
       </w:r>
@@ -39777,8 +39888,8 @@
           <w:szCs w:val="22"/>
         </w:rPr>
         <w:pict>
-          <v:shape id="_x0000_i1033" type="#_x0000_t75" style="width:451pt;height:182.05pt">
-            <v:imagedata r:id="rId43" o:title="ViewQA"/>
+          <v:shape id="_x0000_i1032" type="#_x0000_t75" style="width:451pt;height:182.05pt">
+            <v:imagedata r:id="rId44" o:title="ViewQA"/>
           </v:shape>
         </w:pict>
       </w:r>
@@ -39841,8 +39952,8 @@
         </w:rPr>
         <w:lastRenderedPageBreak/>
         <w:pict>
-          <v:shape id="_x0000_i1034" type="#_x0000_t75" style="width:451pt;height:181.35pt">
-            <v:imagedata r:id="rId44" o:title="ViewHistory"/>
+          <v:shape id="_x0000_i1033" type="#_x0000_t75" style="width:451pt;height:181.35pt">
+            <v:imagedata r:id="rId45" o:title="ViewHistory"/>
           </v:shape>
         </w:pict>
       </w:r>
@@ -39876,8 +39987,8 @@
       </w:pPr>
       <w:r>
         <w:pict>
-          <v:shape id="_x0000_i1035" type="#_x0000_t75" style="width:451pt;height:184.75pt">
-            <v:imagedata r:id="rId45" o:title="ViewGallery"/>
+          <v:shape id="_x0000_i1034" type="#_x0000_t75" style="width:451pt;height:184.75pt">
+            <v:imagedata r:id="rId46" o:title="ViewGallery"/>
           </v:shape>
         </w:pict>
       </w:r>
@@ -39923,8 +40034,8 @@
       </w:pPr>
       <w:r>
         <w:pict>
-          <v:shape id="_x0000_i1036" type="#_x0000_t75" style="width:451pt;height:184.75pt">
-            <v:imagedata r:id="rId46" o:title="View Ablum"/>
+          <v:shape id="_x0000_i1035" type="#_x0000_t75" style="width:451pt;height:184.75pt">
+            <v:imagedata r:id="rId47" o:title="View Ablum"/>
           </v:shape>
         </w:pict>
       </w:r>
@@ -39994,7 +40105,7 @@
                     </pic:cNvPicPr>
                   </pic:nvPicPr>
                   <pic:blipFill>
-                    <a:blip r:embed="rId47">
+                    <a:blip r:embed="rId48">
                       <a:extLst>
                         <a:ext uri="{28A0092B-C50C-407E-A947-70E740481C1C}">
                           <a14:useLocalDpi xmlns:a14="http://schemas.microsoft.com/office/drawing/2010/main" val="0"/>
@@ -40067,8 +40178,8 @@
       </w:pPr>
       <w:r>
         <w:pict>
-          <v:shape id="_x0000_i1037" type="#_x0000_t75" style="width:3in;height:129.75pt">
-            <v:imagedata r:id="rId48" o:title="View Contact"/>
+          <v:shape id="_x0000_i1036" type="#_x0000_t75" style="width:3in;height:129.75pt">
+            <v:imagedata r:id="rId49" o:title="View Contact"/>
           </v:shape>
         </w:pict>
       </w:r>
@@ -40114,8 +40225,8 @@
       </w:pPr>
       <w:r>
         <w:pict>
-          <v:shape id="_x0000_i1038" type="#_x0000_t75" style="width:175.25pt;height:116.85pt">
-            <v:imagedata r:id="rId49" o:title="Map"/>
+          <v:shape id="_x0000_i1037" type="#_x0000_t75" style="width:175.25pt;height:116.85pt">
+            <v:imagedata r:id="rId50" o:title="Map"/>
           </v:shape>
         </w:pict>
       </w:r>
@@ -40168,8 +40279,8 @@
       <w:r>
         <w:lastRenderedPageBreak/>
         <w:pict>
-          <v:shape id="_x0000_i1039" type="#_x0000_t75" style="width:201.05pt;height:116.85pt">
-            <v:imagedata r:id="rId50" o:title="facebook"/>
+          <v:shape id="_x0000_i1038" type="#_x0000_t75" style="width:201.05pt;height:116.85pt">
+            <v:imagedata r:id="rId51" o:title="facebook"/>
           </v:shape>
         </w:pict>
       </w:r>
@@ -40215,8 +40326,8 @@
       </w:pPr>
       <w:r>
         <w:pict>
-          <v:shape id="_x0000_i1040" type="#_x0000_t75" style="width:451pt;height:207.15pt">
-            <v:imagedata r:id="rId51" o:title="Login"/>
+          <v:shape id="_x0000_i1039" type="#_x0000_t75" style="width:451pt;height:207.15pt">
+            <v:imagedata r:id="rId52" o:title="Login"/>
           </v:shape>
         </w:pict>
       </w:r>
@@ -40313,8 +40424,8 @@
       </w:pPr>
       <w:r>
         <w:pict>
-          <v:shape id="_x0000_i1041" type="#_x0000_t75" style="width:261.5pt;height:126.35pt">
-            <v:imagedata r:id="rId52" o:title="Logout"/>
+          <v:shape id="_x0000_i1040" type="#_x0000_t75" style="width:261.5pt;height:126.35pt">
+            <v:imagedata r:id="rId53" o:title="Logout"/>
           </v:shape>
         </w:pict>
       </w:r>
@@ -40437,8 +40548,8 @@
           <w:szCs w:val="22"/>
         </w:rPr>
         <w:pict>
-          <v:shape id="_x0000_i1042" type="#_x0000_t75" style="width:451pt;height:131.1pt">
-            <v:imagedata r:id="rId53" o:title="Send Question"/>
+          <v:shape id="_x0000_i1041" type="#_x0000_t75" style="width:451pt;height:131.1pt">
+            <v:imagedata r:id="rId54" o:title="Send Question"/>
           </v:shape>
         </w:pict>
       </w:r>
@@ -40594,7 +40705,7 @@
                     </pic:cNvPicPr>
                   </pic:nvPicPr>
                   <pic:blipFill>
-                    <a:blip r:embed="rId54">
+                    <a:blip r:embed="rId55">
                       <a:extLst>
                         <a:ext uri="{28A0092B-C50C-407E-A947-70E740481C1C}">
                           <a14:useLocalDpi xmlns:a14="http://schemas.microsoft.com/office/drawing/2010/main" val="0"/>
@@ -40682,8 +40793,8 @@
       </w:pPr>
       <w:r>
         <w:pict>
-          <v:shape id="_x0000_i1043" type="#_x0000_t75" style="width:451pt;height:4in">
-            <v:imagedata r:id="rId55" o:title="Edit activity"/>
+          <v:shape id="_x0000_i1042" type="#_x0000_t75" style="width:451pt;height:4in">
+            <v:imagedata r:id="rId56" o:title="Edit activity"/>
           </v:shape>
         </w:pict>
       </w:r>
@@ -40746,8 +40857,8 @@
       <w:r>
         <w:lastRenderedPageBreak/>
         <w:pict>
-          <v:shape id="_x0000_i1044" type="#_x0000_t75" style="width:451.7pt;height:163pt">
-            <v:imagedata r:id="rId56" o:title="delete activity"/>
+          <v:shape id="_x0000_i1043" type="#_x0000_t75" style="width:451.7pt;height:163pt">
+            <v:imagedata r:id="rId57" o:title="delete activity"/>
           </v:shape>
         </w:pict>
       </w:r>
@@ -40862,8 +40973,8 @@
       </w:pPr>
       <w:r>
         <w:pict>
-          <v:shape id="_x0000_i1045" type="#_x0000_t75" style="width:450.35pt;height:256.1pt">
-            <v:imagedata r:id="rId57" o:title="Answer"/>
+          <v:shape id="_x0000_i1044" type="#_x0000_t75" style="width:450.35pt;height:256.1pt">
+            <v:imagedata r:id="rId58" o:title="Answer"/>
           </v:shape>
         </w:pict>
       </w:r>
@@ -40925,8 +41036,8 @@
       </w:pPr>
       <w:r>
         <w:pict>
-          <v:shape id="_x0000_i1046" type="#_x0000_t75" style="width:450.35pt;height:170.5pt">
-            <v:imagedata r:id="rId58" o:title="DeleteQA"/>
+          <v:shape id="_x0000_i1045" type="#_x0000_t75" style="width:450.35pt;height:170.5pt">
+            <v:imagedata r:id="rId59" o:title="DeleteQA"/>
           </v:shape>
         </w:pict>
       </w:r>
@@ -41032,8 +41143,8 @@
         </w:rPr>
         <w:lastRenderedPageBreak/>
         <w:pict>
-          <v:shape id="_x0000_i1047" type="#_x0000_t75" style="width:451.7pt;height:171.85pt">
-            <v:imagedata r:id="rId59" o:title="Edit temple history"/>
+          <v:shape id="_x0000_i1046" type="#_x0000_t75" style="width:451.7pt;height:171.85pt">
+            <v:imagedata r:id="rId60" o:title="Edit temple history"/>
           </v:shape>
         </w:pict>
       </w:r>
@@ -42444,7 +42555,6 @@
               <w:jc w:val="center"/>
             </w:pPr>
             <w:r>
-              <w:lastRenderedPageBreak/>
               <w:t>12</w:t>
             </w:r>
           </w:p>
@@ -42472,7 +42582,11 @@
               <w:spacing w:after="160" w:line="259" w:lineRule="auto"/>
             </w:pPr>
             <w:r>
-              <w:t>Visitor, Member, and Admin can view the map page.</w:t>
+              <w:t xml:space="preserve">Visitor, Member, and Admin can view the map </w:t>
+            </w:r>
+            <w:r>
+              <w:lastRenderedPageBreak/>
+              <w:t>page.</w:t>
             </w:r>
           </w:p>
         </w:tc>
@@ -42486,7 +42600,12 @@
               <w:jc w:val="center"/>
             </w:pPr>
             <w:r>
-              <w:t>02,49,50,51,52</w:t>
+              <w:lastRenderedPageBreak/>
+              <w:t>02,49,50,51,</w:t>
+            </w:r>
+            <w:r>
+              <w:lastRenderedPageBreak/>
+              <w:t>52</w:t>
             </w:r>
           </w:p>
         </w:tc>
@@ -42500,6 +42619,7 @@
               <w:jc w:val="center"/>
             </w:pPr>
             <w:r>
+              <w:lastRenderedPageBreak/>
               <w:t>12</w:t>
             </w:r>
           </w:p>
@@ -42547,6 +42667,7 @@
               <w:jc w:val="center"/>
             </w:pPr>
             <w:r>
+              <w:lastRenderedPageBreak/>
               <w:t>13</w:t>
             </w:r>
           </w:p>
@@ -43775,12 +43896,12 @@
       </w:pPr>
     </w:p>
     <w:sectPr>
-      <w:headerReference w:type="even" r:id="rId60"/>
-      <w:headerReference w:type="default" r:id="rId61"/>
-      <w:footerReference w:type="even" r:id="rId62"/>
-      <w:footerReference w:type="default" r:id="rId63"/>
-      <w:headerReference w:type="first" r:id="rId64"/>
-      <w:footerReference w:type="first" r:id="rId65"/>
+      <w:headerReference w:type="even" r:id="rId61"/>
+      <w:headerReference w:type="default" r:id="rId62"/>
+      <w:footerReference w:type="even" r:id="rId63"/>
+      <w:footerReference w:type="default" r:id="rId64"/>
+      <w:headerReference w:type="first" r:id="rId65"/>
+      <w:footerReference w:type="first" r:id="rId66"/>
       <w:pgSz w:w="11906" w:h="16838"/>
       <w:pgMar w:top="1440" w:right="1440" w:bottom="1440" w:left="1440" w:header="708" w:footer="708" w:gutter="0"/>
       <w:pgNumType w:start="0"/>
@@ -43792,7 +43913,7 @@
 </file>
 
 <file path=word/endnotes.xml><?xml version="1.0" encoding="utf-8"?>
-<w:endnotes xmlns:wpc="http://schemas.microsoft.com/office/word/2010/wordprocessingCanvas" xmlns:mc="http://schemas.openxmlformats.org/markup-compatibility/2006" xmlns:o="urn:schemas-microsoft-com:office:office" xmlns:r="http://schemas.openxmlformats.org/officeDocument/2006/relationships" xmlns:m="http://schemas.openxmlformats.org/officeDocument/2006/math" xmlns:v="urn:schemas-microsoft-com:vml" xmlns:wp14="http://schemas.microsoft.com/office/word/2010/wordprocessingDrawing" xmlns:wp="http://schemas.openxmlformats.org/drawingml/2006/wordprocessingDrawing" xmlns:w10="urn:schemas-microsoft-com:office:word" xmlns:w="http://schemas.openxmlformats.org/wordprocessingml/2006/main" xmlns:w14="http://schemas.microsoft.com/office/word/2010/wordml" xmlns:w15="http://schemas.microsoft.com/office/word/2012/wordml" xmlns:wpg="http://schemas.microsoft.com/office/word/2010/wordprocessingGroup" xmlns:wpi="http://schemas.microsoft.com/office/word/2010/wordprocessingInk" xmlns:wne="http://schemas.microsoft.com/office/word/2006/wordml" xmlns:wps="http://schemas.microsoft.com/office/word/2010/wordprocessingShape" mc:Ignorable="w14 w15 wp14">
+<w:endnotes xmlns:wpc="http://schemas.microsoft.com/office/word/2010/wordprocessingCanvas" xmlns:mc="http://schemas.openxmlformats.org/markup-compatibility/2006" xmlns:o="urn:schemas-microsoft-com:office:office" xmlns:r="http://schemas.openxmlformats.org/officeDocument/2006/relationships" xmlns:m="http://schemas.openxmlformats.org/officeDocument/2006/math" xmlns:v="urn:schemas-microsoft-com:vml" xmlns:wp14="http://schemas.microsoft.com/office/word/2010/wordprocessingDrawing" xmlns:wp="http://schemas.openxmlformats.org/drawingml/2006/wordprocessingDrawing" xmlns:w10="urn:schemas-microsoft-com:office:word" xmlns:w="http://schemas.openxmlformats.org/wordprocessingml/2006/main" xmlns:w14="http://schemas.microsoft.com/office/word/2010/wordml" xmlns:wpg="http://schemas.microsoft.com/office/word/2010/wordprocessingGroup" xmlns:wpi="http://schemas.microsoft.com/office/word/2010/wordprocessingInk" xmlns:wne="http://schemas.microsoft.com/office/word/2006/wordml" xmlns:wps="http://schemas.microsoft.com/office/word/2010/wordprocessingShape" mc:Ignorable="w14 wp14">
   <w:endnote w:type="separator" w:id="-1">
     <w:p>
       <w:pPr>
@@ -43817,7 +43938,7 @@
 </file>
 
 <file path=word/footer1.xml><?xml version="1.0" encoding="utf-8"?>
-<w:ftr xmlns:wpc="http://schemas.microsoft.com/office/word/2010/wordprocessingCanvas" xmlns:mc="http://schemas.openxmlformats.org/markup-compatibility/2006" xmlns:o="urn:schemas-microsoft-com:office:office" xmlns:r="http://schemas.openxmlformats.org/officeDocument/2006/relationships" xmlns:m="http://schemas.openxmlformats.org/officeDocument/2006/math" xmlns:v="urn:schemas-microsoft-com:vml" xmlns:wp14="http://schemas.microsoft.com/office/word/2010/wordprocessingDrawing" xmlns:wp="http://schemas.openxmlformats.org/drawingml/2006/wordprocessingDrawing" xmlns:w10="urn:schemas-microsoft-com:office:word" xmlns:w="http://schemas.openxmlformats.org/wordprocessingml/2006/main" xmlns:w14="http://schemas.microsoft.com/office/word/2010/wordml" xmlns:w15="http://schemas.microsoft.com/office/word/2012/wordml" xmlns:wpg="http://schemas.microsoft.com/office/word/2010/wordprocessingGroup" xmlns:wpi="http://schemas.microsoft.com/office/word/2010/wordprocessingInk" xmlns:wne="http://schemas.microsoft.com/office/word/2006/wordml" xmlns:wps="http://schemas.microsoft.com/office/word/2010/wordprocessingShape" mc:Ignorable="w14 w15 wp14">
+<w:ftr xmlns:wpc="http://schemas.microsoft.com/office/word/2010/wordprocessingCanvas" xmlns:mc="http://schemas.openxmlformats.org/markup-compatibility/2006" xmlns:o="urn:schemas-microsoft-com:office:office" xmlns:r="http://schemas.openxmlformats.org/officeDocument/2006/relationships" xmlns:m="http://schemas.openxmlformats.org/officeDocument/2006/math" xmlns:v="urn:schemas-microsoft-com:vml" xmlns:wp14="http://schemas.microsoft.com/office/word/2010/wordprocessingDrawing" xmlns:wp="http://schemas.openxmlformats.org/drawingml/2006/wordprocessingDrawing" xmlns:w10="urn:schemas-microsoft-com:office:word" xmlns:w="http://schemas.openxmlformats.org/wordprocessingml/2006/main" xmlns:w14="http://schemas.microsoft.com/office/word/2010/wordml" xmlns:wpg="http://schemas.microsoft.com/office/word/2010/wordprocessingGroup" xmlns:wpi="http://schemas.microsoft.com/office/word/2010/wordprocessingInk" xmlns:wne="http://schemas.microsoft.com/office/word/2006/wordml" xmlns:wps="http://schemas.microsoft.com/office/word/2010/wordprocessingShape" mc:Ignorable="w14 wp14">
   <w:p>
     <w:pPr>
       <w:pStyle w:val="ae"/>
@@ -43827,7 +43948,7 @@
 </file>
 
 <file path=word/footer2.xml><?xml version="1.0" encoding="utf-8"?>
-<w:ftr xmlns:wpc="http://schemas.microsoft.com/office/word/2010/wordprocessingCanvas" xmlns:mc="http://schemas.openxmlformats.org/markup-compatibility/2006" xmlns:o="urn:schemas-microsoft-com:office:office" xmlns:r="http://schemas.openxmlformats.org/officeDocument/2006/relationships" xmlns:m="http://schemas.openxmlformats.org/officeDocument/2006/math" xmlns:v="urn:schemas-microsoft-com:vml" xmlns:wp14="http://schemas.microsoft.com/office/word/2010/wordprocessingDrawing" xmlns:wp="http://schemas.openxmlformats.org/drawingml/2006/wordprocessingDrawing" xmlns:w10="urn:schemas-microsoft-com:office:word" xmlns:w="http://schemas.openxmlformats.org/wordprocessingml/2006/main" xmlns:w14="http://schemas.microsoft.com/office/word/2010/wordml" xmlns:w15="http://schemas.microsoft.com/office/word/2012/wordml" xmlns:wpg="http://schemas.microsoft.com/office/word/2010/wordprocessingGroup" xmlns:wpi="http://schemas.microsoft.com/office/word/2010/wordprocessingInk" xmlns:wne="http://schemas.microsoft.com/office/word/2006/wordml" xmlns:wps="http://schemas.microsoft.com/office/word/2010/wordprocessingShape" mc:Ignorable="w14 w15 wp14">
+<w:ftr xmlns:wpc="http://schemas.microsoft.com/office/word/2010/wordprocessingCanvas" xmlns:mc="http://schemas.openxmlformats.org/markup-compatibility/2006" xmlns:o="urn:schemas-microsoft-com:office:office" xmlns:r="http://schemas.openxmlformats.org/officeDocument/2006/relationships" xmlns:m="http://schemas.openxmlformats.org/officeDocument/2006/math" xmlns:v="urn:schemas-microsoft-com:vml" xmlns:wp14="http://schemas.microsoft.com/office/word/2010/wordprocessingDrawing" xmlns:wp="http://schemas.openxmlformats.org/drawingml/2006/wordprocessingDrawing" xmlns:w10="urn:schemas-microsoft-com:office:word" xmlns:w="http://schemas.openxmlformats.org/wordprocessingml/2006/main" xmlns:w14="http://schemas.microsoft.com/office/word/2010/wordml" xmlns:wpg="http://schemas.microsoft.com/office/word/2010/wordprocessingGroup" xmlns:wpi="http://schemas.microsoft.com/office/word/2010/wordprocessingInk" xmlns:wne="http://schemas.microsoft.com/office/word/2006/wordml" xmlns:wps="http://schemas.microsoft.com/office/word/2010/wordprocessingShape" mc:Ignorable="w14 wp14">
   <w:p>
     <w:pPr>
       <w:pStyle w:val="ae"/>
@@ -43837,7 +43958,7 @@
 </file>
 
 <file path=word/footer3.xml><?xml version="1.0" encoding="utf-8"?>
-<w:ftr xmlns:wpc="http://schemas.microsoft.com/office/word/2010/wordprocessingCanvas" xmlns:mc="http://schemas.openxmlformats.org/markup-compatibility/2006" xmlns:o="urn:schemas-microsoft-com:office:office" xmlns:r="http://schemas.openxmlformats.org/officeDocument/2006/relationships" xmlns:m="http://schemas.openxmlformats.org/officeDocument/2006/math" xmlns:v="urn:schemas-microsoft-com:vml" xmlns:wp14="http://schemas.microsoft.com/office/word/2010/wordprocessingDrawing" xmlns:wp="http://schemas.openxmlformats.org/drawingml/2006/wordprocessingDrawing" xmlns:w10="urn:schemas-microsoft-com:office:word" xmlns:w="http://schemas.openxmlformats.org/wordprocessingml/2006/main" xmlns:w14="http://schemas.microsoft.com/office/word/2010/wordml" xmlns:w15="http://schemas.microsoft.com/office/word/2012/wordml" xmlns:wpg="http://schemas.microsoft.com/office/word/2010/wordprocessingGroup" xmlns:wpi="http://schemas.microsoft.com/office/word/2010/wordprocessingInk" xmlns:wne="http://schemas.microsoft.com/office/word/2006/wordml" xmlns:wps="http://schemas.microsoft.com/office/word/2010/wordprocessingShape" mc:Ignorable="w14 w15 wp14">
+<w:ftr xmlns:wpc="http://schemas.microsoft.com/office/word/2010/wordprocessingCanvas" xmlns:mc="http://schemas.openxmlformats.org/markup-compatibility/2006" xmlns:o="urn:schemas-microsoft-com:office:office" xmlns:r="http://schemas.openxmlformats.org/officeDocument/2006/relationships" xmlns:m="http://schemas.openxmlformats.org/officeDocument/2006/math" xmlns:v="urn:schemas-microsoft-com:vml" xmlns:wp14="http://schemas.microsoft.com/office/word/2010/wordprocessingDrawing" xmlns:wp="http://schemas.openxmlformats.org/drawingml/2006/wordprocessingDrawing" xmlns:w10="urn:schemas-microsoft-com:office:word" xmlns:w="http://schemas.openxmlformats.org/wordprocessingml/2006/main" xmlns:w14="http://schemas.microsoft.com/office/word/2010/wordml" xmlns:wpg="http://schemas.microsoft.com/office/word/2010/wordprocessingGroup" xmlns:wpi="http://schemas.microsoft.com/office/word/2010/wordprocessingInk" xmlns:wne="http://schemas.microsoft.com/office/word/2006/wordml" xmlns:wps="http://schemas.microsoft.com/office/word/2010/wordprocessingShape" mc:Ignorable="w14 wp14">
   <w:p>
     <w:pPr>
       <w:pStyle w:val="ae"/>
@@ -43847,7 +43968,7 @@
 </file>
 
 <file path=word/footnotes.xml><?xml version="1.0" encoding="utf-8"?>
-<w:footnotes xmlns:wpc="http://schemas.microsoft.com/office/word/2010/wordprocessingCanvas" xmlns:mc="http://schemas.openxmlformats.org/markup-compatibility/2006" xmlns:o="urn:schemas-microsoft-com:office:office" xmlns:r="http://schemas.openxmlformats.org/officeDocument/2006/relationships" xmlns:m="http://schemas.openxmlformats.org/officeDocument/2006/math" xmlns:v="urn:schemas-microsoft-com:vml" xmlns:wp14="http://schemas.microsoft.com/office/word/2010/wordprocessingDrawing" xmlns:wp="http://schemas.openxmlformats.org/drawingml/2006/wordprocessingDrawing" xmlns:w10="urn:schemas-microsoft-com:office:word" xmlns:w="http://schemas.openxmlformats.org/wordprocessingml/2006/main" xmlns:w14="http://schemas.microsoft.com/office/word/2010/wordml" xmlns:w15="http://schemas.microsoft.com/office/word/2012/wordml" xmlns:wpg="http://schemas.microsoft.com/office/word/2010/wordprocessingGroup" xmlns:wpi="http://schemas.microsoft.com/office/word/2010/wordprocessingInk" xmlns:wne="http://schemas.microsoft.com/office/word/2006/wordml" xmlns:wps="http://schemas.microsoft.com/office/word/2010/wordprocessingShape" mc:Ignorable="w14 w15 wp14">
+<w:footnotes xmlns:wpc="http://schemas.microsoft.com/office/word/2010/wordprocessingCanvas" xmlns:mc="http://schemas.openxmlformats.org/markup-compatibility/2006" xmlns:o="urn:schemas-microsoft-com:office:office" xmlns:r="http://schemas.openxmlformats.org/officeDocument/2006/relationships" xmlns:m="http://schemas.openxmlformats.org/officeDocument/2006/math" xmlns:v="urn:schemas-microsoft-com:vml" xmlns:wp14="http://schemas.microsoft.com/office/word/2010/wordprocessingDrawing" xmlns:wp="http://schemas.openxmlformats.org/drawingml/2006/wordprocessingDrawing" xmlns:w10="urn:schemas-microsoft-com:office:word" xmlns:w="http://schemas.openxmlformats.org/wordprocessingml/2006/main" xmlns:w14="http://schemas.microsoft.com/office/word/2010/wordml" xmlns:wpg="http://schemas.microsoft.com/office/word/2010/wordprocessingGroup" xmlns:wpi="http://schemas.microsoft.com/office/word/2010/wordprocessingInk" xmlns:wne="http://schemas.microsoft.com/office/word/2006/wordml" xmlns:wps="http://schemas.microsoft.com/office/word/2010/wordprocessingShape" mc:Ignorable="w14 wp14">
   <w:footnote w:type="separator" w:id="-1">
     <w:p>
       <w:pPr>
@@ -43872,7 +43993,7 @@
 </file>
 
 <file path=word/header1.xml><?xml version="1.0" encoding="utf-8"?>
-<w:hdr xmlns:wpc="http://schemas.microsoft.com/office/word/2010/wordprocessingCanvas" xmlns:mc="http://schemas.openxmlformats.org/markup-compatibility/2006" xmlns:o="urn:schemas-microsoft-com:office:office" xmlns:r="http://schemas.openxmlformats.org/officeDocument/2006/relationships" xmlns:m="http://schemas.openxmlformats.org/officeDocument/2006/math" xmlns:v="urn:schemas-microsoft-com:vml" xmlns:wp14="http://schemas.microsoft.com/office/word/2010/wordprocessingDrawing" xmlns:wp="http://schemas.openxmlformats.org/drawingml/2006/wordprocessingDrawing" xmlns:w10="urn:schemas-microsoft-com:office:word" xmlns:w="http://schemas.openxmlformats.org/wordprocessingml/2006/main" xmlns:w14="http://schemas.microsoft.com/office/word/2010/wordml" xmlns:w15="http://schemas.microsoft.com/office/word/2012/wordml" xmlns:wpg="http://schemas.microsoft.com/office/word/2010/wordprocessingGroup" xmlns:wpi="http://schemas.microsoft.com/office/word/2010/wordprocessingInk" xmlns:wne="http://schemas.microsoft.com/office/word/2006/wordml" xmlns:wps="http://schemas.microsoft.com/office/word/2010/wordprocessingShape" mc:Ignorable="w14 w15 wp14">
+<w:hdr xmlns:wpc="http://schemas.microsoft.com/office/word/2010/wordprocessingCanvas" xmlns:mc="http://schemas.openxmlformats.org/markup-compatibility/2006" xmlns:o="urn:schemas-microsoft-com:office:office" xmlns:r="http://schemas.openxmlformats.org/officeDocument/2006/relationships" xmlns:m="http://schemas.openxmlformats.org/officeDocument/2006/math" xmlns:v="urn:schemas-microsoft-com:vml" xmlns:wp14="http://schemas.microsoft.com/office/word/2010/wordprocessingDrawing" xmlns:wp="http://schemas.openxmlformats.org/drawingml/2006/wordprocessingDrawing" xmlns:w10="urn:schemas-microsoft-com:office:word" xmlns:w="http://schemas.openxmlformats.org/wordprocessingml/2006/main" xmlns:w14="http://schemas.microsoft.com/office/word/2010/wordml" xmlns:wpg="http://schemas.microsoft.com/office/word/2010/wordprocessingGroup" xmlns:wpi="http://schemas.microsoft.com/office/word/2010/wordprocessingInk" xmlns:wne="http://schemas.microsoft.com/office/word/2006/wordml" xmlns:wps="http://schemas.microsoft.com/office/word/2010/wordprocessingShape" mc:Ignorable="w14 wp14">
   <w:p>
     <w:pPr>
       <w:pStyle w:val="ac"/>
@@ -43882,7 +44003,7 @@
 </file>
 
 <file path=word/header2.xml><?xml version="1.0" encoding="utf-8"?>
-<w:hdr xmlns:wpc="http://schemas.microsoft.com/office/word/2010/wordprocessingCanvas" xmlns:mc="http://schemas.openxmlformats.org/markup-compatibility/2006" xmlns:o="urn:schemas-microsoft-com:office:office" xmlns:r="http://schemas.openxmlformats.org/officeDocument/2006/relationships" xmlns:m="http://schemas.openxmlformats.org/officeDocument/2006/math" xmlns:v="urn:schemas-microsoft-com:vml" xmlns:wp14="http://schemas.microsoft.com/office/word/2010/wordprocessingDrawing" xmlns:wp="http://schemas.openxmlformats.org/drawingml/2006/wordprocessingDrawing" xmlns:w10="urn:schemas-microsoft-com:office:word" xmlns:w="http://schemas.openxmlformats.org/wordprocessingml/2006/main" xmlns:w14="http://schemas.microsoft.com/office/word/2010/wordml" xmlns:w15="http://schemas.microsoft.com/office/word/2012/wordml" xmlns:wpg="http://schemas.microsoft.com/office/word/2010/wordprocessingGroup" xmlns:wpi="http://schemas.microsoft.com/office/word/2010/wordprocessingInk" xmlns:wne="http://schemas.microsoft.com/office/word/2006/wordml" xmlns:wps="http://schemas.microsoft.com/office/word/2010/wordprocessingShape" mc:Ignorable="w14 w15 wp14">
+<w:hdr xmlns:wpc="http://schemas.microsoft.com/office/word/2010/wordprocessingCanvas" xmlns:mc="http://schemas.openxmlformats.org/markup-compatibility/2006" xmlns:o="urn:schemas-microsoft-com:office:office" xmlns:r="http://schemas.openxmlformats.org/officeDocument/2006/relationships" xmlns:m="http://schemas.openxmlformats.org/officeDocument/2006/math" xmlns:v="urn:schemas-microsoft-com:vml" xmlns:wp14="http://schemas.microsoft.com/office/word/2010/wordprocessingDrawing" xmlns:wp="http://schemas.openxmlformats.org/drawingml/2006/wordprocessingDrawing" xmlns:w10="urn:schemas-microsoft-com:office:word" xmlns:w="http://schemas.openxmlformats.org/wordprocessingml/2006/main" xmlns:w14="http://schemas.microsoft.com/office/word/2010/wordml" xmlns:wpg="http://schemas.microsoft.com/office/word/2010/wordprocessingGroup" xmlns:wpi="http://schemas.microsoft.com/office/word/2010/wordprocessingInk" xmlns:wne="http://schemas.microsoft.com/office/word/2006/wordml" xmlns:wps="http://schemas.microsoft.com/office/word/2010/wordprocessingShape" mc:Ignorable="w14 wp14">
   <w:p>
     <w:pPr>
       <w:pStyle w:val="ac"/>
@@ -43892,7 +44013,7 @@
 </file>
 
 <file path=word/header3.xml><?xml version="1.0" encoding="utf-8"?>
-<w:hdr xmlns:wpc="http://schemas.microsoft.com/office/word/2010/wordprocessingCanvas" xmlns:mc="http://schemas.openxmlformats.org/markup-compatibility/2006" xmlns:o="urn:schemas-microsoft-com:office:office" xmlns:r="http://schemas.openxmlformats.org/officeDocument/2006/relationships" xmlns:m="http://schemas.openxmlformats.org/officeDocument/2006/math" xmlns:v="urn:schemas-microsoft-com:vml" xmlns:wp14="http://schemas.microsoft.com/office/word/2010/wordprocessingDrawing" xmlns:wp="http://schemas.openxmlformats.org/drawingml/2006/wordprocessingDrawing" xmlns:w10="urn:schemas-microsoft-com:office:word" xmlns:w="http://schemas.openxmlformats.org/wordprocessingml/2006/main" xmlns:w14="http://schemas.microsoft.com/office/word/2010/wordml" xmlns:w15="http://schemas.microsoft.com/office/word/2012/wordml" xmlns:wpg="http://schemas.microsoft.com/office/word/2010/wordprocessingGroup" xmlns:wpi="http://schemas.microsoft.com/office/word/2010/wordprocessingInk" xmlns:wne="http://schemas.microsoft.com/office/word/2006/wordml" xmlns:wps="http://schemas.microsoft.com/office/word/2010/wordprocessingShape" mc:Ignorable="w14 w15 wp14">
+<w:hdr xmlns:wpc="http://schemas.microsoft.com/office/word/2010/wordprocessingCanvas" xmlns:mc="http://schemas.openxmlformats.org/markup-compatibility/2006" xmlns:o="urn:schemas-microsoft-com:office:office" xmlns:r="http://schemas.openxmlformats.org/officeDocument/2006/relationships" xmlns:m="http://schemas.openxmlformats.org/officeDocument/2006/math" xmlns:v="urn:schemas-microsoft-com:vml" xmlns:wp14="http://schemas.microsoft.com/office/word/2010/wordprocessingDrawing" xmlns:wp="http://schemas.openxmlformats.org/drawingml/2006/wordprocessingDrawing" xmlns:w10="urn:schemas-microsoft-com:office:word" xmlns:w="http://schemas.openxmlformats.org/wordprocessingml/2006/main" xmlns:w14="http://schemas.microsoft.com/office/word/2010/wordml" xmlns:wpg="http://schemas.microsoft.com/office/word/2010/wordprocessingGroup" xmlns:wpi="http://schemas.microsoft.com/office/word/2010/wordprocessingInk" xmlns:wne="http://schemas.microsoft.com/office/word/2006/wordml" xmlns:wps="http://schemas.microsoft.com/office/word/2010/wordprocessingShape" mc:Ignorable="w14 wp14">
   <w:p>
     <w:pPr>
       <w:pStyle w:val="ac"/>
@@ -43902,7 +44023,7 @@
 </file>
 
 <file path=word/numbering.xml><?xml version="1.0" encoding="utf-8"?>
-<w:numbering xmlns:wpc="http://schemas.microsoft.com/office/word/2010/wordprocessingCanvas" xmlns:mc="http://schemas.openxmlformats.org/markup-compatibility/2006" xmlns:o="urn:schemas-microsoft-com:office:office" xmlns:r="http://schemas.openxmlformats.org/officeDocument/2006/relationships" xmlns:m="http://schemas.openxmlformats.org/officeDocument/2006/math" xmlns:v="urn:schemas-microsoft-com:vml" xmlns:wp14="http://schemas.microsoft.com/office/word/2010/wordprocessingDrawing" xmlns:wp="http://schemas.openxmlformats.org/drawingml/2006/wordprocessingDrawing" xmlns:w10="urn:schemas-microsoft-com:office:word" xmlns:w="http://schemas.openxmlformats.org/wordprocessingml/2006/main" xmlns:w14="http://schemas.microsoft.com/office/word/2010/wordml" xmlns:w15="http://schemas.microsoft.com/office/word/2012/wordml" xmlns:wpg="http://schemas.microsoft.com/office/word/2010/wordprocessingGroup" xmlns:wpi="http://schemas.microsoft.com/office/word/2010/wordprocessingInk" xmlns:wne="http://schemas.microsoft.com/office/word/2006/wordml" xmlns:wps="http://schemas.microsoft.com/office/word/2010/wordprocessingShape" mc:Ignorable="w14 w15 wp14">
+<w:numbering xmlns:wpc="http://schemas.microsoft.com/office/word/2010/wordprocessingCanvas" xmlns:mc="http://schemas.openxmlformats.org/markup-compatibility/2006" xmlns:o="urn:schemas-microsoft-com:office:office" xmlns:r="http://schemas.openxmlformats.org/officeDocument/2006/relationships" xmlns:m="http://schemas.openxmlformats.org/officeDocument/2006/math" xmlns:v="urn:schemas-microsoft-com:vml" xmlns:wp14="http://schemas.microsoft.com/office/word/2010/wordprocessingDrawing" xmlns:wp="http://schemas.openxmlformats.org/drawingml/2006/wordprocessingDrawing" xmlns:w10="urn:schemas-microsoft-com:office:word" xmlns:w="http://schemas.openxmlformats.org/wordprocessingml/2006/main" xmlns:w14="http://schemas.microsoft.com/office/word/2010/wordml" xmlns:wpg="http://schemas.microsoft.com/office/word/2010/wordprocessingGroup" xmlns:wpi="http://schemas.microsoft.com/office/word/2010/wordprocessingInk" xmlns:wne="http://schemas.microsoft.com/office/word/2006/wordml" xmlns:wps="http://schemas.microsoft.com/office/word/2010/wordprocessingShape" mc:Ignorable="w14 wp14">
   <w:abstractNum w:abstractNumId="0">
     <w:nsid w:val="023F6BDC"/>
     <w:multiLevelType w:val="hybridMultilevel"/>
@@ -47930,7 +48051,7 @@
 </file>
 
 <file path=word/styles.xml><?xml version="1.0" encoding="utf-8"?>
-<w:styles xmlns:mc="http://schemas.openxmlformats.org/markup-compatibility/2006" xmlns:r="http://schemas.openxmlformats.org/officeDocument/2006/relationships" xmlns:w="http://schemas.openxmlformats.org/wordprocessingml/2006/main" xmlns:w14="http://schemas.microsoft.com/office/word/2010/wordml" xmlns:w15="http://schemas.microsoft.com/office/word/2012/wordml" mc:Ignorable="w14 w15">
+<w:styles xmlns:mc="http://schemas.openxmlformats.org/markup-compatibility/2006" xmlns:r="http://schemas.openxmlformats.org/officeDocument/2006/relationships" xmlns:w="http://schemas.openxmlformats.org/wordprocessingml/2006/main" xmlns:w14="http://schemas.microsoft.com/office/word/2010/wordml" mc:Ignorable="w14">
   <w:docDefaults>
     <w:rPrDefault>
       <w:rPr>
@@ -47946,378 +48067,692 @@
       </w:pPr>
     </w:pPrDefault>
   </w:docDefaults>
-  <w:latentStyles w:defLockedState="0" w:defUIPriority="99" w:defSemiHidden="0" w:defUnhideWhenUsed="0" w:defQFormat="0" w:count="371">
-    <w:lsdException w:name="Normal" w:uiPriority="0" w:qFormat="1"/>
-    <w:lsdException w:name="heading 1" w:uiPriority="9" w:qFormat="1"/>
-    <w:lsdException w:name="heading 2" w:semiHidden="1" w:uiPriority="9" w:unhideWhenUsed="1" w:qFormat="1"/>
-    <w:lsdException w:name="heading 3" w:semiHidden="1" w:uiPriority="9" w:unhideWhenUsed="1" w:qFormat="1"/>
-    <w:lsdException w:name="heading 4" w:semiHidden="1" w:uiPriority="9" w:unhideWhenUsed="1" w:qFormat="1"/>
-    <w:lsdException w:name="heading 5" w:semiHidden="1" w:uiPriority="9" w:unhideWhenUsed="1" w:qFormat="1"/>
-    <w:lsdException w:name="heading 6" w:semiHidden="1" w:uiPriority="9" w:unhideWhenUsed="1" w:qFormat="1"/>
-    <w:lsdException w:name="heading 7" w:semiHidden="1" w:uiPriority="9" w:unhideWhenUsed="1" w:qFormat="1"/>
-    <w:lsdException w:name="heading 8" w:semiHidden="1" w:uiPriority="9" w:unhideWhenUsed="1" w:qFormat="1"/>
-    <w:lsdException w:name="heading 9" w:semiHidden="1" w:uiPriority="9" w:unhideWhenUsed="1" w:qFormat="1"/>
-    <w:lsdException w:name="index 1" w:semiHidden="1" w:unhideWhenUsed="1"/>
-    <w:lsdException w:name="index 2" w:semiHidden="1" w:unhideWhenUsed="1"/>
-    <w:lsdException w:name="index 3" w:semiHidden="1" w:unhideWhenUsed="1"/>
-    <w:lsdException w:name="index 4" w:semiHidden="1" w:unhideWhenUsed="1"/>
-    <w:lsdException w:name="index 5" w:semiHidden="1" w:unhideWhenUsed="1"/>
-    <w:lsdException w:name="index 6" w:semiHidden="1" w:unhideWhenUsed="1"/>
-    <w:lsdException w:name="index 7" w:semiHidden="1" w:unhideWhenUsed="1"/>
-    <w:lsdException w:name="index 8" w:semiHidden="1" w:unhideWhenUsed="1"/>
-    <w:lsdException w:name="index 9" w:semiHidden="1" w:unhideWhenUsed="1"/>
-    <w:lsdException w:name="toc 1" w:semiHidden="1" w:uiPriority="39" w:unhideWhenUsed="1"/>
-    <w:lsdException w:name="toc 2" w:semiHidden="1" w:uiPriority="39" w:unhideWhenUsed="1"/>
-    <w:lsdException w:name="toc 3" w:semiHidden="1" w:uiPriority="39" w:unhideWhenUsed="1"/>
-    <w:lsdException w:name="toc 4" w:semiHidden="1" w:uiPriority="39" w:unhideWhenUsed="1"/>
-    <w:lsdException w:name="toc 5" w:semiHidden="1" w:uiPriority="39" w:unhideWhenUsed="1"/>
-    <w:lsdException w:name="toc 6" w:semiHidden="1" w:uiPriority="39" w:unhideWhenUsed="1"/>
-    <w:lsdException w:name="toc 7" w:semiHidden="1" w:uiPriority="39" w:unhideWhenUsed="1"/>
-    <w:lsdException w:name="toc 8" w:semiHidden="1" w:uiPriority="39" w:unhideWhenUsed="1"/>
-    <w:lsdException w:name="toc 9" w:semiHidden="1" w:uiPriority="39" w:unhideWhenUsed="1"/>
-    <w:lsdException w:name="Normal Indent" w:semiHidden="1" w:unhideWhenUsed="1"/>
-    <w:lsdException w:name="footnote text" w:semiHidden="1" w:unhideWhenUsed="1"/>
-    <w:lsdException w:name="annotation text" w:semiHidden="1" w:unhideWhenUsed="1"/>
-    <w:lsdException w:name="header" w:semiHidden="1" w:unhideWhenUsed="1"/>
-    <w:lsdException w:name="footer" w:semiHidden="1" w:unhideWhenUsed="1"/>
-    <w:lsdException w:name="index heading" w:semiHidden="1" w:unhideWhenUsed="1"/>
-    <w:lsdException w:name="caption" w:semiHidden="1" w:uiPriority="35" w:unhideWhenUsed="1" w:qFormat="1"/>
-    <w:lsdException w:name="table of figures" w:semiHidden="1" w:unhideWhenUsed="1"/>
-    <w:lsdException w:name="envelope address" w:semiHidden="1" w:unhideWhenUsed="1"/>
-    <w:lsdException w:name="envelope return" w:semiHidden="1" w:unhideWhenUsed="1"/>
-    <w:lsdException w:name="footnote reference" w:semiHidden="1" w:unhideWhenUsed="1"/>
-    <w:lsdException w:name="annotation reference" w:semiHidden="1" w:unhideWhenUsed="1"/>
-    <w:lsdException w:name="line number" w:semiHidden="1" w:unhideWhenUsed="1"/>
-    <w:lsdException w:name="page number" w:semiHidden="1" w:unhideWhenUsed="1"/>
-    <w:lsdException w:name="endnote reference" w:semiHidden="1" w:unhideWhenUsed="1"/>
-    <w:lsdException w:name="endnote text" w:semiHidden="1" w:unhideWhenUsed="1"/>
-    <w:lsdException w:name="table of authorities" w:semiHidden="1" w:unhideWhenUsed="1"/>
-    <w:lsdException w:name="macro" w:semiHidden="1" w:unhideWhenUsed="1"/>
-    <w:lsdException w:name="toa heading" w:semiHidden="1" w:unhideWhenUsed="1"/>
-    <w:lsdException w:name="List" w:semiHidden="1" w:unhideWhenUsed="1"/>
-    <w:lsdException w:name="List Bullet" w:semiHidden="1" w:unhideWhenUsed="1"/>
-    <w:lsdException w:name="List Number" w:semiHidden="1" w:unhideWhenUsed="1"/>
-    <w:lsdException w:name="List 2" w:semiHidden="1" w:unhideWhenUsed="1"/>
-    <w:lsdException w:name="List 3" w:semiHidden="1" w:unhideWhenUsed="1"/>
-    <w:lsdException w:name="List 4" w:semiHidden="1" w:unhideWhenUsed="1"/>
-    <w:lsdException w:name="List 5" w:semiHidden="1" w:unhideWhenUsed="1"/>
-    <w:lsdException w:name="List Bullet 2" w:semiHidden="1" w:unhideWhenUsed="1"/>
-    <w:lsdException w:name="List Bullet 3" w:semiHidden="1" w:unhideWhenUsed="1"/>
-    <w:lsdException w:name="List Bullet 4" w:semiHidden="1" w:unhideWhenUsed="1"/>
-    <w:lsdException w:name="List Bullet 5" w:semiHidden="1" w:unhideWhenUsed="1"/>
-    <w:lsdException w:name="List Number 2" w:semiHidden="1" w:unhideWhenUsed="1"/>
-    <w:lsdException w:name="List Number 3" w:semiHidden="1" w:unhideWhenUsed="1"/>
-    <w:lsdException w:name="List Number 4" w:semiHidden="1" w:unhideWhenUsed="1"/>
-    <w:lsdException w:name="List Number 5" w:semiHidden="1" w:unhideWhenUsed="1"/>
-    <w:lsdException w:name="Title" w:uiPriority="10" w:qFormat="1"/>
-    <w:lsdException w:name="Closing" w:semiHidden="1" w:unhideWhenUsed="1"/>
-    <w:lsdException w:name="Signature" w:semiHidden="1" w:unhideWhenUsed="1"/>
-    <w:lsdException w:name="Default Paragraph Font" w:semiHidden="1" w:uiPriority="1" w:unhideWhenUsed="1"/>
-    <w:lsdException w:name="Body Text" w:semiHidden="1" w:unhideWhenUsed="1"/>
-    <w:lsdException w:name="Body Text Indent" w:semiHidden="1" w:unhideWhenUsed="1"/>
-    <w:lsdException w:name="List Continue" w:semiHidden="1" w:unhideWhenUsed="1"/>
-    <w:lsdException w:name="List Continue 2" w:semiHidden="1" w:unhideWhenUsed="1"/>
-    <w:lsdException w:name="List Continue 3" w:semiHidden="1" w:unhideWhenUsed="1"/>
-    <w:lsdException w:name="List Continue 4" w:semiHidden="1" w:unhideWhenUsed="1"/>
-    <w:lsdException w:name="List Continue 5" w:semiHidden="1" w:unhideWhenUsed="1"/>
-    <w:lsdException w:name="Message Header" w:semiHidden="1" w:unhideWhenUsed="1"/>
-    <w:lsdException w:name="Subtitle" w:uiPriority="11" w:qFormat="1"/>
-    <w:lsdException w:name="Salutation" w:semiHidden="1" w:unhideWhenUsed="1"/>
-    <w:lsdException w:name="Date" w:semiHidden="1" w:unhideWhenUsed="1"/>
-    <w:lsdException w:name="Body Text First Indent" w:semiHidden="1" w:unhideWhenUsed="1"/>
-    <w:lsdException w:name="Body Text First Indent 2" w:semiHidden="1" w:unhideWhenUsed="1"/>
-    <w:lsdException w:name="Note Heading" w:semiHidden="1" w:unhideWhenUsed="1"/>
-    <w:lsdException w:name="Body Text 2" w:semiHidden="1" w:unhideWhenUsed="1"/>
-    <w:lsdException w:name="Body Text 3" w:semiHidden="1" w:unhideWhenUsed="1"/>
-    <w:lsdException w:name="Body Text Indent 2" w:semiHidden="1" w:unhideWhenUsed="1"/>
-    <w:lsdException w:name="Body Text Indent 3" w:semiHidden="1" w:unhideWhenUsed="1"/>
-    <w:lsdException w:name="Block Text" w:semiHidden="1" w:unhideWhenUsed="1"/>
-    <w:lsdException w:name="Hyperlink" w:semiHidden="1" w:unhideWhenUsed="1"/>
-    <w:lsdException w:name="FollowedHyperlink" w:semiHidden="1" w:unhideWhenUsed="1"/>
-    <w:lsdException w:name="Strong" w:uiPriority="22" w:qFormat="1"/>
-    <w:lsdException w:name="Emphasis" w:uiPriority="20" w:qFormat="1"/>
-    <w:lsdException w:name="Document Map" w:semiHidden="1" w:unhideWhenUsed="1"/>
-    <w:lsdException w:name="Plain Text" w:semiHidden="1" w:unhideWhenUsed="1"/>
-    <w:lsdException w:name="E-mail Signature" w:semiHidden="1" w:unhideWhenUsed="1"/>
-    <w:lsdException w:name="HTML Top of Form" w:semiHidden="1" w:unhideWhenUsed="1"/>
-    <w:lsdException w:name="HTML Bottom of Form" w:semiHidden="1" w:unhideWhenUsed="1"/>
-    <w:lsdException w:name="Normal (Web)" w:semiHidden="1" w:unhideWhenUsed="1"/>
-    <w:lsdException w:name="HTML Acronym" w:semiHidden="1" w:unhideWhenUsed="1"/>
-    <w:lsdException w:name="HTML Address" w:semiHidden="1" w:unhideWhenUsed="1"/>
-    <w:lsdException w:name="HTML Cite" w:semiHidden="1" w:unhideWhenUsed="1"/>
-    <w:lsdException w:name="HTML Code" w:semiHidden="1" w:unhideWhenUsed="1"/>
-    <w:lsdException w:name="HTML Definition" w:semiHidden="1" w:unhideWhenUsed="1"/>
-    <w:lsdException w:name="HTML Keyboard" w:semiHidden="1" w:unhideWhenUsed="1"/>
-    <w:lsdException w:name="HTML Preformatted" w:semiHidden="1" w:unhideWhenUsed="1"/>
-    <w:lsdException w:name="HTML Sample" w:semiHidden="1" w:unhideWhenUsed="1"/>
-    <w:lsdException w:name="HTML Typewriter" w:semiHidden="1" w:unhideWhenUsed="1"/>
-    <w:lsdException w:name="HTML Variable" w:semiHidden="1" w:unhideWhenUsed="1"/>
-    <w:lsdException w:name="Normal Table" w:semiHidden="1" w:unhideWhenUsed="1"/>
-    <w:lsdException w:name="annotation subject" w:semiHidden="1" w:unhideWhenUsed="1"/>
-    <w:lsdException w:name="No List" w:semiHidden="1" w:unhideWhenUsed="1"/>
-    <w:lsdException w:name="Outline List 1" w:semiHidden="1" w:unhideWhenUsed="1"/>
-    <w:lsdException w:name="Outline List 2" w:semiHidden="1" w:unhideWhenUsed="1"/>
-    <w:lsdException w:name="Outline List 3" w:semiHidden="1" w:unhideWhenUsed="1"/>
-    <w:lsdException w:name="Table Simple 1" w:semiHidden="1" w:unhideWhenUsed="1"/>
-    <w:lsdException w:name="Table Simple 2" w:semiHidden="1" w:unhideWhenUsed="1"/>
-    <w:lsdException w:name="Table Simple 3" w:semiHidden="1" w:unhideWhenUsed="1"/>
-    <w:lsdException w:name="Table Classic 1" w:semiHidden="1" w:unhideWhenUsed="1"/>
-    <w:lsdException w:name="Table Classic 2" w:semiHidden="1" w:unhideWhenUsed="1"/>
-    <w:lsdException w:name="Table Classic 3" w:semiHidden="1" w:unhideWhenUsed="1"/>
-    <w:lsdException w:name="Table Classic 4" w:semiHidden="1" w:unhideWhenUsed="1"/>
-    <w:lsdException w:name="Table Colorful 1" w:semiHidden="1" w:unhideWhenUsed="1"/>
-    <w:lsdException w:name="Table Colorful 2" w:semiHidden="1" w:unhideWhenUsed="1"/>
-    <w:lsdException w:name="Table Colorful 3" w:semiHidden="1" w:unhideWhenUsed="1"/>
-    <w:lsdException w:name="Table Columns 1" w:semiHidden="1" w:unhideWhenUsed="1"/>
-    <w:lsdException w:name="Table Columns 2" w:semiHidden="1" w:unhideWhenUsed="1"/>
-    <w:lsdException w:name="Table Columns 3" w:semiHidden="1" w:unhideWhenUsed="1"/>
-    <w:lsdException w:name="Table Columns 4" w:semiHidden="1" w:unhideWhenUsed="1"/>
-    <w:lsdException w:name="Table Columns 5" w:semiHidden="1" w:unhideWhenUsed="1"/>
-    <w:lsdException w:name="Table Grid 1" w:semiHidden="1" w:unhideWhenUsed="1"/>
-    <w:lsdException w:name="Table Grid 2" w:semiHidden="1" w:unhideWhenUsed="1"/>
-    <w:lsdException w:name="Table Grid 3" w:semiHidden="1" w:unhideWhenUsed="1"/>
-    <w:lsdException w:name="Table Grid 4" w:semiHidden="1" w:unhideWhenUsed="1"/>
-    <w:lsdException w:name="Table Grid 5" w:semiHidden="1" w:unhideWhenUsed="1"/>
-    <w:lsdException w:name="Table Grid 6" w:semiHidden="1" w:unhideWhenUsed="1"/>
-    <w:lsdException w:name="Table Grid 7" w:semiHidden="1" w:unhideWhenUsed="1"/>
-    <w:lsdException w:name="Table Grid 8" w:semiHidden="1" w:unhideWhenUsed="1"/>
-    <w:lsdException w:name="Table List 1" w:semiHidden="1" w:unhideWhenUsed="1"/>
-    <w:lsdException w:name="Table List 2" w:semiHidden="1" w:unhideWhenUsed="1"/>
-    <w:lsdException w:name="Table List 3" w:semiHidden="1" w:unhideWhenUsed="1"/>
-    <w:lsdException w:name="Table List 4" w:semiHidden="1" w:unhideWhenUsed="1"/>
-    <w:lsdException w:name="Table List 5" w:semiHidden="1" w:unhideWhenUsed="1"/>
-    <w:lsdException w:name="Table List 6" w:semiHidden="1" w:unhideWhenUsed="1"/>
-    <w:lsdException w:name="Table List 7" w:semiHidden="1" w:unhideWhenUsed="1"/>
-    <w:lsdException w:name="Table List 8" w:semiHidden="1" w:unhideWhenUsed="1"/>
-    <w:lsdException w:name="Table 3D effects 1" w:semiHidden="1" w:unhideWhenUsed="1"/>
-    <w:lsdException w:name="Table 3D effects 2" w:semiHidden="1" w:unhideWhenUsed="1"/>
-    <w:lsdException w:name="Table 3D effects 3" w:semiHidden="1" w:unhideWhenUsed="1"/>
-    <w:lsdException w:name="Table Contemporary" w:semiHidden="1" w:unhideWhenUsed="1"/>
-    <w:lsdException w:name="Table Elegant" w:semiHidden="1" w:unhideWhenUsed="1"/>
-    <w:lsdException w:name="Table Professional" w:semiHidden="1" w:unhideWhenUsed="1"/>
-    <w:lsdException w:name="Table Subtle 1" w:semiHidden="1" w:unhideWhenUsed="1"/>
-    <w:lsdException w:name="Table Subtle 2" w:semiHidden="1" w:unhideWhenUsed="1"/>
-    <w:lsdException w:name="Table Web 1" w:semiHidden="1" w:unhideWhenUsed="1"/>
-    <w:lsdException w:name="Table Web 2" w:semiHidden="1" w:unhideWhenUsed="1"/>
-    <w:lsdException w:name="Table Web 3" w:semiHidden="1" w:unhideWhenUsed="1"/>
-    <w:lsdException w:name="Balloon Text" w:semiHidden="1" w:unhideWhenUsed="1"/>
-    <w:lsdException w:name="Table Grid" w:uiPriority="39"/>
-    <w:lsdException w:name="Table Theme" w:semiHidden="1" w:unhideWhenUsed="1"/>
-    <w:lsdException w:name="Placeholder Text" w:semiHidden="1"/>
-    <w:lsdException w:name="No Spacing" w:uiPriority="1" w:qFormat="1"/>
-    <w:lsdException w:name="Light Shading" w:uiPriority="60"/>
-    <w:lsdException w:name="Light List" w:uiPriority="61"/>
-    <w:lsdException w:name="Light Grid" w:uiPriority="62"/>
-    <w:lsdException w:name="Medium Shading 1" w:uiPriority="63"/>
-    <w:lsdException w:name="Medium Shading 2" w:uiPriority="64"/>
-    <w:lsdException w:name="Medium List 1" w:uiPriority="65"/>
-    <w:lsdException w:name="Medium List 2" w:uiPriority="66"/>
-    <w:lsdException w:name="Medium Grid 1" w:uiPriority="67"/>
-    <w:lsdException w:name="Medium Grid 2" w:uiPriority="68"/>
-    <w:lsdException w:name="Medium Grid 3" w:uiPriority="69"/>
-    <w:lsdException w:name="Dark List" w:uiPriority="70"/>
-    <w:lsdException w:name="Colorful Shading" w:uiPriority="71"/>
-    <w:lsdException w:name="Colorful List" w:uiPriority="72"/>
-    <w:lsdException w:name="Colorful Grid" w:uiPriority="73"/>
-    <w:lsdException w:name="Light Shading Accent 1" w:uiPriority="60"/>
-    <w:lsdException w:name="Light List Accent 1" w:uiPriority="61"/>
-    <w:lsdException w:name="Light Grid Accent 1" w:uiPriority="62"/>
-    <w:lsdException w:name="Medium Shading 1 Accent 1" w:uiPriority="63"/>
-    <w:lsdException w:name="Medium Shading 2 Accent 1" w:uiPriority="64"/>
-    <w:lsdException w:name="Medium List 1 Accent 1" w:uiPriority="65"/>
-    <w:lsdException w:name="Revision" w:semiHidden="1"/>
-    <w:lsdException w:name="List Paragraph" w:uiPriority="34" w:qFormat="1"/>
-    <w:lsdException w:name="Quote" w:uiPriority="29" w:qFormat="1"/>
-    <w:lsdException w:name="Intense Quote" w:uiPriority="30" w:qFormat="1"/>
-    <w:lsdException w:name="Medium List 2 Accent 1" w:uiPriority="66"/>
-    <w:lsdException w:name="Medium Grid 1 Accent 1" w:uiPriority="67"/>
-    <w:lsdException w:name="Medium Grid 2 Accent 1" w:uiPriority="68"/>
-    <w:lsdException w:name="Medium Grid 3 Accent 1" w:uiPriority="69"/>
-    <w:lsdException w:name="Dark List Accent 1" w:uiPriority="70"/>
-    <w:lsdException w:name="Colorful Shading Accent 1" w:uiPriority="71"/>
-    <w:lsdException w:name="Colorful List Accent 1" w:uiPriority="72"/>
-    <w:lsdException w:name="Colorful Grid Accent 1" w:uiPriority="73"/>
-    <w:lsdException w:name="Light Shading Accent 2" w:uiPriority="60"/>
-    <w:lsdException w:name="Light List Accent 2" w:uiPriority="61"/>
-    <w:lsdException w:name="Light Grid Accent 2" w:uiPriority="62"/>
-    <w:lsdException w:name="Medium Shading 1 Accent 2" w:uiPriority="63"/>
-    <w:lsdException w:name="Medium Shading 2 Accent 2" w:uiPriority="64"/>
-    <w:lsdException w:name="Medium List 1 Accent 2" w:uiPriority="65"/>
-    <w:lsdException w:name="Medium List 2 Accent 2" w:uiPriority="66"/>
-    <w:lsdException w:name="Medium Grid 1 Accent 2" w:uiPriority="67"/>
-    <w:lsdException w:name="Medium Grid 2 Accent 2" w:uiPriority="68"/>
-    <w:lsdException w:name="Medium Grid 3 Accent 2" w:uiPriority="69"/>
-    <w:lsdException w:name="Dark List Accent 2" w:uiPriority="70"/>
-    <w:lsdException w:name="Colorful Shading Accent 2" w:uiPriority="71"/>
-    <w:lsdException w:name="Colorful List Accent 2" w:uiPriority="72"/>
-    <w:lsdException w:name="Colorful Grid Accent 2" w:uiPriority="73"/>
-    <w:lsdException w:name="Light Shading Accent 3" w:uiPriority="60"/>
-    <w:lsdException w:name="Light List Accent 3" w:uiPriority="61"/>
-    <w:lsdException w:name="Light Grid Accent 3" w:uiPriority="62"/>
-    <w:lsdException w:name="Medium Shading 1 Accent 3" w:uiPriority="63"/>
-    <w:lsdException w:name="Medium Shading 2 Accent 3" w:uiPriority="64"/>
-    <w:lsdException w:name="Medium List 1 Accent 3" w:uiPriority="65"/>
-    <w:lsdException w:name="Medium List 2 Accent 3" w:uiPriority="66"/>
-    <w:lsdException w:name="Medium Grid 1 Accent 3" w:uiPriority="67"/>
-    <w:lsdException w:name="Medium Grid 2 Accent 3" w:uiPriority="68"/>
-    <w:lsdException w:name="Medium Grid 3 Accent 3" w:uiPriority="69"/>
-    <w:lsdException w:name="Dark List Accent 3" w:uiPriority="70"/>
-    <w:lsdException w:name="Colorful Shading Accent 3" w:uiPriority="71"/>
-    <w:lsdException w:name="Colorful List Accent 3" w:uiPriority="72"/>
-    <w:lsdException w:name="Colorful Grid Accent 3" w:uiPriority="73"/>
-    <w:lsdException w:name="Light Shading Accent 4" w:uiPriority="60"/>
-    <w:lsdException w:name="Light List Accent 4" w:uiPriority="61"/>
-    <w:lsdException w:name="Light Grid Accent 4" w:uiPriority="62"/>
-    <w:lsdException w:name="Medium Shading 1 Accent 4" w:uiPriority="63"/>
-    <w:lsdException w:name="Medium Shading 2 Accent 4" w:uiPriority="64"/>
-    <w:lsdException w:name="Medium List 1 Accent 4" w:uiPriority="65"/>
-    <w:lsdException w:name="Medium List 2 Accent 4" w:uiPriority="66"/>
-    <w:lsdException w:name="Medium Grid 1 Accent 4" w:uiPriority="67"/>
-    <w:lsdException w:name="Medium Grid 2 Accent 4" w:uiPriority="68"/>
-    <w:lsdException w:name="Medium Grid 3 Accent 4" w:uiPriority="69"/>
-    <w:lsdException w:name="Dark List Accent 4" w:uiPriority="70"/>
-    <w:lsdException w:name="Colorful Shading Accent 4" w:uiPriority="71"/>
-    <w:lsdException w:name="Colorful List Accent 4" w:uiPriority="72"/>
-    <w:lsdException w:name="Colorful Grid Accent 4" w:uiPriority="73"/>
-    <w:lsdException w:name="Light Shading Accent 5" w:uiPriority="60"/>
-    <w:lsdException w:name="Light List Accent 5" w:uiPriority="61"/>
-    <w:lsdException w:name="Light Grid Accent 5" w:uiPriority="62"/>
-    <w:lsdException w:name="Medium Shading 1 Accent 5" w:uiPriority="63"/>
-    <w:lsdException w:name="Medium Shading 2 Accent 5" w:uiPriority="64"/>
-    <w:lsdException w:name="Medium List 1 Accent 5" w:uiPriority="65"/>
-    <w:lsdException w:name="Medium List 2 Accent 5" w:uiPriority="66"/>
-    <w:lsdException w:name="Medium Grid 1 Accent 5" w:uiPriority="67"/>
-    <w:lsdException w:name="Medium Grid 2 Accent 5" w:uiPriority="68"/>
-    <w:lsdException w:name="Medium Grid 3 Accent 5" w:uiPriority="69"/>
-    <w:lsdException w:name="Dark List Accent 5" w:uiPriority="70"/>
-    <w:lsdException w:name="Colorful Shading Accent 5" w:uiPriority="71"/>
-    <w:lsdException w:name="Colorful List Accent 5" w:uiPriority="72"/>
-    <w:lsdException w:name="Colorful Grid Accent 5" w:uiPriority="73"/>
-    <w:lsdException w:name="Light Shading Accent 6" w:uiPriority="60"/>
-    <w:lsdException w:name="Light List Accent 6" w:uiPriority="61"/>
-    <w:lsdException w:name="Light Grid Accent 6" w:uiPriority="62"/>
-    <w:lsdException w:name="Medium Shading 1 Accent 6" w:uiPriority="63"/>
-    <w:lsdException w:name="Medium Shading 2 Accent 6" w:uiPriority="64"/>
-    <w:lsdException w:name="Medium List 1 Accent 6" w:uiPriority="65"/>
-    <w:lsdException w:name="Medium List 2 Accent 6" w:uiPriority="66"/>
-    <w:lsdException w:name="Medium Grid 1 Accent 6" w:uiPriority="67"/>
-    <w:lsdException w:name="Medium Grid 2 Accent 6" w:uiPriority="68"/>
-    <w:lsdException w:name="Medium Grid 3 Accent 6" w:uiPriority="69"/>
-    <w:lsdException w:name="Dark List Accent 6" w:uiPriority="70"/>
-    <w:lsdException w:name="Colorful Shading Accent 6" w:uiPriority="71"/>
-    <w:lsdException w:name="Colorful List Accent 6" w:uiPriority="72"/>
-    <w:lsdException w:name="Colorful Grid Accent 6" w:uiPriority="73"/>
-    <w:lsdException w:name="Subtle Emphasis" w:uiPriority="19" w:qFormat="1"/>
-    <w:lsdException w:name="Intense Emphasis" w:uiPriority="21" w:qFormat="1"/>
-    <w:lsdException w:name="Subtle Reference" w:uiPriority="31" w:qFormat="1"/>
-    <w:lsdException w:name="Intense Reference" w:uiPriority="32" w:qFormat="1"/>
-    <w:lsdException w:name="Book Title" w:uiPriority="33" w:qFormat="1"/>
-    <w:lsdException w:name="Bibliography" w:semiHidden="1" w:uiPriority="37" w:unhideWhenUsed="1"/>
-    <w:lsdException w:name="TOC Heading" w:semiHidden="1" w:uiPriority="39" w:unhideWhenUsed="1" w:qFormat="1"/>
-    <w:lsdException w:name="Plain Table 1" w:uiPriority="41"/>
-    <w:lsdException w:name="Plain Table 2" w:uiPriority="42"/>
-    <w:lsdException w:name="Plain Table 3" w:uiPriority="43"/>
-    <w:lsdException w:name="Plain Table 4" w:uiPriority="44"/>
-    <w:lsdException w:name="Plain Table 5" w:uiPriority="45"/>
-    <w:lsdException w:name="Grid Table Light" w:uiPriority="40"/>
-    <w:lsdException w:name="Grid Table 1 Light" w:uiPriority="46"/>
-    <w:lsdException w:name="Grid Table 2" w:uiPriority="47"/>
-    <w:lsdException w:name="Grid Table 3" w:uiPriority="48"/>
-    <w:lsdException w:name="Grid Table 4" w:uiPriority="49"/>
-    <w:lsdException w:name="Grid Table 5 Dark" w:uiPriority="50"/>
-    <w:lsdException w:name="Grid Table 6 Colorful" w:uiPriority="51"/>
-    <w:lsdException w:name="Grid Table 7 Colorful" w:uiPriority="52"/>
-    <w:lsdException w:name="Grid Table 1 Light Accent 1" w:uiPriority="46"/>
-    <w:lsdException w:name="Grid Table 2 Accent 1" w:uiPriority="47"/>
-    <w:lsdException w:name="Grid Table 3 Accent 1" w:uiPriority="48"/>
-    <w:lsdException w:name="Grid Table 4 Accent 1" w:uiPriority="49"/>
-    <w:lsdException w:name="Grid Table 5 Dark Accent 1" w:uiPriority="50"/>
-    <w:lsdException w:name="Grid Table 6 Colorful Accent 1" w:uiPriority="51"/>
-    <w:lsdException w:name="Grid Table 7 Colorful Accent 1" w:uiPriority="52"/>
-    <w:lsdException w:name="Grid Table 1 Light Accent 2" w:uiPriority="46"/>
-    <w:lsdException w:name="Grid Table 2 Accent 2" w:uiPriority="47"/>
-    <w:lsdException w:name="Grid Table 3 Accent 2" w:uiPriority="48"/>
-    <w:lsdException w:name="Grid Table 4 Accent 2" w:uiPriority="49"/>
-    <w:lsdException w:name="Grid Table 5 Dark Accent 2" w:uiPriority="50"/>
-    <w:lsdException w:name="Grid Table 6 Colorful Accent 2" w:uiPriority="51"/>
-    <w:lsdException w:name="Grid Table 7 Colorful Accent 2" w:uiPriority="52"/>
-    <w:lsdException w:name="Grid Table 1 Light Accent 3" w:uiPriority="46"/>
-    <w:lsdException w:name="Grid Table 2 Accent 3" w:uiPriority="47"/>
-    <w:lsdException w:name="Grid Table 3 Accent 3" w:uiPriority="48"/>
-    <w:lsdException w:name="Grid Table 4 Accent 3" w:uiPriority="49"/>
-    <w:lsdException w:name="Grid Table 5 Dark Accent 3" w:uiPriority="50"/>
-    <w:lsdException w:name="Grid Table 6 Colorful Accent 3" w:uiPriority="51"/>
-    <w:lsdException w:name="Grid Table 7 Colorful Accent 3" w:uiPriority="52"/>
-    <w:lsdException w:name="Grid Table 1 Light Accent 4" w:uiPriority="46"/>
-    <w:lsdException w:name="Grid Table 2 Accent 4" w:uiPriority="47"/>
-    <w:lsdException w:name="Grid Table 3 Accent 4" w:uiPriority="48"/>
-    <w:lsdException w:name="Grid Table 4 Accent 4" w:uiPriority="49"/>
-    <w:lsdException w:name="Grid Table 5 Dark Accent 4" w:uiPriority="50"/>
-    <w:lsdException w:name="Grid Table 6 Colorful Accent 4" w:uiPriority="51"/>
-    <w:lsdException w:name="Grid Table 7 Colorful Accent 4" w:uiPriority="52"/>
-    <w:lsdException w:name="Grid Table 1 Light Accent 5" w:uiPriority="46"/>
-    <w:lsdException w:name="Grid Table 2 Accent 5" w:uiPriority="47"/>
-    <w:lsdException w:name="Grid Table 3 Accent 5" w:uiPriority="48"/>
-    <w:lsdException w:name="Grid Table 4 Accent 5" w:uiPriority="49"/>
-    <w:lsdException w:name="Grid Table 5 Dark Accent 5" w:uiPriority="50"/>
-    <w:lsdException w:name="Grid Table 6 Colorful Accent 5" w:uiPriority="51"/>
-    <w:lsdException w:name="Grid Table 7 Colorful Accent 5" w:uiPriority="52"/>
-    <w:lsdException w:name="Grid Table 1 Light Accent 6" w:uiPriority="46"/>
-    <w:lsdException w:name="Grid Table 2 Accent 6" w:uiPriority="47"/>
-    <w:lsdException w:name="Grid Table 3 Accent 6" w:uiPriority="48"/>
-    <w:lsdException w:name="Grid Table 4 Accent 6" w:uiPriority="49"/>
-    <w:lsdException w:name="Grid Table 5 Dark Accent 6" w:uiPriority="50"/>
-    <w:lsdException w:name="Grid Table 6 Colorful Accent 6" w:uiPriority="51"/>
-    <w:lsdException w:name="Grid Table 7 Colorful Accent 6" w:uiPriority="52"/>
-    <w:lsdException w:name="List Table 1 Light" w:uiPriority="46"/>
-    <w:lsdException w:name="List Table 2" w:uiPriority="47"/>
-    <w:lsdException w:name="List Table 3" w:uiPriority="48"/>
-    <w:lsdException w:name="List Table 4" w:uiPriority="49"/>
-    <w:lsdException w:name="List Table 5 Dark" w:uiPriority="50"/>
-    <w:lsdException w:name="List Table 6 Colorful" w:uiPriority="51"/>
-    <w:lsdException w:name="List Table 7 Colorful" w:uiPriority="52"/>
-    <w:lsdException w:name="List Table 1 Light Accent 1" w:uiPriority="46"/>
-    <w:lsdException w:name="List Table 2 Accent 1" w:uiPriority="47"/>
-    <w:lsdException w:name="List Table 3 Accent 1" w:uiPriority="48"/>
-    <w:lsdException w:name="List Table 4 Accent 1" w:uiPriority="49"/>
-    <w:lsdException w:name="List Table 5 Dark Accent 1" w:uiPriority="50"/>
-    <w:lsdException w:name="List Table 6 Colorful Accent 1" w:uiPriority="51"/>
-    <w:lsdException w:name="List Table 7 Colorful Accent 1" w:uiPriority="52"/>
-    <w:lsdException w:name="List Table 1 Light Accent 2" w:uiPriority="46"/>
-    <w:lsdException w:name="List Table 2 Accent 2" w:uiPriority="47"/>
-    <w:lsdException w:name="List Table 3 Accent 2" w:uiPriority="48"/>
-    <w:lsdException w:name="List Table 4 Accent 2" w:uiPriority="49"/>
-    <w:lsdException w:name="List Table 5 Dark Accent 2" w:uiPriority="50"/>
-    <w:lsdException w:name="List Table 6 Colorful Accent 2" w:uiPriority="51"/>
-    <w:lsdException w:name="List Table 7 Colorful Accent 2" w:uiPriority="52"/>
-    <w:lsdException w:name="List Table 1 Light Accent 3" w:uiPriority="46"/>
-    <w:lsdException w:name="List Table 2 Accent 3" w:uiPriority="47"/>
-    <w:lsdException w:name="List Table 3 Accent 3" w:uiPriority="48"/>
-    <w:lsdException w:name="List Table 4 Accent 3" w:uiPriority="49"/>
-    <w:lsdException w:name="List Table 5 Dark Accent 3" w:uiPriority="50"/>
-    <w:lsdException w:name="List Table 6 Colorful Accent 3" w:uiPriority="51"/>
-    <w:lsdException w:name="List Table 7 Colorful Accent 3" w:uiPriority="52"/>
-    <w:lsdException w:name="List Table 1 Light Accent 4" w:uiPriority="46"/>
-    <w:lsdException w:name="List Table 2 Accent 4" w:uiPriority="47"/>
-    <w:lsdException w:name="List Table 3 Accent 4" w:uiPriority="48"/>
-    <w:lsdException w:name="List Table 4 Accent 4" w:uiPriority="49"/>
-    <w:lsdException w:name="List Table 5 Dark Accent 4" w:uiPriority="50"/>
-    <w:lsdException w:name="List Table 6 Colorful Accent 4" w:uiPriority="51"/>
-    <w:lsdException w:name="List Table 7 Colorful Accent 4" w:uiPriority="52"/>
-    <w:lsdException w:name="List Table 1 Light Accent 5" w:uiPriority="46"/>
-    <w:lsdException w:name="List Table 2 Accent 5" w:uiPriority="47"/>
-    <w:lsdException w:name="List Table 3 Accent 5" w:uiPriority="48"/>
-    <w:lsdException w:name="List Table 4 Accent 5" w:uiPriority="49"/>
-    <w:lsdException w:name="List Table 5 Dark Accent 5" w:uiPriority="50"/>
-    <w:lsdException w:name="List Table 6 Colorful Accent 5" w:uiPriority="51"/>
-    <w:lsdException w:name="List Table 7 Colorful Accent 5" w:uiPriority="52"/>
-    <w:lsdException w:name="List Table 1 Light Accent 6" w:uiPriority="46"/>
-    <w:lsdException w:name="List Table 2 Accent 6" w:uiPriority="47"/>
-    <w:lsdException w:name="List Table 3 Accent 6" w:uiPriority="48"/>
-    <w:lsdException w:name="List Table 4 Accent 6" w:uiPriority="49"/>
-    <w:lsdException w:name="List Table 5 Dark Accent 6" w:uiPriority="50"/>
-    <w:lsdException w:name="List Table 6 Colorful Accent 6" w:uiPriority="51"/>
-    <w:lsdException w:name="List Table 7 Colorful Accent 6" w:uiPriority="52"/>
+  <w:latentStyles w:defLockedState="0" w:defUIPriority="99" w:defSemiHidden="1" w:defUnhideWhenUsed="1" w:defQFormat="0" w:count="267">
+    <w:lsdException w:name="Normal" w:semiHidden="0" w:uiPriority="0" w:unhideWhenUsed="0" w:qFormat="1"/>
+    <w:lsdException w:name="heading 1" w:semiHidden="0" w:uiPriority="9" w:unhideWhenUsed="0" w:qFormat="1"/>
+    <w:lsdException w:name="heading 2" w:uiPriority="9" w:qFormat="1"/>
+    <w:lsdException w:name="heading 3" w:uiPriority="9" w:qFormat="1"/>
+    <w:lsdException w:name="heading 4" w:uiPriority="9" w:qFormat="1"/>
+    <w:lsdException w:name="heading 5" w:uiPriority="9" w:qFormat="1"/>
+    <w:lsdException w:name="heading 6" w:uiPriority="9" w:qFormat="1"/>
+    <w:lsdException w:name="heading 7" w:uiPriority="9" w:qFormat="1"/>
+    <w:lsdException w:name="heading 8" w:uiPriority="9" w:qFormat="1"/>
+    <w:lsdException w:name="heading 9" w:uiPriority="9" w:qFormat="1"/>
+    <w:lsdException w:name="toc 1" w:uiPriority="39"/>
+    <w:lsdException w:name="toc 2" w:uiPriority="39"/>
+    <w:lsdException w:name="toc 3" w:uiPriority="39"/>
+    <w:lsdException w:name="toc 4" w:uiPriority="39"/>
+    <w:lsdException w:name="toc 5" w:uiPriority="39"/>
+    <w:lsdException w:name="toc 6" w:uiPriority="39"/>
+    <w:lsdException w:name="toc 7" w:uiPriority="39"/>
+    <w:lsdException w:name="toc 8" w:uiPriority="39"/>
+    <w:lsdException w:name="toc 9" w:uiPriority="39"/>
+    <w:lsdException w:name="caption" w:uiPriority="35" w:qFormat="1"/>
+    <w:lsdException w:name="Title" w:semiHidden="0" w:uiPriority="10" w:unhideWhenUsed="0" w:qFormat="1"/>
+    <w:lsdException w:name="Default Paragraph Font" w:uiPriority="1"/>
+    <w:lsdException w:name="Subtitle" w:semiHidden="0" w:uiPriority="11" w:unhideWhenUsed="0" w:qFormat="1"/>
+    <w:lsdException w:name="Strong" w:semiHidden="0" w:uiPriority="22" w:unhideWhenUsed="0" w:qFormat="1"/>
+    <w:lsdException w:name="Emphasis" w:semiHidden="0" w:uiPriority="20" w:unhideWhenUsed="0" w:qFormat="1"/>
+    <w:lsdException w:name="Table Grid" w:semiHidden="0" w:uiPriority="39" w:unhideWhenUsed="0"/>
+    <w:lsdException w:name="Placeholder Text" w:unhideWhenUsed="0"/>
+    <w:lsdException w:name="No Spacing" w:semiHidden="0" w:uiPriority="1" w:unhideWhenUsed="0" w:qFormat="1"/>
+    <w:lsdException w:name="Light Shading" w:semiHidden="0" w:uiPriority="60" w:unhideWhenUsed="0"/>
+    <w:lsdException w:name="Light List" w:semiHidden="0" w:uiPriority="61" w:unhideWhenUsed="0"/>
+    <w:lsdException w:name="Light Grid" w:semiHidden="0" w:uiPriority="62" w:unhideWhenUsed="0"/>
+    <w:lsdException w:name="Medium Shading 1" w:semiHidden="0" w:uiPriority="63" w:unhideWhenUsed="0"/>
+    <w:lsdException w:name="Medium Shading 2" w:semiHidden="0" w:uiPriority="64" w:unhideWhenUsed="0"/>
+    <w:lsdException w:name="Medium List 1" w:semiHidden="0" w:uiPriority="65" w:unhideWhenUsed="0"/>
+    <w:lsdException w:name="Medium List 2" w:semiHidden="0" w:uiPriority="66" w:unhideWhenUsed="0"/>
+    <w:lsdException w:name="Medium Grid 1" w:semiHidden="0" w:uiPriority="67" w:unhideWhenUsed="0"/>
+    <w:lsdException w:name="Medium Grid 2" w:semiHidden="0" w:uiPriority="68" w:unhideWhenUsed="0"/>
+    <w:lsdException w:name="Medium Grid 3" w:semiHidden="0" w:uiPriority="69" w:unhideWhenUsed="0"/>
+    <w:lsdException w:name="Dark List" w:semiHidden="0" w:uiPriority="70" w:unhideWhenUsed="0"/>
+    <w:lsdException w:name="Colorful Shading" w:semiHidden="0" w:uiPriority="71" w:unhideWhenUsed="0"/>
+    <w:lsdException w:name="Colorful List" w:semiHidden="0" w:uiPriority="72" w:unhideWhenUsed="0"/>
+    <w:lsdException w:name="Colorful Grid" w:semiHidden="0" w:uiPriority="73" w:unhideWhenUsed="0"/>
+    <w:lsdException w:name="Light Shading Accent 1" w:semiHidden="0" w:uiPriority="60" w:unhideWhenUsed="0"/>
+    <w:lsdException w:name="Light List Accent 1" w:semiHidden="0" w:uiPriority="61" w:unhideWhenUsed="0"/>
+    <w:lsdException w:name="Light Grid Accent 1" w:semiHidden="0" w:uiPriority="62" w:unhideWhenUsed="0"/>
+    <w:lsdException w:name="Medium Shading 1 Accent 1" w:semiHidden="0" w:uiPriority="63" w:unhideWhenUsed="0"/>
+    <w:lsdException w:name="Medium Shading 2 Accent 1" w:semiHidden="0" w:uiPriority="64" w:unhideWhenUsed="0"/>
+    <w:lsdException w:name="Medium List 1 Accent 1" w:semiHidden="0" w:uiPriority="65" w:unhideWhenUsed="0"/>
+    <w:lsdException w:name="Revision" w:unhideWhenUsed="0"/>
+    <w:lsdException w:name="List Paragraph" w:semiHidden="0" w:uiPriority="34" w:unhideWhenUsed="0" w:qFormat="1"/>
+    <w:lsdException w:name="Quote" w:semiHidden="0" w:uiPriority="29" w:unhideWhenUsed="0" w:qFormat="1"/>
+    <w:lsdException w:name="Intense Quote" w:semiHidden="0" w:uiPriority="30" w:unhideWhenUsed="0" w:qFormat="1"/>
+    <w:lsdException w:name="Medium List 2 Accent 1" w:semiHidden="0" w:uiPriority="66" w:unhideWhenUsed="0"/>
+    <w:lsdException w:name="Medium Grid 1 Accent 1" w:semiHidden="0" w:uiPriority="67" w:unhideWhenUsed="0"/>
+    <w:lsdException w:name="Medium Grid 2 Accent 1" w:semiHidden="0" w:uiPriority="68" w:unhideWhenUsed="0"/>
+    <w:lsdException w:name="Medium Grid 3 Accent 1" w:semiHidden="0" w:uiPriority="69" w:unhideWhenUsed="0"/>
+    <w:lsdException w:name="Dark List Accent 1" w:semiHidden="0" w:uiPriority="70" w:unhideWhenUsed="0"/>
+    <w:lsdException w:name="Colorful Shading Accent 1" w:semiHidden="0" w:uiPriority="71" w:unhideWhenUsed="0"/>
+    <w:lsdException w:name="Colorful List Accent 1" w:semiHidden="0" w:uiPriority="72" w:unhideWhenUsed="0"/>
+    <w:lsdException w:name="Colorful Grid Accent 1" w:semiHidden="0" w:uiPriority="73" w:unhideWhenUsed="0"/>
+    <w:lsdException w:name="Light Shading Accent 2" w:semiHidden="0" w:uiPriority="60" w:unhideWhenUsed="0"/>
+    <w:lsdException w:name="Light List Accent 2" w:semiHidden="0" w:uiPriority="61" w:unhideWhenUsed="0"/>
+    <w:lsdException w:name="Light Grid Accent 2" w:semiHidden="0" w:uiPriority="62" w:unhideWhenUsed="0"/>
+    <w:lsdException w:name="Medium Shading 1 Accent 2" w:semiHidden="0" w:uiPriority="63" w:unhideWhenUsed="0"/>
+    <w:lsdException w:name="Medium Shading 2 Accent 2" w:semiHidden="0" w:uiPriority="64" w:unhideWhenUsed="0"/>
+    <w:lsdException w:name="Medium List 1 Accent 2" w:semiHidden="0" w:uiPriority="65" w:unhideWhenUsed="0"/>
+    <w:lsdException w:name="Medium List 2 Accent 2" w:semiHidden="0" w:uiPriority="66" w:unhideWhenUsed="0"/>
+    <w:lsdException w:name="Medium Grid 1 Accent 2" w:semiHidden="0" w:uiPriority="67" w:unhideWhenUsed="0"/>
+    <w:lsdException w:name="Medium Grid 2 Accent 2" w:semiHidden="0" w:uiPriority="68" w:unhideWhenUsed="0"/>
+    <w:lsdException w:name="Medium Grid 3 Accent 2" w:semiHidden="0" w:uiPriority="69" w:unhideWhenUsed="0"/>
+    <w:lsdException w:name="Dark List Accent 2" w:semiHidden="0" w:uiPriority="70" w:unhideWhenUsed="0"/>
+    <w:lsdException w:name="Colorful Shading Accent 2" w:semiHidden="0" w:uiPriority="71" w:unhideWhenUsed="0"/>
+    <w:lsdException w:name="Colorful List Accent 2" w:semiHidden="0" w:uiPriority="72" w:unhideWhenUsed="0"/>
+    <w:lsdException w:name="Colorful Grid Accent 2" w:semiHidden="0" w:uiPriority="73" w:unhideWhenUsed="0"/>
+    <w:lsdException w:name="Light Shading Accent 3" w:semiHidden="0" w:uiPriority="60" w:unhideWhenUsed="0"/>
+    <w:lsdException w:name="Light List Accent 3" w:semiHidden="0" w:uiPriority="61" w:unhideWhenUsed="0"/>
+    <w:lsdException w:name="Light Grid Accent 3" w:semiHidden="0" w:uiPriority="62" w:unhideWhenUsed="0"/>
+    <w:lsdException w:name="Medium Shading 1 Accent 3" w:semiHidden="0" w:uiPriority="63" w:unhideWhenUsed="0"/>
+    <w:lsdException w:name="Medium Shading 2 Accent 3" w:semiHidden="0" w:uiPriority="64" w:unhideWhenUsed="0"/>
+    <w:lsdException w:name="Medium List 1 Accent 3" w:semiHidden="0" w:uiPriority="65" w:unhideWhenUsed="0"/>
+    <w:lsdException w:name="Medium List 2 Accent 3" w:semiHidden="0" w:uiPriority="66" w:unhideWhenUsed="0"/>
+    <w:lsdException w:name="Medium Grid 1 Accent 3" w:semiHidden="0" w:uiPriority="67" w:unhideWhenUsed="0"/>
+    <w:lsdException w:name="Medium Grid 2 Accent 3" w:semiHidden="0" w:uiPriority="68" w:unhideWhenUsed="0"/>
+    <w:lsdException w:name="Medium Grid 3 Accent 3" w:semiHidden="0" w:uiPriority="69" w:unhideWhenUsed="0"/>
+    <w:lsdException w:name="Dark List Accent 3" w:semiHidden="0" w:uiPriority="70" w:unhideWhenUsed="0"/>
+    <w:lsdException w:name="Colorful Shading Accent 3" w:semiHidden="0" w:uiPriority="71" w:unhideWhenUsed="0"/>
+    <w:lsdException w:name="Colorful List Accent 3" w:semiHidden="0" w:uiPriority="72" w:unhideWhenUsed="0"/>
+    <w:lsdException w:name="Colorful Grid Accent 3" w:semiHidden="0" w:uiPriority="73" w:unhideWhenUsed="0"/>
+    <w:lsdException w:name="Light Shading Accent 4" w:semiHidden="0" w:uiPriority="60" w:unhideWhenUsed="0"/>
+    <w:lsdException w:name="Light List Accent 4" w:semiHidden="0" w:uiPriority="61" w:unhideWhenUsed="0"/>
+    <w:lsdException w:name="Light Grid Accent 4" w:semiHidden="0" w:uiPriority="62" w:unhideWhenUsed="0"/>
+    <w:lsdException w:name="Medium Shading 1 Accent 4" w:semiHidden="0" w:uiPriority="63" w:unhideWhenUsed="0"/>
+    <w:lsdException w:name="Medium Shading 2 Accent 4" w:semiHidden="0" w:uiPriority="64" w:unhideWhenUsed="0"/>
+    <w:lsdException w:name="Medium List 1 Accent 4" w:semiHidden="0" w:uiPriority="65" w:unhideWhenUsed="0"/>
+    <w:lsdException w:name="Medium List 2 Accent 4" w:semiHidden="0" w:uiPriority="66" w:unhideWhenUsed="0"/>
+    <w:lsdException w:name="Medium Grid 1 Accent 4" w:semiHidden="0" w:uiPriority="67" w:unhideWhenUsed="0"/>
+    <w:lsdException w:name="Medium Grid 2 Accent 4" w:semiHidden="0" w:uiPriority="68" w:unhideWhenUsed="0"/>
+    <w:lsdException w:name="Medium Grid 3 Accent 4" w:semiHidden="0" w:uiPriority="69" w:unhideWhenUsed="0"/>
+    <w:lsdException w:name="Dark List Accent 4" w:semiHidden="0" w:uiPriority="70" w:unhideWhenUsed="0"/>
+    <w:lsdException w:name="Colorful Shading Accent 4" w:semiHidden="0" w:uiPriority="71" w:unhideWhenUsed="0"/>
+    <w:lsdException w:name="Colorful List Accent 4" w:semiHidden="0" w:uiPriority="72" w:unhideWhenUsed="0"/>
+    <w:lsdException w:name="Colorful Grid Accent 4" w:semiHidden="0" w:uiPriority="73" w:unhideWhenUsed="0"/>
+    <w:lsdException w:name="Light Shading Accent 5" w:semiHidden="0" w:uiPriority="60" w:unhideWhenUsed="0"/>
+    <w:lsdException w:name="Light List Accent 5" w:semiHidden="0" w:uiPriority="61" w:unhideWhenUsed="0"/>
+    <w:lsdException w:name="Light Grid Accent 5" w:semiHidden="0" w:uiPriority="62" w:unhideWhenUsed="0"/>
+    <w:lsdException w:name="Medium Shading 1 Accent 5" w:semiHidden="0" w:uiPriority="63" w:unhideWhenUsed="0"/>
+    <w:lsdException w:name="Medium Shading 2 Accent 5" w:semiHidden="0" w:uiPriority="64" w:unhideWhenUsed="0"/>
+    <w:lsdException w:name="Medium List 1 Accent 5" w:semiHidden="0" w:uiPriority="65" w:unhideWhenUsed="0"/>
+    <w:lsdException w:name="Medium List 2 Accent 5" w:semiHidden="0" w:uiPriority="66" w:unhideWhenUsed="0"/>
+    <w:lsdException w:name="Medium Grid 1 Accent 5" w:semiHidden="0" w:uiPriority="67" w:unhideWhenUsed="0"/>
+    <w:lsdException w:name="Medium Grid 2 Accent 5" w:semiHidden="0" w:uiPriority="68" w:unhideWhenUsed="0"/>
+    <w:lsdException w:name="Medium Grid 3 Accent 5" w:semiHidden="0" w:uiPriority="69" w:unhideWhenUsed="0"/>
+    <w:lsdException w:name="Dark List Accent 5" w:semiHidden="0" w:uiPriority="70" w:unhideWhenUsed="0"/>
+    <w:lsdException w:name="Colorful Shading Accent 5" w:semiHidden="0" w:uiPriority="71" w:unhideWhenUsed="0"/>
+    <w:lsdException w:name="Colorful List Accent 5" w:semiHidden="0" w:uiPriority="72" w:unhideWhenUsed="0"/>
+    <w:lsdException w:name="Colorful Grid Accent 5" w:semiHidden="0" w:uiPriority="73" w:unhideWhenUsed="0"/>
+    <w:lsdException w:name="Light Shading Accent 6" w:semiHidden="0" w:uiPriority="60" w:unhideWhenUsed="0"/>
+    <w:lsdException w:name="Light List Accent 6" w:semiHidden="0" w:uiPriority="61" w:unhideWhenUsed="0"/>
+    <w:lsdException w:name="Light Grid Accent 6" w:semiHidden="0" w:uiPriority="62" w:unhideWhenUsed="0"/>
+    <w:lsdException w:name="Medium Shading 1 Accent 6" w:semiHidden="0" w:uiPriority="63" w:unhideWhenUsed="0"/>
+    <w:lsdException w:name="Medium Shading 2 Accent 6" w:semiHidden="0" w:uiPriority="64" w:unhideWhenUsed="0"/>
+    <w:lsdException w:name="Medium List 1 Accent 6" w:semiHidden="0" w:uiPriority="65" w:unhideWhenUsed="0"/>
+    <w:lsdException w:name="Medium List 2 Accent 6" w:semiHidden="0" w:uiPriority="66" w:unhideWhenUsed="0"/>
+    <w:lsdException w:name="Medium Grid 1 Accent 6" w:semiHidden="0" w:uiPriority="67" w:unhideWhenUsed="0"/>
+    <w:lsdException w:name="Medium Grid 2 Accent 6" w:semiHidden="0" w:uiPriority="68" w:unhideWhenUsed="0"/>
+    <w:lsdException w:name="Medium Grid 3 Accent 6" w:semiHidden="0" w:uiPriority="69" w:unhideWhenUsed="0"/>
+    <w:lsdException w:name="Dark List Accent 6" w:semiHidden="0" w:uiPriority="70" w:unhideWhenUsed="0"/>
+    <w:lsdException w:name="Colorful Shading Accent 6" w:semiHidden="0" w:uiPriority="71" w:unhideWhenUsed="0"/>
+    <w:lsdException w:name="Colorful List Accent 6" w:semiHidden="0" w:uiPriority="72" w:unhideWhenUsed="0"/>
+    <w:lsdException w:name="Colorful Grid Accent 6" w:semiHidden="0" w:uiPriority="73" w:unhideWhenUsed="0"/>
+    <w:lsdException w:name="Subtle Emphasis" w:semiHidden="0" w:uiPriority="19" w:unhideWhenUsed="0" w:qFormat="1"/>
+    <w:lsdException w:name="Intense Emphasis" w:semiHidden="0" w:uiPriority="21" w:unhideWhenUsed="0" w:qFormat="1"/>
+    <w:lsdException w:name="Subtle Reference" w:semiHidden="0" w:uiPriority="31" w:unhideWhenUsed="0" w:qFormat="1"/>
+    <w:lsdException w:name="Intense Reference" w:semiHidden="0" w:uiPriority="32" w:unhideWhenUsed="0" w:qFormat="1"/>
+    <w:lsdException w:name="Book Title" w:semiHidden="0" w:uiPriority="33" w:unhideWhenUsed="0" w:qFormat="1"/>
+    <w:lsdException w:name="Bibliography" w:uiPriority="37"/>
+    <w:lsdException w:name="TOC Heading" w:uiPriority="39" w:qFormat="1"/>
+  </w:latentStyles>
+  <w:style w:type="paragraph" w:default="1" w:styleId="a">
+    <w:name w:val="Normal"/>
+    <w:qFormat/>
+    <w:rsid w:val="002A4EA6"/>
+    <w:pPr>
+      <w:spacing w:after="200" w:line="276" w:lineRule="auto"/>
+    </w:pPr>
+  </w:style>
+  <w:style w:type="paragraph" w:styleId="1">
+    <w:name w:val="heading 1"/>
+    <w:basedOn w:val="a"/>
+    <w:next w:val="a"/>
+    <w:link w:val="10"/>
+    <w:uiPriority w:val="9"/>
+    <w:qFormat/>
+    <w:rsid w:val="00554924"/>
+    <w:pPr>
+      <w:keepNext/>
+      <w:keepLines/>
+      <w:spacing w:before="240" w:after="0"/>
+      <w:outlineLvl w:val="0"/>
+    </w:pPr>
+    <w:rPr>
+      <w:rFonts w:asciiTheme="majorHAnsi" w:eastAsiaTheme="majorEastAsia" w:hAnsiTheme="majorHAnsi" w:cstheme="majorBidi"/>
+      <w:color w:val="2E74B5" w:themeColor="accent1" w:themeShade="BF"/>
+      <w:sz w:val="32"/>
+      <w:szCs w:val="40"/>
+    </w:rPr>
+  </w:style>
+  <w:style w:type="character" w:default="1" w:styleId="a0">
+    <w:name w:val="Default Paragraph Font"/>
+    <w:uiPriority w:val="1"/>
+    <w:semiHidden/>
+    <w:unhideWhenUsed/>
+  </w:style>
+  <w:style w:type="table" w:default="1" w:styleId="a1">
+    <w:name w:val="Normal Table"/>
+    <w:uiPriority w:val="99"/>
+    <w:semiHidden/>
+    <w:unhideWhenUsed/>
+    <w:tblPr>
+      <w:tblInd w:w="0" w:type="dxa"/>
+      <w:tblCellMar>
+        <w:top w:w="0" w:type="dxa"/>
+        <w:left w:w="108" w:type="dxa"/>
+        <w:bottom w:w="0" w:type="dxa"/>
+        <w:right w:w="108" w:type="dxa"/>
+      </w:tblCellMar>
+    </w:tblPr>
+  </w:style>
+  <w:style w:type="numbering" w:default="1" w:styleId="a2">
+    <w:name w:val="No List"/>
+    <w:uiPriority w:val="99"/>
+    <w:semiHidden/>
+    <w:unhideWhenUsed/>
+  </w:style>
+  <w:style w:type="character" w:styleId="a3">
+    <w:name w:val="Hyperlink"/>
+    <w:basedOn w:val="a0"/>
+    <w:uiPriority w:val="99"/>
+    <w:unhideWhenUsed/>
+    <w:rsid w:val="002A4EA6"/>
+    <w:rPr>
+      <w:color w:val="0563C1" w:themeColor="hyperlink"/>
+      <w:u w:val="single"/>
+    </w:rPr>
+  </w:style>
+  <w:style w:type="paragraph" w:styleId="a4">
+    <w:name w:val="List Paragraph"/>
+    <w:basedOn w:val="a"/>
+    <w:uiPriority w:val="34"/>
+    <w:qFormat/>
+    <w:rsid w:val="00EB6BDF"/>
+    <w:pPr>
+      <w:ind w:left="720"/>
+      <w:contextualSpacing/>
+    </w:pPr>
+  </w:style>
+  <w:style w:type="table" w:styleId="a5">
+    <w:name w:val="Table Grid"/>
+    <w:basedOn w:val="a1"/>
+    <w:uiPriority w:val="39"/>
+    <w:rsid w:val="00081A62"/>
+    <w:pPr>
+      <w:spacing w:after="0" w:line="240" w:lineRule="auto"/>
+    </w:pPr>
+    <w:rPr>
+      <w:szCs w:val="22"/>
+      <w:lang w:bidi="ar-SA"/>
+    </w:rPr>
+    <w:tblPr>
+      <w:tblBorders>
+        <w:top w:val="single" w:sz="4" w:space="0" w:color="auto"/>
+        <w:left w:val="single" w:sz="4" w:space="0" w:color="auto"/>
+        <w:bottom w:val="single" w:sz="4" w:space="0" w:color="auto"/>
+        <w:right w:val="single" w:sz="4" w:space="0" w:color="auto"/>
+        <w:insideH w:val="single" w:sz="4" w:space="0" w:color="auto"/>
+        <w:insideV w:val="single" w:sz="4" w:space="0" w:color="auto"/>
+      </w:tblBorders>
+    </w:tblPr>
+  </w:style>
+  <w:style w:type="table" w:customStyle="1" w:styleId="11">
+    <w:name w:val="เส้นตาราง1"/>
+    <w:basedOn w:val="a1"/>
+    <w:next w:val="a5"/>
+    <w:uiPriority w:val="39"/>
+    <w:rsid w:val="00081A62"/>
+    <w:pPr>
+      <w:spacing w:after="0" w:line="240" w:lineRule="auto"/>
+    </w:pPr>
+    <w:rPr>
+      <w:szCs w:val="22"/>
+      <w:lang w:bidi="ar-SA"/>
+    </w:rPr>
+    <w:tblPr>
+      <w:tblBorders>
+        <w:top w:val="single" w:sz="4" w:space="0" w:color="auto"/>
+        <w:left w:val="single" w:sz="4" w:space="0" w:color="auto"/>
+        <w:bottom w:val="single" w:sz="4" w:space="0" w:color="auto"/>
+        <w:right w:val="single" w:sz="4" w:space="0" w:color="auto"/>
+        <w:insideH w:val="single" w:sz="4" w:space="0" w:color="auto"/>
+        <w:insideV w:val="single" w:sz="4" w:space="0" w:color="auto"/>
+      </w:tblBorders>
+    </w:tblPr>
+  </w:style>
+  <w:style w:type="table" w:customStyle="1" w:styleId="2">
+    <w:name w:val="เส้นตาราง2"/>
+    <w:basedOn w:val="a1"/>
+    <w:next w:val="a5"/>
+    <w:uiPriority w:val="39"/>
+    <w:rsid w:val="00081A62"/>
+    <w:pPr>
+      <w:spacing w:after="0" w:line="240" w:lineRule="auto"/>
+    </w:pPr>
+    <w:rPr>
+      <w:szCs w:val="22"/>
+      <w:lang w:bidi="ar-SA"/>
+    </w:rPr>
+    <w:tblPr>
+      <w:tblBorders>
+        <w:top w:val="single" w:sz="4" w:space="0" w:color="auto"/>
+        <w:left w:val="single" w:sz="4" w:space="0" w:color="auto"/>
+        <w:bottom w:val="single" w:sz="4" w:space="0" w:color="auto"/>
+        <w:right w:val="single" w:sz="4" w:space="0" w:color="auto"/>
+        <w:insideH w:val="single" w:sz="4" w:space="0" w:color="auto"/>
+        <w:insideV w:val="single" w:sz="4" w:space="0" w:color="auto"/>
+      </w:tblBorders>
+    </w:tblPr>
+  </w:style>
+  <w:style w:type="table" w:customStyle="1" w:styleId="3">
+    <w:name w:val="เส้นตาราง3"/>
+    <w:basedOn w:val="a1"/>
+    <w:next w:val="a5"/>
+    <w:uiPriority w:val="39"/>
+    <w:rsid w:val="00081A62"/>
+    <w:pPr>
+      <w:spacing w:after="0" w:line="240" w:lineRule="auto"/>
+    </w:pPr>
+    <w:rPr>
+      <w:szCs w:val="22"/>
+      <w:lang w:bidi="ar-SA"/>
+    </w:rPr>
+    <w:tblPr>
+      <w:tblBorders>
+        <w:top w:val="single" w:sz="4" w:space="0" w:color="auto"/>
+        <w:left w:val="single" w:sz="4" w:space="0" w:color="auto"/>
+        <w:bottom w:val="single" w:sz="4" w:space="0" w:color="auto"/>
+        <w:right w:val="single" w:sz="4" w:space="0" w:color="auto"/>
+        <w:insideH w:val="single" w:sz="4" w:space="0" w:color="auto"/>
+        <w:insideV w:val="single" w:sz="4" w:space="0" w:color="auto"/>
+      </w:tblBorders>
+    </w:tblPr>
+  </w:style>
+  <w:style w:type="character" w:customStyle="1" w:styleId="a6">
+    <w:name w:val="ข้อความข้อคิดเห็น อักขระ"/>
+    <w:basedOn w:val="a0"/>
+    <w:link w:val="a7"/>
+    <w:uiPriority w:val="99"/>
+    <w:semiHidden/>
+    <w:rsid w:val="00081A62"/>
+    <w:rPr>
+      <w:sz w:val="20"/>
+      <w:szCs w:val="25"/>
+    </w:rPr>
+  </w:style>
+  <w:style w:type="paragraph" w:styleId="a7">
+    <w:name w:val="annotation text"/>
+    <w:basedOn w:val="a"/>
+    <w:link w:val="a6"/>
+    <w:uiPriority w:val="99"/>
+    <w:semiHidden/>
+    <w:unhideWhenUsed/>
+    <w:rsid w:val="00081A62"/>
+    <w:pPr>
+      <w:spacing w:line="240" w:lineRule="auto"/>
+    </w:pPr>
+    <w:rPr>
+      <w:sz w:val="20"/>
+      <w:szCs w:val="25"/>
+    </w:rPr>
+  </w:style>
+  <w:style w:type="character" w:customStyle="1" w:styleId="a8">
+    <w:name w:val="ชื่อเรื่องของข้อคิดเห็น อักขระ"/>
+    <w:basedOn w:val="a6"/>
+    <w:link w:val="a9"/>
+    <w:uiPriority w:val="99"/>
+    <w:semiHidden/>
+    <w:rsid w:val="00081A62"/>
+    <w:rPr>
+      <w:b/>
+      <w:bCs/>
+      <w:sz w:val="20"/>
+      <w:szCs w:val="25"/>
+    </w:rPr>
+  </w:style>
+  <w:style w:type="paragraph" w:styleId="a9">
+    <w:name w:val="annotation subject"/>
+    <w:basedOn w:val="a7"/>
+    <w:next w:val="a7"/>
+    <w:link w:val="a8"/>
+    <w:uiPriority w:val="99"/>
+    <w:semiHidden/>
+    <w:unhideWhenUsed/>
+    <w:rsid w:val="00081A62"/>
+    <w:rPr>
+      <w:b/>
+      <w:bCs/>
+    </w:rPr>
+  </w:style>
+  <w:style w:type="character" w:customStyle="1" w:styleId="aa">
+    <w:name w:val="ข้อความบอลลูน อักขระ"/>
+    <w:basedOn w:val="a0"/>
+    <w:link w:val="ab"/>
+    <w:uiPriority w:val="99"/>
+    <w:semiHidden/>
+    <w:rsid w:val="00081A62"/>
+    <w:rPr>
+      <w:rFonts w:ascii="Leelawadee" w:hAnsi="Leelawadee" w:cs="Angsana New"/>
+      <w:sz w:val="18"/>
+      <w:szCs w:val="22"/>
+    </w:rPr>
+  </w:style>
+  <w:style w:type="paragraph" w:styleId="ab">
+    <w:name w:val="Balloon Text"/>
+    <w:basedOn w:val="a"/>
+    <w:link w:val="aa"/>
+    <w:uiPriority w:val="99"/>
+    <w:semiHidden/>
+    <w:unhideWhenUsed/>
+    <w:rsid w:val="00081A62"/>
+    <w:pPr>
+      <w:spacing w:after="0" w:line="240" w:lineRule="auto"/>
+    </w:pPr>
+    <w:rPr>
+      <w:rFonts w:ascii="Leelawadee" w:hAnsi="Leelawadee" w:cs="Angsana New"/>
+      <w:sz w:val="18"/>
+      <w:szCs w:val="22"/>
+    </w:rPr>
+  </w:style>
+  <w:style w:type="paragraph" w:styleId="ac">
+    <w:name w:val="header"/>
+    <w:basedOn w:val="a"/>
+    <w:link w:val="ad"/>
+    <w:uiPriority w:val="99"/>
+    <w:unhideWhenUsed/>
+    <w:rsid w:val="00755D3F"/>
+    <w:pPr>
+      <w:tabs>
+        <w:tab w:val="center" w:pos="4513"/>
+        <w:tab w:val="right" w:pos="9026"/>
+      </w:tabs>
+      <w:spacing w:after="0" w:line="240" w:lineRule="auto"/>
+    </w:pPr>
+  </w:style>
+  <w:style w:type="character" w:customStyle="1" w:styleId="ad">
+    <w:name w:val="หัวกระดาษ อักขระ"/>
+    <w:basedOn w:val="a0"/>
+    <w:link w:val="ac"/>
+    <w:uiPriority w:val="99"/>
+    <w:rsid w:val="00755D3F"/>
+  </w:style>
+  <w:style w:type="paragraph" w:styleId="ae">
+    <w:name w:val="footer"/>
+    <w:basedOn w:val="a"/>
+    <w:link w:val="af"/>
+    <w:uiPriority w:val="99"/>
+    <w:unhideWhenUsed/>
+    <w:rsid w:val="00755D3F"/>
+    <w:pPr>
+      <w:tabs>
+        <w:tab w:val="center" w:pos="4513"/>
+        <w:tab w:val="right" w:pos="9026"/>
+      </w:tabs>
+      <w:spacing w:after="0" w:line="240" w:lineRule="auto"/>
+    </w:pPr>
+  </w:style>
+  <w:style w:type="character" w:customStyle="1" w:styleId="af">
+    <w:name w:val="ท้ายกระดาษ อักขระ"/>
+    <w:basedOn w:val="a0"/>
+    <w:link w:val="ae"/>
+    <w:uiPriority w:val="99"/>
+    <w:rsid w:val="00755D3F"/>
+  </w:style>
+  <w:style w:type="character" w:customStyle="1" w:styleId="10">
+    <w:name w:val="หัวเรื่อง 1 อักขระ"/>
+    <w:basedOn w:val="a0"/>
+    <w:link w:val="1"/>
+    <w:uiPriority w:val="9"/>
+    <w:rsid w:val="00554924"/>
+    <w:rPr>
+      <w:rFonts w:asciiTheme="majorHAnsi" w:eastAsiaTheme="majorEastAsia" w:hAnsiTheme="majorHAnsi" w:cstheme="majorBidi"/>
+      <w:color w:val="2E74B5" w:themeColor="accent1" w:themeShade="BF"/>
+      <w:sz w:val="32"/>
+      <w:szCs w:val="40"/>
+    </w:rPr>
+  </w:style>
+  <w:style w:type="paragraph" w:styleId="af0">
+    <w:name w:val="TOC Heading"/>
+    <w:basedOn w:val="1"/>
+    <w:next w:val="a"/>
+    <w:uiPriority w:val="39"/>
+    <w:unhideWhenUsed/>
+    <w:qFormat/>
+    <w:rsid w:val="00554924"/>
+    <w:pPr>
+      <w:spacing w:line="259" w:lineRule="auto"/>
+      <w:outlineLvl w:val="9"/>
+    </w:pPr>
+    <w:rPr>
+      <w:sz w:val="40"/>
+      <w:cs/>
+    </w:rPr>
+  </w:style>
+  <w:style w:type="paragraph" w:styleId="12">
+    <w:name w:val="toc 1"/>
+    <w:basedOn w:val="a"/>
+    <w:next w:val="a"/>
+    <w:autoRedefine/>
+    <w:uiPriority w:val="39"/>
+    <w:unhideWhenUsed/>
+    <w:rsid w:val="00554924"/>
+    <w:pPr>
+      <w:tabs>
+        <w:tab w:val="right" w:leader="dot" w:pos="9016"/>
+      </w:tabs>
+      <w:spacing w:after="100"/>
+    </w:pPr>
+  </w:style>
+  <w:style w:type="paragraph" w:styleId="af1">
+    <w:name w:val="footnote text"/>
+    <w:basedOn w:val="a"/>
+    <w:link w:val="af2"/>
+    <w:uiPriority w:val="99"/>
+    <w:semiHidden/>
+    <w:unhideWhenUsed/>
+    <w:rsid w:val="00572589"/>
+    <w:pPr>
+      <w:spacing w:after="0" w:line="240" w:lineRule="auto"/>
+    </w:pPr>
+    <w:rPr>
+      <w:sz w:val="20"/>
+      <w:szCs w:val="25"/>
+    </w:rPr>
+  </w:style>
+  <w:style w:type="character" w:customStyle="1" w:styleId="af2">
+    <w:name w:val="ข้อความเชิงอรรถ อักขระ"/>
+    <w:basedOn w:val="a0"/>
+    <w:link w:val="af1"/>
+    <w:uiPriority w:val="99"/>
+    <w:semiHidden/>
+    <w:rsid w:val="00572589"/>
+    <w:rPr>
+      <w:sz w:val="20"/>
+      <w:szCs w:val="25"/>
+    </w:rPr>
+  </w:style>
+  <w:style w:type="character" w:styleId="af3">
+    <w:name w:val="footnote reference"/>
+    <w:basedOn w:val="a0"/>
+    <w:uiPriority w:val="99"/>
+    <w:semiHidden/>
+    <w:unhideWhenUsed/>
+    <w:rsid w:val="00572589"/>
+    <w:rPr>
+      <w:sz w:val="32"/>
+      <w:szCs w:val="32"/>
+      <w:vertAlign w:val="superscript"/>
+    </w:rPr>
+  </w:style>
+</w:styles>
+</file>
+
+<file path=word/stylesWithEffects.xml><?xml version="1.0" encoding="utf-8"?>
+<w:styles xmlns:wpc="http://schemas.microsoft.com/office/word/2010/wordprocessingCanvas" xmlns:mc="http://schemas.openxmlformats.org/markup-compatibility/2006" xmlns:o="urn:schemas-microsoft-com:office:office" xmlns:r="http://schemas.openxmlformats.org/officeDocument/2006/relationships" xmlns:m="http://schemas.openxmlformats.org/officeDocument/2006/math" xmlns:v="urn:schemas-microsoft-com:vml" xmlns:wp14="http://schemas.microsoft.com/office/word/2010/wordprocessingDrawing" xmlns:wp="http://schemas.openxmlformats.org/drawingml/2006/wordprocessingDrawing" xmlns:w10="urn:schemas-microsoft-com:office:word" xmlns:w="http://schemas.openxmlformats.org/wordprocessingml/2006/main" xmlns:w14="http://schemas.microsoft.com/office/word/2010/wordml" xmlns:wpg="http://schemas.microsoft.com/office/word/2010/wordprocessingGroup" xmlns:wpi="http://schemas.microsoft.com/office/word/2010/wordprocessingInk" xmlns:wne="http://schemas.microsoft.com/office/word/2006/wordml" xmlns:wps="http://schemas.microsoft.com/office/word/2010/wordprocessingShape" mc:Ignorable="w14 wp14">
+  <w:docDefaults>
+    <w:rPrDefault>
+      <w:rPr>
+        <w:rFonts w:asciiTheme="minorHAnsi" w:eastAsiaTheme="minorHAnsi" w:hAnsiTheme="minorHAnsi" w:cstheme="minorBidi"/>
+        <w:sz w:val="22"/>
+        <w:szCs w:val="28"/>
+        <w:lang w:val="en-US" w:eastAsia="en-US" w:bidi="th-TH"/>
+      </w:rPr>
+    </w:rPrDefault>
+    <w:pPrDefault>
+      <w:pPr>
+        <w:spacing w:after="160" w:line="259" w:lineRule="auto"/>
+      </w:pPr>
+    </w:pPrDefault>
+  </w:docDefaults>
+  <w:latentStyles w:defLockedState="0" w:defUIPriority="99" w:defSemiHidden="1" w:defUnhideWhenUsed="1" w:defQFormat="0" w:count="267">
+    <w:lsdException w:name="Normal" w:semiHidden="0" w:uiPriority="0" w:unhideWhenUsed="0" w:qFormat="1"/>
+    <w:lsdException w:name="heading 1" w:semiHidden="0" w:uiPriority="9" w:unhideWhenUsed="0" w:qFormat="1"/>
+    <w:lsdException w:name="heading 2" w:uiPriority="9" w:qFormat="1"/>
+    <w:lsdException w:name="heading 3" w:uiPriority="9" w:qFormat="1"/>
+    <w:lsdException w:name="heading 4" w:uiPriority="9" w:qFormat="1"/>
+    <w:lsdException w:name="heading 5" w:uiPriority="9" w:qFormat="1"/>
+    <w:lsdException w:name="heading 6" w:uiPriority="9" w:qFormat="1"/>
+    <w:lsdException w:name="heading 7" w:uiPriority="9" w:qFormat="1"/>
+    <w:lsdException w:name="heading 8" w:uiPriority="9" w:qFormat="1"/>
+    <w:lsdException w:name="heading 9" w:uiPriority="9" w:qFormat="1"/>
+    <w:lsdException w:name="toc 1" w:uiPriority="39"/>
+    <w:lsdException w:name="toc 2" w:uiPriority="39"/>
+    <w:lsdException w:name="toc 3" w:uiPriority="39"/>
+    <w:lsdException w:name="toc 4" w:uiPriority="39"/>
+    <w:lsdException w:name="toc 5" w:uiPriority="39"/>
+    <w:lsdException w:name="toc 6" w:uiPriority="39"/>
+    <w:lsdException w:name="toc 7" w:uiPriority="39"/>
+    <w:lsdException w:name="toc 8" w:uiPriority="39"/>
+    <w:lsdException w:name="toc 9" w:uiPriority="39"/>
+    <w:lsdException w:name="caption" w:uiPriority="35" w:qFormat="1"/>
+    <w:lsdException w:name="Title" w:semiHidden="0" w:uiPriority="10" w:unhideWhenUsed="0" w:qFormat="1"/>
+    <w:lsdException w:name="Default Paragraph Font" w:uiPriority="1"/>
+    <w:lsdException w:name="Subtitle" w:semiHidden="0" w:uiPriority="11" w:unhideWhenUsed="0" w:qFormat="1"/>
+    <w:lsdException w:name="Strong" w:semiHidden="0" w:uiPriority="22" w:unhideWhenUsed="0" w:qFormat="1"/>
+    <w:lsdException w:name="Emphasis" w:semiHidden="0" w:uiPriority="20" w:unhideWhenUsed="0" w:qFormat="1"/>
+    <w:lsdException w:name="Table Grid" w:semiHidden="0" w:uiPriority="39" w:unhideWhenUsed="0"/>
+    <w:lsdException w:name="Placeholder Text" w:unhideWhenUsed="0"/>
+    <w:lsdException w:name="No Spacing" w:semiHidden="0" w:uiPriority="1" w:unhideWhenUsed="0" w:qFormat="1"/>
+    <w:lsdException w:name="Light Shading" w:semiHidden="0" w:uiPriority="60" w:unhideWhenUsed="0"/>
+    <w:lsdException w:name="Light List" w:semiHidden="0" w:uiPriority="61" w:unhideWhenUsed="0"/>
+    <w:lsdException w:name="Light Grid" w:semiHidden="0" w:uiPriority="62" w:unhideWhenUsed="0"/>
+    <w:lsdException w:name="Medium Shading 1" w:semiHidden="0" w:uiPriority="63" w:unhideWhenUsed="0"/>
+    <w:lsdException w:name="Medium Shading 2" w:semiHidden="0" w:uiPriority="64" w:unhideWhenUsed="0"/>
+    <w:lsdException w:name="Medium List 1" w:semiHidden="0" w:uiPriority="65" w:unhideWhenUsed="0"/>
+    <w:lsdException w:name="Medium List 2" w:semiHidden="0" w:uiPriority="66" w:unhideWhenUsed="0"/>
+    <w:lsdException w:name="Medium Grid 1" w:semiHidden="0" w:uiPriority="67" w:unhideWhenUsed="0"/>
+    <w:lsdException w:name="Medium Grid 2" w:semiHidden="0" w:uiPriority="68" w:unhideWhenUsed="0"/>
+    <w:lsdException w:name="Medium Grid 3" w:semiHidden="0" w:uiPriority="69" w:unhideWhenUsed="0"/>
+    <w:lsdException w:name="Dark List" w:semiHidden="0" w:uiPriority="70" w:unhideWhenUsed="0"/>
+    <w:lsdException w:name="Colorful Shading" w:semiHidden="0" w:uiPriority="71" w:unhideWhenUsed="0"/>
+    <w:lsdException w:name="Colorful List" w:semiHidden="0" w:uiPriority="72" w:unhideWhenUsed="0"/>
+    <w:lsdException w:name="Colorful Grid" w:semiHidden="0" w:uiPriority="73" w:unhideWhenUsed="0"/>
+    <w:lsdException w:name="Light Shading Accent 1" w:semiHidden="0" w:uiPriority="60" w:unhideWhenUsed="0"/>
+    <w:lsdException w:name="Light List Accent 1" w:semiHidden="0" w:uiPriority="61" w:unhideWhenUsed="0"/>
+    <w:lsdException w:name="Light Grid Accent 1" w:semiHidden="0" w:uiPriority="62" w:unhideWhenUsed="0"/>
+    <w:lsdException w:name="Medium Shading 1 Accent 1" w:semiHidden="0" w:uiPriority="63" w:unhideWhenUsed="0"/>
+    <w:lsdException w:name="Medium Shading 2 Accent 1" w:semiHidden="0" w:uiPriority="64" w:unhideWhenUsed="0"/>
+    <w:lsdException w:name="Medium List 1 Accent 1" w:semiHidden="0" w:uiPriority="65" w:unhideWhenUsed="0"/>
+    <w:lsdException w:name="Revision" w:unhideWhenUsed="0"/>
+    <w:lsdException w:name="List Paragraph" w:semiHidden="0" w:uiPriority="34" w:unhideWhenUsed="0" w:qFormat="1"/>
+    <w:lsdException w:name="Quote" w:semiHidden="0" w:uiPriority="29" w:unhideWhenUsed="0" w:qFormat="1"/>
+    <w:lsdException w:name="Intense Quote" w:semiHidden="0" w:uiPriority="30" w:unhideWhenUsed="0" w:qFormat="1"/>
+    <w:lsdException w:name="Medium List 2 Accent 1" w:semiHidden="0" w:uiPriority="66" w:unhideWhenUsed="0"/>
+    <w:lsdException w:name="Medium Grid 1 Accent 1" w:semiHidden="0" w:uiPriority="67" w:unhideWhenUsed="0"/>
+    <w:lsdException w:name="Medium Grid 2 Accent 1" w:semiHidden="0" w:uiPriority="68" w:unhideWhenUsed="0"/>
+    <w:lsdException w:name="Medium Grid 3 Accent 1" w:semiHidden="0" w:uiPriority="69" w:unhideWhenUsed="0"/>
+    <w:lsdException w:name="Dark List Accent 1" w:semiHidden="0" w:uiPriority="70" w:unhideWhenUsed="0"/>
+    <w:lsdException w:name="Colorful Shading Accent 1" w:semiHidden="0" w:uiPriority="71" w:unhideWhenUsed="0"/>
+    <w:lsdException w:name="Colorful List Accent 1" w:semiHidden="0" w:uiPriority="72" w:unhideWhenUsed="0"/>
+    <w:lsdException w:name="Colorful Grid Accent 1" w:semiHidden="0" w:uiPriority="73" w:unhideWhenUsed="0"/>
+    <w:lsdException w:name="Light Shading Accent 2" w:semiHidden="0" w:uiPriority="60" w:unhideWhenUsed="0"/>
+    <w:lsdException w:name="Light List Accent 2" w:semiHidden="0" w:uiPriority="61" w:unhideWhenUsed="0"/>
+    <w:lsdException w:name="Light Grid Accent 2" w:semiHidden="0" w:uiPriority="62" w:unhideWhenUsed="0"/>
+    <w:lsdException w:name="Medium Shading 1 Accent 2" w:semiHidden="0" w:uiPriority="63" w:unhideWhenUsed="0"/>
+    <w:lsdException w:name="Medium Shading 2 Accent 2" w:semiHidden="0" w:uiPriority="64" w:unhideWhenUsed="0"/>
+    <w:lsdException w:name="Medium List 1 Accent 2" w:semiHidden="0" w:uiPriority="65" w:unhideWhenUsed="0"/>
+    <w:lsdException w:name="Medium List 2 Accent 2" w:semiHidden="0" w:uiPriority="66" w:unhideWhenUsed="0"/>
+    <w:lsdException w:name="Medium Grid 1 Accent 2" w:semiHidden="0" w:uiPriority="67" w:unhideWhenUsed="0"/>
+    <w:lsdException w:name="Medium Grid 2 Accent 2" w:semiHidden="0" w:uiPriority="68" w:unhideWhenUsed="0"/>
+    <w:lsdException w:name="Medium Grid 3 Accent 2" w:semiHidden="0" w:uiPriority="69" w:unhideWhenUsed="0"/>
+    <w:lsdException w:name="Dark List Accent 2" w:semiHidden="0" w:uiPriority="70" w:unhideWhenUsed="0"/>
+    <w:lsdException w:name="Colorful Shading Accent 2" w:semiHidden="0" w:uiPriority="71" w:unhideWhenUsed="0"/>
+    <w:lsdException w:name="Colorful List Accent 2" w:semiHidden="0" w:uiPriority="72" w:unhideWhenUsed="0"/>
+    <w:lsdException w:name="Colorful Grid Accent 2" w:semiHidden="0" w:uiPriority="73" w:unhideWhenUsed="0"/>
+    <w:lsdException w:name="Light Shading Accent 3" w:semiHidden="0" w:uiPriority="60" w:unhideWhenUsed="0"/>
+    <w:lsdException w:name="Light List Accent 3" w:semiHidden="0" w:uiPriority="61" w:unhideWhenUsed="0"/>
+    <w:lsdException w:name="Light Grid Accent 3" w:semiHidden="0" w:uiPriority="62" w:unhideWhenUsed="0"/>
+    <w:lsdException w:name="Medium Shading 1 Accent 3" w:semiHidden="0" w:uiPriority="63" w:unhideWhenUsed="0"/>
+    <w:lsdException w:name="Medium Shading 2 Accent 3" w:semiHidden="0" w:uiPriority="64" w:unhideWhenUsed="0"/>
+    <w:lsdException w:name="Medium List 1 Accent 3" w:semiHidden="0" w:uiPriority="65" w:unhideWhenUsed="0"/>
+    <w:lsdException w:name="Medium List 2 Accent 3" w:semiHidden="0" w:uiPriority="66" w:unhideWhenUsed="0"/>
+    <w:lsdException w:name="Medium Grid 1 Accent 3" w:semiHidden="0" w:uiPriority="67" w:unhideWhenUsed="0"/>
+    <w:lsdException w:name="Medium Grid 2 Accent 3" w:semiHidden="0" w:uiPriority="68" w:unhideWhenUsed="0"/>
+    <w:lsdException w:name="Medium Grid 3 Accent 3" w:semiHidden="0" w:uiPriority="69" w:unhideWhenUsed="0"/>
+    <w:lsdException w:name="Dark List Accent 3" w:semiHidden="0" w:uiPriority="70" w:unhideWhenUsed="0"/>
+    <w:lsdException w:name="Colorful Shading Accent 3" w:semiHidden="0" w:uiPriority="71" w:unhideWhenUsed="0"/>
+    <w:lsdException w:name="Colorful List Accent 3" w:semiHidden="0" w:uiPriority="72" w:unhideWhenUsed="0"/>
+    <w:lsdException w:name="Colorful Grid Accent 3" w:semiHidden="0" w:uiPriority="73" w:unhideWhenUsed="0"/>
+    <w:lsdException w:name="Light Shading Accent 4" w:semiHidden="0" w:uiPriority="60" w:unhideWhenUsed="0"/>
+    <w:lsdException w:name="Light List Accent 4" w:semiHidden="0" w:uiPriority="61" w:unhideWhenUsed="0"/>
+    <w:lsdException w:name="Light Grid Accent 4" w:semiHidden="0" w:uiPriority="62" w:unhideWhenUsed="0"/>
+    <w:lsdException w:name="Medium Shading 1 Accent 4" w:semiHidden="0" w:uiPriority="63" w:unhideWhenUsed="0"/>
+    <w:lsdException w:name="Medium Shading 2 Accent 4" w:semiHidden="0" w:uiPriority="64" w:unhideWhenUsed="0"/>
+    <w:lsdException w:name="Medium List 1 Accent 4" w:semiHidden="0" w:uiPriority="65" w:unhideWhenUsed="0"/>
+    <w:lsdException w:name="Medium List 2 Accent 4" w:semiHidden="0" w:uiPriority="66" w:unhideWhenUsed="0"/>
+    <w:lsdException w:name="Medium Grid 1 Accent 4" w:semiHidden="0" w:uiPriority="67" w:unhideWhenUsed="0"/>
+    <w:lsdException w:name="Medium Grid 2 Accent 4" w:semiHidden="0" w:uiPriority="68" w:unhideWhenUsed="0"/>
+    <w:lsdException w:name="Medium Grid 3 Accent 4" w:semiHidden="0" w:uiPriority="69" w:unhideWhenUsed="0"/>
+    <w:lsdException w:name="Dark List Accent 4" w:semiHidden="0" w:uiPriority="70" w:unhideWhenUsed="0"/>
+    <w:lsdException w:name="Colorful Shading Accent 4" w:semiHidden="0" w:uiPriority="71" w:unhideWhenUsed="0"/>
+    <w:lsdException w:name="Colorful List Accent 4" w:semiHidden="0" w:uiPriority="72" w:unhideWhenUsed="0"/>
+    <w:lsdException w:name="Colorful Grid Accent 4" w:semiHidden="0" w:uiPriority="73" w:unhideWhenUsed="0"/>
+    <w:lsdException w:name="Light Shading Accent 5" w:semiHidden="0" w:uiPriority="60" w:unhideWhenUsed="0"/>
+    <w:lsdException w:name="Light List Accent 5" w:semiHidden="0" w:uiPriority="61" w:unhideWhenUsed="0"/>
+    <w:lsdException w:name="Light Grid Accent 5" w:semiHidden="0" w:uiPriority="62" w:unhideWhenUsed="0"/>
+    <w:lsdException w:name="Medium Shading 1 Accent 5" w:semiHidden="0" w:uiPriority="63" w:unhideWhenUsed="0"/>
+    <w:lsdException w:name="Medium Shading 2 Accent 5" w:semiHidden="0" w:uiPriority="64" w:unhideWhenUsed="0"/>
+    <w:lsdException w:name="Medium List 1 Accent 5" w:semiHidden="0" w:uiPriority="65" w:unhideWhenUsed="0"/>
+    <w:lsdException w:name="Medium List 2 Accent 5" w:semiHidden="0" w:uiPriority="66" w:unhideWhenUsed="0"/>
+    <w:lsdException w:name="Medium Grid 1 Accent 5" w:semiHidden="0" w:uiPriority="67" w:unhideWhenUsed="0"/>
+    <w:lsdException w:name="Medium Grid 2 Accent 5" w:semiHidden="0" w:uiPriority="68" w:unhideWhenUsed="0"/>
+    <w:lsdException w:name="Medium Grid 3 Accent 5" w:semiHidden="0" w:uiPriority="69" w:unhideWhenUsed="0"/>
+    <w:lsdException w:name="Dark List Accent 5" w:semiHidden="0" w:uiPriority="70" w:unhideWhenUsed="0"/>
+    <w:lsdException w:name="Colorful Shading Accent 5" w:semiHidden="0" w:uiPriority="71" w:unhideWhenUsed="0"/>
+    <w:lsdException w:name="Colorful List Accent 5" w:semiHidden="0" w:uiPriority="72" w:unhideWhenUsed="0"/>
+    <w:lsdException w:name="Colorful Grid Accent 5" w:semiHidden="0" w:uiPriority="73" w:unhideWhenUsed="0"/>
+    <w:lsdException w:name="Light Shading Accent 6" w:semiHidden="0" w:uiPriority="60" w:unhideWhenUsed="0"/>
+    <w:lsdException w:name="Light List Accent 6" w:semiHidden="0" w:uiPriority="61" w:unhideWhenUsed="0"/>
+    <w:lsdException w:name="Light Grid Accent 6" w:semiHidden="0" w:uiPriority="62" w:unhideWhenUsed="0"/>
+    <w:lsdException w:name="Medium Shading 1 Accent 6" w:semiHidden="0" w:uiPriority="63" w:unhideWhenUsed="0"/>
+    <w:lsdException w:name="Medium Shading 2 Accent 6" w:semiHidden="0" w:uiPriority="64" w:unhideWhenUsed="0"/>
+    <w:lsdException w:name="Medium List 1 Accent 6" w:semiHidden="0" w:uiPriority="65" w:unhideWhenUsed="0"/>
+    <w:lsdException w:name="Medium List 2 Accent 6" w:semiHidden="0" w:uiPriority="66" w:unhideWhenUsed="0"/>
+    <w:lsdException w:name="Medium Grid 1 Accent 6" w:semiHidden="0" w:uiPriority="67" w:unhideWhenUsed="0"/>
+    <w:lsdException w:name="Medium Grid 2 Accent 6" w:semiHidden="0" w:uiPriority="68" w:unhideWhenUsed="0"/>
+    <w:lsdException w:name="Medium Grid 3 Accent 6" w:semiHidden="0" w:uiPriority="69" w:unhideWhenUsed="0"/>
+    <w:lsdException w:name="Dark List Accent 6" w:semiHidden="0" w:uiPriority="70" w:unhideWhenUsed="0"/>
+    <w:lsdException w:name="Colorful Shading Accent 6" w:semiHidden="0" w:uiPriority="71" w:unhideWhenUsed="0"/>
+    <w:lsdException w:name="Colorful List Accent 6" w:semiHidden="0" w:uiPriority="72" w:unhideWhenUsed="0"/>
+    <w:lsdException w:name="Colorful Grid Accent 6" w:semiHidden="0" w:uiPriority="73" w:unhideWhenUsed="0"/>
+    <w:lsdException w:name="Subtle Emphasis" w:semiHidden="0" w:uiPriority="19" w:unhideWhenUsed="0" w:qFormat="1"/>
+    <w:lsdException w:name="Intense Emphasis" w:semiHidden="0" w:uiPriority="21" w:unhideWhenUsed="0" w:qFormat="1"/>
+    <w:lsdException w:name="Subtle Reference" w:semiHidden="0" w:uiPriority="31" w:unhideWhenUsed="0" w:qFormat="1"/>
+    <w:lsdException w:name="Intense Reference" w:semiHidden="0" w:uiPriority="32" w:unhideWhenUsed="0" w:qFormat="1"/>
+    <w:lsdException w:name="Book Title" w:semiHidden="0" w:uiPriority="33" w:unhideWhenUsed="0" w:qFormat="1"/>
+    <w:lsdException w:name="Bibliography" w:uiPriority="37"/>
+    <w:lsdException w:name="TOC Heading" w:uiPriority="39" w:qFormat="1"/>
   </w:latentStyles>
   <w:style w:type="paragraph" w:default="1" w:styleId="a">
     <w:name w:val="Normal"/>
@@ -48966,7 +49401,7 @@
   <a:extraClrSchemeLst/>
   <a:extLst>
     <a:ext uri="{05A4C25C-085E-4340-85A3-A5531E510DB2}">
-      <thm15:themeFamily xmlns:thm15="http://schemas.microsoft.com/office/thememl/2012/main" name="Office Theme" id="{62F939B6-93AF-4DB8-9C6B-D6C7DFDC589F}" vid="{4A3C46E8-61CC-4603-A589-7422A47A8E4A}"/>
+      <thm15:themeFamily xmlns="" xmlns:thm15="http://schemas.microsoft.com/office/thememl/2012/main" name="Office Theme" id="{62F939B6-93AF-4DB8-9C6B-D6C7DFDC589F}" vid="{4A3C46E8-61CC-4603-A589-7422A47A8E4A}"/>
     </a:ext>
   </a:extLst>
 </a:theme>
@@ -48977,7 +49412,7 @@
 </file>
 
 <file path=customXml/itemProps1.xml><?xml version="1.0" encoding="utf-8"?>
-<ds:datastoreItem xmlns:ds="http://schemas.openxmlformats.org/officeDocument/2006/customXml" ds:itemID="{403C32A0-285F-4057-AE26-5BA4746B74D3}">
+<ds:datastoreItem xmlns:ds="http://schemas.openxmlformats.org/officeDocument/2006/customXml" ds:itemID="{EE1DB55F-9B0A-4082-91FF-4B283BD54B3A}">
   <ds:schemaRefs>
     <ds:schemaRef ds:uri="http://schemas.openxmlformats.org/officeDocument/2006/bibliography"/>
   </ds:schemaRefs>

</xml_diff>

<commit_message>
Add UAT, unit test
</commit_message>
<xml_diff>
--- a/Complete_part1.docx
+++ b/Complete_part1.docx
@@ -77,6 +77,7 @@
           <w:szCs w:val="40"/>
         </w:rPr>
       </w:pPr>
+      <w:proofErr w:type="spellStart"/>
       <w:r>
         <w:rPr>
           <w:b/>
@@ -84,7 +85,37 @@
           <w:sz w:val="40"/>
           <w:szCs w:val="40"/>
         </w:rPr>
-        <w:t xml:space="preserve">Wat Phra Singh </w:t>
+        <w:t>Wat</w:t>
+      </w:r>
+      <w:proofErr w:type="spellEnd"/>
+      <w:r>
+        <w:rPr>
+          <w:b/>
+          <w:bCs/>
+          <w:sz w:val="40"/>
+          <w:szCs w:val="40"/>
+        </w:rPr>
+        <w:t xml:space="preserve"> </w:t>
+      </w:r>
+      <w:proofErr w:type="spellStart"/>
+      <w:r>
+        <w:rPr>
+          <w:b/>
+          <w:bCs/>
+          <w:sz w:val="40"/>
+          <w:szCs w:val="40"/>
+        </w:rPr>
+        <w:t>Phra</w:t>
+      </w:r>
+      <w:proofErr w:type="spellEnd"/>
+      <w:r>
+        <w:rPr>
+          <w:b/>
+          <w:bCs/>
+          <w:sz w:val="40"/>
+          <w:szCs w:val="40"/>
+        </w:rPr>
+        <w:t xml:space="preserve"> Singh </w:t>
       </w:r>
       <w:r>
         <w:rPr>
@@ -181,6 +212,7 @@
           <w:sz w:val="28"/>
         </w:rPr>
       </w:pPr>
+      <w:proofErr w:type="spellStart"/>
       <w:r>
         <w:rPr>
           <w:b/>
@@ -197,6 +229,7 @@
         </w:rPr>
         <w:t>Chonticha</w:t>
       </w:r>
+      <w:proofErr w:type="spellEnd"/>
       <w:r>
         <w:rPr>
           <w:b/>
@@ -244,6 +277,7 @@
           <w:sz w:val="28"/>
         </w:rPr>
       </w:pPr>
+      <w:proofErr w:type="spellStart"/>
       <w:r>
         <w:rPr>
           <w:b/>
@@ -260,6 +294,7 @@
         </w:rPr>
         <w:t>Punjasin</w:t>
       </w:r>
+      <w:proofErr w:type="spellEnd"/>
       <w:r>
         <w:rPr>
           <w:b/>
@@ -276,6 +311,7 @@
         </w:rPr>
         <w:tab/>
       </w:r>
+      <w:proofErr w:type="spellStart"/>
       <w:r>
         <w:rPr>
           <w:b/>
@@ -284,6 +320,7 @@
         </w:rPr>
         <w:t>Punya</w:t>
       </w:r>
+      <w:proofErr w:type="spellEnd"/>
       <w:r>
         <w:rPr>
           <w:b/>
@@ -314,6 +351,7 @@
           <w:sz w:val="28"/>
         </w:rPr>
       </w:pPr>
+      <w:proofErr w:type="spellStart"/>
       <w:r>
         <w:rPr>
           <w:b/>
@@ -330,6 +368,7 @@
         </w:rPr>
         <w:t>Phinthip</w:t>
       </w:r>
+      <w:proofErr w:type="spellEnd"/>
       <w:r>
         <w:rPr>
           <w:b/>
@@ -346,6 +385,7 @@
         </w:rPr>
         <w:tab/>
       </w:r>
+      <w:proofErr w:type="spellStart"/>
       <w:r>
         <w:rPr>
           <w:b/>
@@ -354,6 +394,7 @@
         </w:rPr>
         <w:t>Samutloiwon</w:t>
       </w:r>
+      <w:proofErr w:type="spellEnd"/>
       <w:r>
         <w:rPr>
           <w:b/>
@@ -376,6 +417,7 @@
           <w:sz w:val="28"/>
         </w:rPr>
       </w:pPr>
+      <w:proofErr w:type="spellStart"/>
       <w:r>
         <w:rPr>
           <w:b/>
@@ -392,6 +434,7 @@
         </w:rPr>
         <w:t>Visava</w:t>
       </w:r>
+      <w:proofErr w:type="spellEnd"/>
     </w:p>
     <w:p>
       <w:pPr>
@@ -967,8 +1010,6 @@
         </w:rPr>
         <w:br w:type="page"/>
       </w:r>
-      <w:bookmarkStart w:id="0" w:name="_GoBack"/>
-      <w:bookmarkEnd w:id="0"/>
     </w:p>
     <w:p>
       <w:pPr>
@@ -1169,7 +1210,43 @@
           <w:bCs/>
           <w:szCs w:val="22"/>
         </w:rPr>
-        <w:t xml:space="preserve">URS-02: Visitor can register to be a member of the Wat Pra Singh </w:t>
+        <w:t xml:space="preserve">URS-02: Visitor can register to be a member of the </w:t>
+      </w:r>
+      <w:proofErr w:type="spellStart"/>
+      <w:r>
+        <w:rPr>
+          <w:b/>
+          <w:bCs/>
+          <w:szCs w:val="22"/>
+        </w:rPr>
+        <w:t>Wat</w:t>
+      </w:r>
+      <w:proofErr w:type="spellEnd"/>
+      <w:r>
+        <w:rPr>
+          <w:b/>
+          <w:bCs/>
+          <w:szCs w:val="22"/>
+        </w:rPr>
+        <w:t xml:space="preserve"> </w:t>
+      </w:r>
+      <w:proofErr w:type="spellStart"/>
+      <w:r>
+        <w:rPr>
+          <w:b/>
+          <w:bCs/>
+          <w:szCs w:val="22"/>
+        </w:rPr>
+        <w:t>Pra</w:t>
+      </w:r>
+      <w:proofErr w:type="spellEnd"/>
+      <w:r>
+        <w:rPr>
+          <w:b/>
+          <w:bCs/>
+          <w:szCs w:val="22"/>
+        </w:rPr>
+        <w:t xml:space="preserve"> Singh </w:t>
       </w:r>
       <w:r>
         <w:rPr>
@@ -1558,18 +1635,42 @@
           <w:rFonts w:ascii="Calibri" w:eastAsia="Calibri" w:hAnsi="Calibri" w:cs="Calibri"/>
           <w:szCs w:val="22"/>
         </w:rPr>
-        <w:t xml:space="preserve"> allow email format (e.g.</w:t>
-      </w:r>
-      <w:hyperlink r:id="rId8" w:history="1">
-        <w:r>
-          <w:rPr>
-            <w:rStyle w:val="a3"/>
-            <w:rFonts w:ascii="Calibri" w:eastAsia="Calibri" w:hAnsi="Calibri" w:cs="Calibri"/>
-            <w:szCs w:val="22"/>
-          </w:rPr>
-          <w:t>xxx@abcmail.com</w:t>
-        </w:r>
-      </w:hyperlink>
+        <w:t xml:space="preserve"> allow email format (e.g</w:t>
+      </w:r>
+      <w:proofErr w:type="gramStart"/>
+      <w:r>
+        <w:rPr>
+          <w:rFonts w:ascii="Calibri" w:eastAsia="Calibri" w:hAnsi="Calibri" w:cs="Calibri"/>
+          <w:szCs w:val="22"/>
+        </w:rPr>
+        <w:t>.</w:t>
+      </w:r>
+      <w:proofErr w:type="gramEnd"/>
+      <w:r>
+        <w:fldChar w:fldCharType="begin"/>
+      </w:r>
+      <w:r>
+        <w:instrText xml:space="preserve"> HYPERLINK "mailto:xxx@abcmail.com" </w:instrText>
+      </w:r>
+      <w:r>
+        <w:fldChar w:fldCharType="separate"/>
+      </w:r>
+      <w:r>
+        <w:rPr>
+          <w:rStyle w:val="a3"/>
+          <w:rFonts w:ascii="Calibri" w:eastAsia="Calibri" w:hAnsi="Calibri" w:cs="Calibri"/>
+          <w:szCs w:val="22"/>
+        </w:rPr>
+        <w:t>xxx@abcmail.com</w:t>
+      </w:r>
+      <w:r>
+        <w:rPr>
+          <w:rStyle w:val="a3"/>
+          <w:rFonts w:ascii="Calibri" w:eastAsia="Calibri" w:hAnsi="Calibri" w:cs="Calibri"/>
+          <w:szCs w:val="22"/>
+        </w:rPr>
+        <w:fldChar w:fldCharType="end"/>
+      </w:r>
       <w:r>
         <w:rPr>
           <w:rFonts w:ascii="Calibri" w:eastAsia="Calibri" w:hAnsi="Calibri" w:cs="Calibri"/>
@@ -3890,7 +3991,43 @@
           <w:bCs/>
           <w:szCs w:val="22"/>
         </w:rPr>
-        <w:t xml:space="preserve">URS-14: Member and Admin can login to the Wat Pra Singh </w:t>
+        <w:t xml:space="preserve">URS-14: Member and Admin can login to the </w:t>
+      </w:r>
+      <w:proofErr w:type="spellStart"/>
+      <w:r>
+        <w:rPr>
+          <w:b/>
+          <w:bCs/>
+          <w:szCs w:val="22"/>
+        </w:rPr>
+        <w:t>Wat</w:t>
+      </w:r>
+      <w:proofErr w:type="spellEnd"/>
+      <w:r>
+        <w:rPr>
+          <w:b/>
+          <w:bCs/>
+          <w:szCs w:val="22"/>
+        </w:rPr>
+        <w:t xml:space="preserve"> </w:t>
+      </w:r>
+      <w:proofErr w:type="spellStart"/>
+      <w:r>
+        <w:rPr>
+          <w:b/>
+          <w:bCs/>
+          <w:szCs w:val="22"/>
+        </w:rPr>
+        <w:t>Pra</w:t>
+      </w:r>
+      <w:proofErr w:type="spellEnd"/>
+      <w:r>
+        <w:rPr>
+          <w:b/>
+          <w:bCs/>
+          <w:szCs w:val="22"/>
+        </w:rPr>
+        <w:t xml:space="preserve"> Singh </w:t>
       </w:r>
       <w:r>
         <w:rPr>
@@ -4184,7 +4321,43 @@
           <w:bCs/>
           <w:szCs w:val="22"/>
         </w:rPr>
-        <w:t xml:space="preserve"> from the Wat Pra Singh </w:t>
+        <w:t xml:space="preserve"> from the </w:t>
+      </w:r>
+      <w:proofErr w:type="spellStart"/>
+      <w:r>
+        <w:rPr>
+          <w:b/>
+          <w:bCs/>
+          <w:szCs w:val="22"/>
+        </w:rPr>
+        <w:t>Wat</w:t>
+      </w:r>
+      <w:proofErr w:type="spellEnd"/>
+      <w:r>
+        <w:rPr>
+          <w:b/>
+          <w:bCs/>
+          <w:szCs w:val="22"/>
+        </w:rPr>
+        <w:t xml:space="preserve"> </w:t>
+      </w:r>
+      <w:proofErr w:type="spellStart"/>
+      <w:r>
+        <w:rPr>
+          <w:b/>
+          <w:bCs/>
+          <w:szCs w:val="22"/>
+        </w:rPr>
+        <w:t>Pra</w:t>
+      </w:r>
+      <w:proofErr w:type="spellEnd"/>
+      <w:r>
+        <w:rPr>
+          <w:b/>
+          <w:bCs/>
+          <w:szCs w:val="22"/>
+        </w:rPr>
+        <w:t xml:space="preserve"> Singh </w:t>
       </w:r>
       <w:r>
         <w:rPr>
@@ -4419,6 +4592,15 @@
       </w:r>
       <w:r>
         <w:rPr>
+          <w:color w:val="FF0000"/>
+        </w:rPr>
+        <w:t>SRS-65: System shall validate the language of Dharma Question.</w:t>
+      </w:r>
+      <w:r>
+        <w:br/>
+      </w:r>
+      <w:r>
+        <w:rPr>
           <w:rFonts w:ascii="Calibri" w:eastAsia="Calibri" w:hAnsi="Calibri" w:cs="Calibri"/>
           <w:b/>
           <w:bCs/>
@@ -4880,6 +5062,7 @@
           <w:bCs/>
           <w:color w:val="FF0000"/>
         </w:rPr>
+        <w:lastRenderedPageBreak/>
         <w:t>SRS-78:</w:t>
       </w:r>
       <w:r>
@@ -4966,7 +5149,15 @@
         <w:t>confirmation</w:t>
       </w:r>
       <w:r>
-        <w:t xml:space="preserve"> user interface “Are you sure to delete this activity? ”.</w:t>
+        <w:t xml:space="preserve"> user interface “Are you sure to delete this activity</w:t>
+      </w:r>
+      <w:proofErr w:type="gramStart"/>
+      <w:r>
+        <w:t>? ”</w:t>
+      </w:r>
+      <w:proofErr w:type="gramEnd"/>
+      <w:r>
+        <w:t>.</w:t>
       </w:r>
       <w:r>
         <w:br/>
@@ -5512,14 +5703,6 @@
           <w:szCs w:val="22"/>
         </w:rPr>
       </w:pPr>
-      <w:r>
-        <w:rPr>
-          <w:b/>
-          <w:bCs/>
-          <w:szCs w:val="22"/>
-        </w:rPr>
-        <w:br w:type="page"/>
-      </w:r>
     </w:p>
     <w:p>
       <w:pPr>
@@ -5529,13 +5712,13 @@
           <w:szCs w:val="22"/>
         </w:rPr>
       </w:pPr>
-      <w:r>
-        <w:rPr>
-          <w:b/>
-          <w:bCs/>
-          <w:szCs w:val="22"/>
-        </w:rPr>
-        <w:lastRenderedPageBreak/>
+      <w:bookmarkStart w:id="0" w:name="_GoBack"/>
+      <w:r>
+        <w:rPr>
+          <w:b/>
+          <w:bCs/>
+          <w:szCs w:val="22"/>
+        </w:rPr>
         <w:t>URS-24</w:t>
       </w:r>
       <w:r>
@@ -5676,6 +5859,7 @@
         <w:t xml:space="preserve"> System shall redirect to the temple’s history page.</w:t>
       </w:r>
     </w:p>
+    <w:bookmarkEnd w:id="0"/>
     <w:p>
       <w:pPr>
         <w:rPr>
@@ -5774,7 +5958,7 @@
             <o:lock v:ext="edit" aspectratio="t"/>
           </v:shapetype>
           <v:shape id="_x0000_i1025" type="#_x0000_t75" style="width:472.75pt;height:353.9pt">
-            <v:imagedata r:id="rId9" o:title="UC_dia2"/>
+            <v:imagedata r:id="rId8" o:title="UC_dia2"/>
           </v:shape>
         </w:pict>
       </w:r>
@@ -6694,7 +6878,39 @@
                 <w:szCs w:val="22"/>
               </w:rPr>
               <w:br/>
-              <w:t xml:space="preserve"> A.1 User selects ‘Wat Phra Singh’ link on the menu bar.</w:t>
+              <w:t xml:space="preserve"> A.1 User selects ‘</w:t>
+            </w:r>
+            <w:proofErr w:type="spellStart"/>
+            <w:r>
+              <w:rPr>
+                <w:rFonts w:eastAsia="Times New Roman" w:cs="Segoe UI"/>
+                <w:szCs w:val="22"/>
+              </w:rPr>
+              <w:t>Wat</w:t>
+            </w:r>
+            <w:proofErr w:type="spellEnd"/>
+            <w:r>
+              <w:rPr>
+                <w:rFonts w:eastAsia="Times New Roman" w:cs="Segoe UI"/>
+                <w:szCs w:val="22"/>
+              </w:rPr>
+              <w:t xml:space="preserve"> </w:t>
+            </w:r>
+            <w:proofErr w:type="spellStart"/>
+            <w:r>
+              <w:rPr>
+                <w:rFonts w:eastAsia="Times New Roman" w:cs="Segoe UI"/>
+                <w:szCs w:val="22"/>
+              </w:rPr>
+              <w:t>Phra</w:t>
+            </w:r>
+            <w:proofErr w:type="spellEnd"/>
+            <w:r>
+              <w:rPr>
+                <w:rFonts w:eastAsia="Times New Roman" w:cs="Segoe UI"/>
+                <w:szCs w:val="22"/>
+              </w:rPr>
+              <w:t xml:space="preserve"> Singh’ link on the menu bar.</w:t>
             </w:r>
             <w:r>
               <w:rPr>
@@ -6827,7 +7043,7 @@
                     <pic:cNvPicPr/>
                   </pic:nvPicPr>
                   <pic:blipFill>
-                    <a:blip r:embed="rId10">
+                    <a:blip r:embed="rId9">
                       <a:extLst>
                         <a:ext uri="{28A0092B-C50C-407E-A947-70E740481C1C}">
                           <a14:useLocalDpi xmlns:a14="http://schemas.microsoft.com/office/drawing/2010/main" val="0"/>
@@ -6914,7 +7130,43 @@
           <w:bCs/>
           <w:szCs w:val="22"/>
         </w:rPr>
-        <w:t>URS-02: Visitor can register to be a member of the Wat Phra Singh website.</w:t>
+        <w:t xml:space="preserve">URS-02: Visitor can register to be a member of the </w:t>
+      </w:r>
+      <w:proofErr w:type="spellStart"/>
+      <w:r>
+        <w:rPr>
+          <w:b/>
+          <w:bCs/>
+          <w:szCs w:val="22"/>
+        </w:rPr>
+        <w:t>Wat</w:t>
+      </w:r>
+      <w:proofErr w:type="spellEnd"/>
+      <w:r>
+        <w:rPr>
+          <w:b/>
+          <w:bCs/>
+          <w:szCs w:val="22"/>
+        </w:rPr>
+        <w:t xml:space="preserve"> </w:t>
+      </w:r>
+      <w:proofErr w:type="spellStart"/>
+      <w:r>
+        <w:rPr>
+          <w:b/>
+          <w:bCs/>
+          <w:szCs w:val="22"/>
+        </w:rPr>
+        <w:t>Phra</w:t>
+      </w:r>
+      <w:proofErr w:type="spellEnd"/>
+      <w:r>
+        <w:rPr>
+          <w:b/>
+          <w:bCs/>
+          <w:szCs w:val="22"/>
+        </w:rPr>
+        <w:t xml:space="preserve"> Singh website.</w:t>
       </w:r>
     </w:p>
     <w:tbl>
@@ -8719,7 +8971,7 @@
                     <pic:cNvPicPr/>
                   </pic:nvPicPr>
                   <pic:blipFill>
-                    <a:blip r:embed="rId11">
+                    <a:blip r:embed="rId10">
                       <a:extLst>
                         <a:ext uri="{28A0092B-C50C-407E-A947-70E740481C1C}">
                           <a14:useLocalDpi xmlns:a14="http://schemas.microsoft.com/office/drawing/2010/main" val="0"/>
@@ -9325,7 +9577,7 @@
                     <pic:cNvPicPr/>
                   </pic:nvPicPr>
                   <pic:blipFill>
-                    <a:blip r:embed="rId12">
+                    <a:blip r:embed="rId11">
                       <a:extLst>
                         <a:ext uri="{28A0092B-C50C-407E-A947-70E740481C1C}">
                           <a14:useLocalDpi xmlns:a14="http://schemas.microsoft.com/office/drawing/2010/main" val="0"/>
@@ -9960,7 +10212,7 @@
                     <pic:cNvPicPr/>
                   </pic:nvPicPr>
                   <pic:blipFill>
-                    <a:blip r:embed="rId13">
+                    <a:blip r:embed="rId12">
                       <a:extLst>
                         <a:ext uri="{28A0092B-C50C-407E-A947-70E740481C1C}">
                           <a14:useLocalDpi xmlns:a14="http://schemas.microsoft.com/office/drawing/2010/main" val="0"/>
@@ -10651,7 +10903,7 @@
                     <pic:cNvPicPr/>
                   </pic:nvPicPr>
                   <pic:blipFill>
-                    <a:blip r:embed="rId14">
+                    <a:blip r:embed="rId13">
                       <a:extLst>
                         <a:ext uri="{28A0092B-C50C-407E-A947-70E740481C1C}">
                           <a14:useLocalDpi xmlns:a14="http://schemas.microsoft.com/office/drawing/2010/main" val="0"/>
@@ -11764,7 +12016,7 @@
                     <pic:cNvPicPr/>
                   </pic:nvPicPr>
                   <pic:blipFill>
-                    <a:blip r:embed="rId15">
+                    <a:blip r:embed="rId14">
                       <a:extLst>
                         <a:ext uri="{28A0092B-C50C-407E-A947-70E740481C1C}">
                           <a14:useLocalDpi xmlns:a14="http://schemas.microsoft.com/office/drawing/2010/main" val="0"/>
@@ -12450,7 +12702,7 @@
                     <pic:cNvPicPr/>
                   </pic:nvPicPr>
                   <pic:blipFill>
-                    <a:blip r:embed="rId16">
+                    <a:blip r:embed="rId15">
                       <a:extLst>
                         <a:ext uri="{28A0092B-C50C-407E-A947-70E740481C1C}">
                           <a14:useLocalDpi xmlns:a14="http://schemas.microsoft.com/office/drawing/2010/main" val="0"/>
@@ -13511,7 +13763,7 @@
                     <pic:cNvPicPr/>
                   </pic:nvPicPr>
                   <pic:blipFill>
-                    <a:blip r:embed="rId17">
+                    <a:blip r:embed="rId16">
                       <a:extLst>
                         <a:ext uri="{28A0092B-C50C-407E-A947-70E740481C1C}">
                           <a14:useLocalDpi xmlns:a14="http://schemas.microsoft.com/office/drawing/2010/main" val="0"/>
@@ -14592,7 +14844,7 @@
                     <pic:cNvPicPr/>
                   </pic:nvPicPr>
                   <pic:blipFill>
-                    <a:blip r:embed="rId18">
+                    <a:blip r:embed="rId17">
                       <a:extLst>
                         <a:ext uri="{28A0092B-C50C-407E-A947-70E740481C1C}">
                           <a14:useLocalDpi xmlns:a14="http://schemas.microsoft.com/office/drawing/2010/main" val="0"/>
@@ -15430,12 +15682,21 @@
               </w:rPr>
               <w:t xml:space="preserve"> </w:t>
             </w:r>
-            <w:r>
-              <w:rPr>
-                <w:rFonts w:eastAsia="Times New Roman" w:cs="Segoe UI"/>
-                <w:szCs w:val="22"/>
-              </w:rPr>
-              <w:t>select  picture in the album</w:t>
+            <w:proofErr w:type="gramStart"/>
+            <w:r>
+              <w:rPr>
+                <w:rFonts w:eastAsia="Times New Roman" w:cs="Segoe UI"/>
+                <w:szCs w:val="22"/>
+              </w:rPr>
+              <w:t>select  picture</w:t>
+            </w:r>
+            <w:proofErr w:type="gramEnd"/>
+            <w:r>
+              <w:rPr>
+                <w:rFonts w:eastAsia="Times New Roman" w:cs="Segoe UI"/>
+                <w:szCs w:val="22"/>
+              </w:rPr>
+              <w:t xml:space="preserve"> in the album</w:t>
             </w:r>
             <w:r>
               <w:rPr>
@@ -15715,7 +15976,7 @@
                     <pic:cNvPicPr/>
                   </pic:nvPicPr>
                   <pic:blipFill>
-                    <a:blip r:embed="rId19">
+                    <a:blip r:embed="rId18">
                       <a:extLst>
                         <a:ext uri="{28A0092B-C50C-407E-A947-70E740481C1C}">
                           <a14:useLocalDpi xmlns:a14="http://schemas.microsoft.com/office/drawing/2010/main" val="0"/>
@@ -16790,7 +17051,7 @@
                     <pic:cNvPicPr/>
                   </pic:nvPicPr>
                   <pic:blipFill>
-                    <a:blip r:embed="rId20">
+                    <a:blip r:embed="rId19">
                       <a:extLst>
                         <a:ext uri="{28A0092B-C50C-407E-A947-70E740481C1C}">
                           <a14:useLocalDpi xmlns:a14="http://schemas.microsoft.com/office/drawing/2010/main" val="0"/>
@@ -17846,7 +18107,7 @@
                     <pic:cNvPicPr/>
                   </pic:nvPicPr>
                   <pic:blipFill>
-                    <a:blip r:embed="rId21">
+                    <a:blip r:embed="rId20">
                       <a:extLst>
                         <a:ext uri="{28A0092B-C50C-407E-A947-70E740481C1C}">
                           <a14:useLocalDpi xmlns:a14="http://schemas.microsoft.com/office/drawing/2010/main" val="0"/>
@@ -18872,7 +19133,7 @@
                     <pic:cNvPicPr/>
                   </pic:nvPicPr>
                   <pic:blipFill>
-                    <a:blip r:embed="rId22">
+                    <a:blip r:embed="rId21">
                       <a:extLst>
                         <a:ext uri="{28A0092B-C50C-407E-A947-70E740481C1C}">
                           <a14:useLocalDpi xmlns:a14="http://schemas.microsoft.com/office/drawing/2010/main" val="0"/>
@@ -18969,7 +19230,43 @@
           <w:szCs w:val="22"/>
         </w:rPr>
         <w:lastRenderedPageBreak/>
-        <w:t xml:space="preserve">URS-14: Member and Admin can login to the Wat Phra Singh website. </w:t>
+        <w:t xml:space="preserve">URS-14: Member and Admin can login to the </w:t>
+      </w:r>
+      <w:proofErr w:type="spellStart"/>
+      <w:r>
+        <w:rPr>
+          <w:b/>
+          <w:bCs/>
+          <w:szCs w:val="22"/>
+        </w:rPr>
+        <w:t>Wat</w:t>
+      </w:r>
+      <w:proofErr w:type="spellEnd"/>
+      <w:r>
+        <w:rPr>
+          <w:b/>
+          <w:bCs/>
+          <w:szCs w:val="22"/>
+        </w:rPr>
+        <w:t xml:space="preserve"> </w:t>
+      </w:r>
+      <w:proofErr w:type="spellStart"/>
+      <w:r>
+        <w:rPr>
+          <w:b/>
+          <w:bCs/>
+          <w:szCs w:val="22"/>
+        </w:rPr>
+        <w:t>Phra</w:t>
+      </w:r>
+      <w:proofErr w:type="spellEnd"/>
+      <w:r>
+        <w:rPr>
+          <w:b/>
+          <w:bCs/>
+          <w:szCs w:val="22"/>
+        </w:rPr>
+        <w:t xml:space="preserve"> Singh website. </w:t>
       </w:r>
     </w:p>
     <w:tbl>
@@ -19207,7 +19504,39 @@
                 <w:rFonts w:ascii="Calibri" w:eastAsia="Calibri" w:hAnsi="Calibri" w:cs="Calibri"/>
                 <w:szCs w:val="22"/>
               </w:rPr>
-              <w:t xml:space="preserve">  User can login to the Wat Phra Singh website</w:t>
+              <w:t xml:space="preserve">  User can login to the </w:t>
+            </w:r>
+            <w:proofErr w:type="spellStart"/>
+            <w:r>
+              <w:rPr>
+                <w:rFonts w:ascii="Calibri" w:eastAsia="Calibri" w:hAnsi="Calibri" w:cs="Calibri"/>
+                <w:szCs w:val="22"/>
+              </w:rPr>
+              <w:t>Wat</w:t>
+            </w:r>
+            <w:proofErr w:type="spellEnd"/>
+            <w:r>
+              <w:rPr>
+                <w:rFonts w:ascii="Calibri" w:eastAsia="Calibri" w:hAnsi="Calibri" w:cs="Calibri"/>
+                <w:szCs w:val="22"/>
+              </w:rPr>
+              <w:t xml:space="preserve"> </w:t>
+            </w:r>
+            <w:proofErr w:type="spellStart"/>
+            <w:r>
+              <w:rPr>
+                <w:rFonts w:ascii="Calibri" w:eastAsia="Calibri" w:hAnsi="Calibri" w:cs="Calibri"/>
+                <w:szCs w:val="22"/>
+              </w:rPr>
+              <w:t>Phra</w:t>
+            </w:r>
+            <w:proofErr w:type="spellEnd"/>
+            <w:r>
+              <w:rPr>
+                <w:rFonts w:ascii="Calibri" w:eastAsia="Calibri" w:hAnsi="Calibri" w:cs="Calibri"/>
+                <w:szCs w:val="22"/>
+              </w:rPr>
+              <w:t xml:space="preserve"> Singh website</w:t>
             </w:r>
             <w:r>
               <w:rPr>
@@ -19959,10 +20288,21 @@
               <w:rPr>
                 <w:rFonts w:cs="Angsana New"/>
               </w:rPr>
-              <w:t xml:space="preserve">In the 3 step of Normal flow, </w:t>
-            </w:r>
-            <w:r>
-              <w:t xml:space="preserve"> If user select cancel button </w:t>
+              <w:t>In the 3 step of Normal flow</w:t>
+            </w:r>
+            <w:proofErr w:type="gramStart"/>
+            <w:r>
+              <w:rPr>
+                <w:rFonts w:cs="Angsana New"/>
+              </w:rPr>
+              <w:t xml:space="preserve">, </w:t>
+            </w:r>
+            <w:r>
+              <w:t xml:space="preserve"> If</w:t>
+            </w:r>
+            <w:proofErr w:type="gramEnd"/>
+            <w:r>
+              <w:t xml:space="preserve"> user select cancel button </w:t>
             </w:r>
             <w:r>
               <w:br/>
@@ -20005,7 +20345,7 @@
                     <pic:cNvPicPr/>
                   </pic:nvPicPr>
                   <pic:blipFill>
-                    <a:blip r:embed="rId23">
+                    <a:blip r:embed="rId22">
                       <a:extLst>
                         <a:ext uri="{28A0092B-C50C-407E-A947-70E740481C1C}">
                           <a14:useLocalDpi xmlns:a14="http://schemas.microsoft.com/office/drawing/2010/main" val="0"/>
@@ -20106,7 +20446,43 @@
           <w:bCs/>
           <w:szCs w:val="22"/>
         </w:rPr>
-        <w:t xml:space="preserve">URS-15: Member and Admin can logout from the Wat Phra Singh website. </w:t>
+        <w:t xml:space="preserve">URS-15: Member and Admin can logout from the </w:t>
+      </w:r>
+      <w:proofErr w:type="spellStart"/>
+      <w:r>
+        <w:rPr>
+          <w:b/>
+          <w:bCs/>
+          <w:szCs w:val="22"/>
+        </w:rPr>
+        <w:t>Wat</w:t>
+      </w:r>
+      <w:proofErr w:type="spellEnd"/>
+      <w:r>
+        <w:rPr>
+          <w:b/>
+          <w:bCs/>
+          <w:szCs w:val="22"/>
+        </w:rPr>
+        <w:t xml:space="preserve"> </w:t>
+      </w:r>
+      <w:proofErr w:type="spellStart"/>
+      <w:r>
+        <w:rPr>
+          <w:b/>
+          <w:bCs/>
+          <w:szCs w:val="22"/>
+        </w:rPr>
+        <w:t>Phra</w:t>
+      </w:r>
+      <w:proofErr w:type="spellEnd"/>
+      <w:r>
+        <w:rPr>
+          <w:b/>
+          <w:bCs/>
+          <w:szCs w:val="22"/>
+        </w:rPr>
+        <w:t xml:space="preserve"> Singh website. </w:t>
       </w:r>
     </w:p>
     <w:tbl>
@@ -20366,15 +20742,33 @@
                 <w:rFonts w:ascii="Calibri" w:eastAsia="Calibri" w:hAnsi="Calibri" w:cs="Calibri"/>
                 <w:szCs w:val="22"/>
               </w:rPr>
-              <w:t xml:space="preserve">dmin cans logout from the Wat </w:t>
-            </w:r>
+              <w:t xml:space="preserve">dmin cans logout from the </w:t>
+            </w:r>
+            <w:proofErr w:type="spellStart"/>
             <w:r>
               <w:rPr>
                 <w:rFonts w:ascii="Calibri" w:eastAsia="Calibri" w:hAnsi="Calibri" w:cs="Calibri"/>
                 <w:szCs w:val="22"/>
               </w:rPr>
+              <w:t>Wat</w:t>
+            </w:r>
+            <w:proofErr w:type="spellEnd"/>
+            <w:r>
+              <w:rPr>
+                <w:rFonts w:ascii="Calibri" w:eastAsia="Calibri" w:hAnsi="Calibri" w:cs="Calibri"/>
+                <w:szCs w:val="22"/>
+              </w:rPr>
+              <w:t xml:space="preserve"> </w:t>
+            </w:r>
+            <w:proofErr w:type="spellStart"/>
+            <w:r>
+              <w:rPr>
+                <w:rFonts w:ascii="Calibri" w:eastAsia="Calibri" w:hAnsi="Calibri" w:cs="Calibri"/>
+                <w:szCs w:val="22"/>
+              </w:rPr>
               <w:t>Phra</w:t>
             </w:r>
+            <w:proofErr w:type="spellEnd"/>
             <w:r>
               <w:rPr>
                 <w:rFonts w:ascii="Calibri" w:eastAsia="Calibri" w:hAnsi="Calibri" w:cs="Calibri"/>
@@ -20992,7 +21386,7 @@
                     <pic:cNvPicPr/>
                   </pic:nvPicPr>
                   <pic:blipFill>
-                    <a:blip r:embed="rId24">
+                    <a:blip r:embed="rId23">
                       <a:extLst>
                         <a:ext uri="{28A0092B-C50C-407E-A947-70E740481C1C}">
                           <a14:useLocalDpi xmlns:a14="http://schemas.microsoft.com/office/drawing/2010/main" val="0"/>
@@ -21976,7 +22370,7 @@
                     <pic:cNvPicPr/>
                   </pic:nvPicPr>
                   <pic:blipFill>
-                    <a:blip r:embed="rId25">
+                    <a:blip r:embed="rId24">
                       <a:extLst>
                         <a:ext uri="{28A0092B-C50C-407E-A947-70E740481C1C}">
                           <a14:useLocalDpi xmlns:a14="http://schemas.microsoft.com/office/drawing/2010/main" val="0"/>
@@ -22898,7 +23292,7 @@
                     <pic:cNvPicPr/>
                   </pic:nvPicPr>
                   <pic:blipFill>
-                    <a:blip r:embed="rId26">
+                    <a:blip r:embed="rId25">
                       <a:extLst>
                         <a:ext uri="{28A0092B-C50C-407E-A947-70E740481C1C}">
                           <a14:useLocalDpi xmlns:a14="http://schemas.microsoft.com/office/drawing/2010/main" val="0"/>
@@ -23951,7 +24345,7 @@
                     <pic:cNvPicPr/>
                   </pic:nvPicPr>
                   <pic:blipFill>
-                    <a:blip r:embed="rId27">
+                    <a:blip r:embed="rId26">
                       <a:extLst>
                         <a:ext uri="{28A0092B-C50C-407E-A947-70E740481C1C}">
                           <a14:useLocalDpi xmlns:a14="http://schemas.microsoft.com/office/drawing/2010/main" val="0"/>
@@ -25007,7 +25401,7 @@
                     <pic:cNvPicPr/>
                   </pic:nvPicPr>
                   <pic:blipFill>
-                    <a:blip r:embed="rId28">
+                    <a:blip r:embed="rId27">
                       <a:extLst>
                         <a:ext uri="{28A0092B-C50C-407E-A947-70E740481C1C}">
                           <a14:useLocalDpi xmlns:a14="http://schemas.microsoft.com/office/drawing/2010/main" val="0"/>
@@ -26048,7 +26442,7 @@
                     <pic:cNvPicPr/>
                   </pic:nvPicPr>
                   <pic:blipFill>
-                    <a:blip r:embed="rId29">
+                    <a:blip r:embed="rId28">
                       <a:extLst>
                         <a:ext uri="{28A0092B-C50C-407E-A947-70E740481C1C}">
                           <a14:useLocalDpi xmlns:a14="http://schemas.microsoft.com/office/drawing/2010/main" val="0"/>
@@ -27081,7 +27475,7 @@
                     </pic:cNvPicPr>
                   </pic:nvPicPr>
                   <pic:blipFill>
-                    <a:blip r:embed="rId30">
+                    <a:blip r:embed="rId29">
                       <a:extLst>
                         <a:ext uri="{28A0092B-C50C-407E-A947-70E740481C1C}">
                           <a14:useLocalDpi xmlns:a14="http://schemas.microsoft.com/office/drawing/2010/main" val="0"/>
@@ -28191,7 +28585,7 @@
                     <pic:cNvPicPr/>
                   </pic:nvPicPr>
                   <pic:blipFill>
-                    <a:blip r:embed="rId31">
+                    <a:blip r:embed="rId30">
                       <a:extLst>
                         <a:ext uri="{28A0092B-C50C-407E-A947-70E740481C1C}">
                           <a14:useLocalDpi xmlns:a14="http://schemas.microsoft.com/office/drawing/2010/main" val="0"/>
@@ -29263,7 +29657,7 @@
                     <pic:cNvPicPr/>
                   </pic:nvPicPr>
                   <pic:blipFill>
-                    <a:blip r:embed="rId32">
+                    <a:blip r:embed="rId31">
                       <a:extLst>
                         <a:ext uri="{28A0092B-C50C-407E-A947-70E740481C1C}">
                           <a14:useLocalDpi xmlns:a14="http://schemas.microsoft.com/office/drawing/2010/main" val="0"/>
@@ -30320,7 +30714,7 @@
                     <pic:cNvPicPr/>
                   </pic:nvPicPr>
                   <pic:blipFill>
-                    <a:blip r:embed="rId33">
+                    <a:blip r:embed="rId32">
                       <a:extLst>
                         <a:ext uri="{28A0092B-C50C-407E-A947-70E740481C1C}">
                           <a14:useLocalDpi xmlns:a14="http://schemas.microsoft.com/office/drawing/2010/main" val="0"/>
@@ -30406,7 +30800,7 @@
       <w:r>
         <w:pict>
           <v:shape id="_x0000_i1026" type="#_x0000_t75" style="width:364.1pt;height:634.4pt;mso-left-percent:-10001;mso-top-percent:-10001;mso-position-horizontal:absolute;mso-position-horizontal-relative:char;mso-position-vertical:absolute;mso-position-vertical-relative:line;mso-left-percent:-10001;mso-top-percent:-10001">
-            <v:imagedata r:id="rId34" o:title="Class Diagram1"/>
+            <v:imagedata r:id="rId33" o:title="Class Diagram1"/>
           </v:shape>
         </w:pict>
       </w:r>
@@ -30466,7 +30860,7 @@
                     </pic:cNvPicPr>
                   </pic:nvPicPr>
                   <pic:blipFill>
-                    <a:blip r:embed="rId35">
+                    <a:blip r:embed="rId34">
                       <a:extLst>
                         <a:ext uri="{28A0092B-C50C-407E-A947-70E740481C1C}">
                           <a14:useLocalDpi xmlns:a14="http://schemas.microsoft.com/office/drawing/2010/main" val="0"/>
@@ -30585,7 +30979,7 @@
                     </pic:cNvPicPr>
                   </pic:nvPicPr>
                   <pic:blipFill>
-                    <a:blip r:embed="rId36">
+                    <a:blip r:embed="rId35">
                       <a:extLst>
                         <a:ext uri="{28A0092B-C50C-407E-A947-70E740481C1C}">
                           <a14:useLocalDpi xmlns:a14="http://schemas.microsoft.com/office/drawing/2010/main" val="0"/>
@@ -30680,7 +31074,7 @@
         </w:rPr>
         <w:pict>
           <v:shape id="_x0000_i1027" type="#_x0000_t75" style="width:450.35pt;height:238.4pt">
-            <v:imagedata r:id="rId37" o:title="Class Diagram2"/>
+            <v:imagedata r:id="rId36" o:title="Class Diagram2"/>
           </v:shape>
         </w:pict>
       </w:r>
@@ -30790,8 +31184,18 @@
           <w:bCs/>
           <w:sz w:val="28"/>
         </w:rPr>
-        <w:t>Class name: UserController</w:t>
-      </w:r>
+        <w:t xml:space="preserve">Class name: </w:t>
+      </w:r>
+      <w:proofErr w:type="spellStart"/>
+      <w:r>
+        <w:rPr>
+          <w:b/>
+          <w:bCs/>
+          <w:sz w:val="28"/>
+        </w:rPr>
+        <w:t>UserController</w:t>
+      </w:r>
+      <w:proofErr w:type="spellEnd"/>
     </w:p>
     <w:tbl>
       <w:tblPr>
@@ -30819,6 +31223,7 @@
                 <w:bCs/>
               </w:rPr>
             </w:pPr>
+            <w:proofErr w:type="spellStart"/>
             <w:r>
               <w:rPr>
                 <w:b/>
@@ -30826,6 +31231,7 @@
               </w:rPr>
               <w:t>UserController</w:t>
             </w:r>
+            <w:proofErr w:type="spellEnd"/>
           </w:p>
         </w:tc>
       </w:tr>
@@ -30845,8 +31251,21 @@
               </w:tabs>
             </w:pPr>
             <w:r>
-              <w:t>-userService : UserService</w:t>
-            </w:r>
+              <w:t>-</w:t>
+            </w:r>
+            <w:proofErr w:type="spellStart"/>
+            <w:r>
+              <w:t>userService</w:t>
+            </w:r>
+            <w:proofErr w:type="spellEnd"/>
+            <w:r>
+              <w:t xml:space="preserve"> : </w:t>
+            </w:r>
+            <w:proofErr w:type="spellStart"/>
+            <w:r>
+              <w:t>UserService</w:t>
+            </w:r>
+            <w:proofErr w:type="spellEnd"/>
           </w:p>
         </w:tc>
       </w:tr>
@@ -30996,9 +31415,11 @@
             <w:pPr>
               <w:jc w:val="center"/>
             </w:pPr>
+            <w:proofErr w:type="spellStart"/>
             <w:r>
               <w:t>userService</w:t>
             </w:r>
+            <w:proofErr w:type="spellEnd"/>
           </w:p>
         </w:tc>
         <w:tc>
@@ -31007,7 +31428,15 @@
           </w:tcPr>
           <w:p>
             <w:r>
-              <w:t>Object of UserService, used for control feature about user.</w:t>
+              <w:t xml:space="preserve">Object of </w:t>
+            </w:r>
+            <w:proofErr w:type="spellStart"/>
+            <w:r>
+              <w:t>UserService</w:t>
+            </w:r>
+            <w:proofErr w:type="spellEnd"/>
+            <w:r>
+              <w:t>, used for control feature about user.</w:t>
             </w:r>
           </w:p>
         </w:tc>
@@ -31027,8 +31456,13 @@
               <w:t>Type:</w:t>
             </w:r>
             <w:r>
-              <w:t xml:space="preserve"> UserService</w:t>
-            </w:r>
+              <w:t xml:space="preserve"> </w:t>
+            </w:r>
+            <w:proofErr w:type="spellStart"/>
+            <w:r>
+              <w:t>UserService</w:t>
+            </w:r>
+            <w:proofErr w:type="spellEnd"/>
           </w:p>
         </w:tc>
       </w:tr>
@@ -31068,6 +31502,7 @@
         </w:rPr>
         <w:t xml:space="preserve">Class name: </w:t>
       </w:r>
+      <w:proofErr w:type="spellStart"/>
       <w:r>
         <w:rPr>
           <w:b/>
@@ -31084,6 +31519,7 @@
         </w:rPr>
         <w:t>Controller</w:t>
       </w:r>
+      <w:proofErr w:type="spellEnd"/>
     </w:p>
     <w:p>
       <w:pPr>
@@ -31116,6 +31552,7 @@
                 <w:bCs/>
               </w:rPr>
             </w:pPr>
+            <w:proofErr w:type="spellStart"/>
             <w:r>
               <w:rPr>
                 <w:b/>
@@ -31123,6 +31560,7 @@
               </w:rPr>
               <w:t>HistoryController</w:t>
             </w:r>
+            <w:proofErr w:type="spellEnd"/>
           </w:p>
         </w:tc>
       </w:tr>
@@ -31142,8 +31580,21 @@
               </w:tabs>
             </w:pPr>
             <w:r>
-              <w:t>-questionService : QuestionService</w:t>
-            </w:r>
+              <w:t>-</w:t>
+            </w:r>
+            <w:proofErr w:type="spellStart"/>
+            <w:r>
+              <w:t>questionService</w:t>
+            </w:r>
+            <w:proofErr w:type="spellEnd"/>
+            <w:r>
+              <w:t xml:space="preserve"> : </w:t>
+            </w:r>
+            <w:proofErr w:type="spellStart"/>
+            <w:r>
+              <w:t>QuestionService</w:t>
+            </w:r>
+            <w:proofErr w:type="spellEnd"/>
           </w:p>
         </w:tc>
       </w:tr>
@@ -31293,9 +31744,11 @@
             <w:pPr>
               <w:jc w:val="center"/>
             </w:pPr>
+            <w:proofErr w:type="spellStart"/>
             <w:r>
               <w:t>historyService</w:t>
             </w:r>
+            <w:proofErr w:type="spellEnd"/>
           </w:p>
         </w:tc>
         <w:tc>
@@ -31304,7 +31757,15 @@
           </w:tcPr>
           <w:p>
             <w:r>
-              <w:t>Object of HistoryService, used for control feature about history.</w:t>
+              <w:t xml:space="preserve">Object of </w:t>
+            </w:r>
+            <w:proofErr w:type="spellStart"/>
+            <w:r>
+              <w:t>HistoryService</w:t>
+            </w:r>
+            <w:proofErr w:type="spellEnd"/>
+            <w:r>
+              <w:t>, used for control feature about history.</w:t>
             </w:r>
           </w:p>
         </w:tc>
@@ -31324,8 +31785,13 @@
               <w:t>Type:</w:t>
             </w:r>
             <w:r>
-              <w:t xml:space="preserve"> HistoryService</w:t>
-            </w:r>
+              <w:t xml:space="preserve"> </w:t>
+            </w:r>
+            <w:proofErr w:type="spellStart"/>
+            <w:r>
+              <w:t>HistoryService</w:t>
+            </w:r>
+            <w:proofErr w:type="spellEnd"/>
           </w:p>
         </w:tc>
       </w:tr>
@@ -31350,8 +31816,18 @@
           <w:bCs/>
           <w:sz w:val="28"/>
         </w:rPr>
-        <w:t>Class name: ActivityController</w:t>
-      </w:r>
+        <w:t xml:space="preserve">Class name: </w:t>
+      </w:r>
+      <w:proofErr w:type="spellStart"/>
+      <w:r>
+        <w:rPr>
+          <w:b/>
+          <w:bCs/>
+          <w:sz w:val="28"/>
+        </w:rPr>
+        <w:t>ActivityController</w:t>
+      </w:r>
+      <w:proofErr w:type="spellEnd"/>
     </w:p>
     <w:p/>
     <w:tbl>
@@ -31380,6 +31856,7 @@
                 <w:bCs/>
               </w:rPr>
             </w:pPr>
+            <w:proofErr w:type="spellStart"/>
             <w:r>
               <w:rPr>
                 <w:b/>
@@ -31387,6 +31864,7 @@
               </w:rPr>
               <w:t>ActivityController</w:t>
             </w:r>
+            <w:proofErr w:type="spellEnd"/>
           </w:p>
         </w:tc>
       </w:tr>
@@ -31407,8 +31885,21 @@
             </w:pPr>
             <w:r>
               <w:lastRenderedPageBreak/>
-              <w:t>-activityService : ActivityService</w:t>
-            </w:r>
+              <w:t>-</w:t>
+            </w:r>
+            <w:proofErr w:type="spellStart"/>
+            <w:r>
+              <w:t>activityService</w:t>
+            </w:r>
+            <w:proofErr w:type="spellEnd"/>
+            <w:r>
+              <w:t xml:space="preserve"> : </w:t>
+            </w:r>
+            <w:proofErr w:type="spellStart"/>
+            <w:r>
+              <w:t>ActivityService</w:t>
+            </w:r>
+            <w:proofErr w:type="spellEnd"/>
           </w:p>
         </w:tc>
       </w:tr>
@@ -31558,9 +32049,11 @@
             <w:pPr>
               <w:jc w:val="center"/>
             </w:pPr>
+            <w:proofErr w:type="spellStart"/>
             <w:r>
               <w:t>activityService</w:t>
             </w:r>
+            <w:proofErr w:type="spellEnd"/>
           </w:p>
         </w:tc>
         <w:tc>
@@ -31569,7 +32062,15 @@
           </w:tcPr>
           <w:p>
             <w:r>
-              <w:t>Object of ActivityService, used for control feature about activity.</w:t>
+              <w:t xml:space="preserve">Object of </w:t>
+            </w:r>
+            <w:proofErr w:type="spellStart"/>
+            <w:r>
+              <w:t>ActivityService</w:t>
+            </w:r>
+            <w:proofErr w:type="spellEnd"/>
+            <w:r>
+              <w:t>, used for control feature about activity.</w:t>
             </w:r>
           </w:p>
         </w:tc>
@@ -31589,8 +32090,13 @@
               <w:t>Type:</w:t>
             </w:r>
             <w:r>
-              <w:t xml:space="preserve"> ActivityService</w:t>
-            </w:r>
+              <w:t xml:space="preserve"> </w:t>
+            </w:r>
+            <w:proofErr w:type="spellStart"/>
+            <w:r>
+              <w:t>ActivityService</w:t>
+            </w:r>
+            <w:proofErr w:type="spellEnd"/>
           </w:p>
         </w:tc>
       </w:tr>
@@ -31614,8 +32120,18 @@
           <w:bCs/>
           <w:sz w:val="28"/>
         </w:rPr>
-        <w:t>Class name: QuestionController</w:t>
-      </w:r>
+        <w:t xml:space="preserve">Class name: </w:t>
+      </w:r>
+      <w:proofErr w:type="spellStart"/>
+      <w:r>
+        <w:rPr>
+          <w:b/>
+          <w:bCs/>
+          <w:sz w:val="28"/>
+        </w:rPr>
+        <w:t>QuestionController</w:t>
+      </w:r>
+      <w:proofErr w:type="spellEnd"/>
     </w:p>
     <w:p/>
     <w:tbl>
@@ -31644,6 +32160,7 @@
                 <w:bCs/>
               </w:rPr>
             </w:pPr>
+            <w:proofErr w:type="spellStart"/>
             <w:r>
               <w:rPr>
                 <w:b/>
@@ -31651,6 +32168,7 @@
               </w:rPr>
               <w:t>QuestionController</w:t>
             </w:r>
+            <w:proofErr w:type="spellEnd"/>
           </w:p>
         </w:tc>
       </w:tr>
@@ -31670,8 +32188,21 @@
               </w:tabs>
             </w:pPr>
             <w:r>
-              <w:t>-questionService : QuestionService</w:t>
-            </w:r>
+              <w:t>-</w:t>
+            </w:r>
+            <w:proofErr w:type="spellStart"/>
+            <w:r>
+              <w:t>questionService</w:t>
+            </w:r>
+            <w:proofErr w:type="spellEnd"/>
+            <w:r>
+              <w:t xml:space="preserve"> : </w:t>
+            </w:r>
+            <w:proofErr w:type="spellStart"/>
+            <w:r>
+              <w:t>QuestionService</w:t>
+            </w:r>
+            <w:proofErr w:type="spellEnd"/>
           </w:p>
         </w:tc>
       </w:tr>
@@ -31821,9 +32352,11 @@
             <w:pPr>
               <w:jc w:val="center"/>
             </w:pPr>
+            <w:proofErr w:type="spellStart"/>
             <w:r>
               <w:t>questionService</w:t>
             </w:r>
+            <w:proofErr w:type="spellEnd"/>
           </w:p>
         </w:tc>
         <w:tc>
@@ -31832,7 +32365,15 @@
           </w:tcPr>
           <w:p>
             <w:r>
-              <w:t>Object of QuestionService, used for control feature about question and answer.</w:t>
+              <w:t xml:space="preserve">Object of </w:t>
+            </w:r>
+            <w:proofErr w:type="spellStart"/>
+            <w:r>
+              <w:t>QuestionService</w:t>
+            </w:r>
+            <w:proofErr w:type="spellEnd"/>
+            <w:r>
+              <w:t>, used for control feature about question and answer.</w:t>
             </w:r>
           </w:p>
         </w:tc>
@@ -31852,8 +32393,13 @@
               <w:t>Type:</w:t>
             </w:r>
             <w:r>
-              <w:t xml:space="preserve"> QuestionService</w:t>
-            </w:r>
+              <w:t xml:space="preserve"> </w:t>
+            </w:r>
+            <w:proofErr w:type="spellStart"/>
+            <w:r>
+              <w:t>QuestionService</w:t>
+            </w:r>
+            <w:proofErr w:type="spellEnd"/>
           </w:p>
         </w:tc>
       </w:tr>
@@ -31923,6 +32469,7 @@
         </w:rPr>
         <w:t xml:space="preserve">Class name: </w:t>
       </w:r>
+      <w:proofErr w:type="spellStart"/>
       <w:r>
         <w:rPr>
           <w:b/>
@@ -31931,6 +32478,7 @@
         </w:rPr>
         <w:t>UserServiceImpl</w:t>
       </w:r>
+      <w:proofErr w:type="spellEnd"/>
     </w:p>
     <w:p>
       <w:pPr>
@@ -31964,6 +32512,7 @@
                 <w:bCs/>
               </w:rPr>
             </w:pPr>
+            <w:proofErr w:type="spellStart"/>
             <w:r>
               <w:rPr>
                 <w:b/>
@@ -31971,6 +32520,7 @@
               </w:rPr>
               <w:t>UserServiceImpl</w:t>
             </w:r>
+            <w:proofErr w:type="spellEnd"/>
           </w:p>
         </w:tc>
       </w:tr>
@@ -31987,9 +32537,19 @@
               </w:rPr>
               <w:t>-</w:t>
             </w:r>
-            <w:r>
-              <w:t>userDAO : UserDAO</w:t>
-            </w:r>
+            <w:proofErr w:type="spellStart"/>
+            <w:r>
+              <w:t>userDAO</w:t>
+            </w:r>
+            <w:proofErr w:type="spellEnd"/>
+            <w:r>
+              <w:t xml:space="preserve"> : </w:t>
+            </w:r>
+            <w:proofErr w:type="spellStart"/>
+            <w:r>
+              <w:t>UserDAO</w:t>
+            </w:r>
+            <w:proofErr w:type="spellEnd"/>
           </w:p>
         </w:tc>
       </w:tr>
@@ -32006,7 +32566,15 @@
               </w:tabs>
             </w:pPr>
             <w:r>
-              <w:t>+addUser(User user): void</w:t>
+              <w:t>+</w:t>
+            </w:r>
+            <w:proofErr w:type="spellStart"/>
+            <w:r>
+              <w:t>addUser</w:t>
+            </w:r>
+            <w:proofErr w:type="spellEnd"/>
+            <w:r>
+              <w:t>(User user): void</w:t>
             </w:r>
           </w:p>
           <w:p>
@@ -32017,7 +32585,15 @@
               </w:tabs>
             </w:pPr>
             <w:r>
-              <w:t>+getUser(User user): User</w:t>
+              <w:t>+</w:t>
+            </w:r>
+            <w:proofErr w:type="spellStart"/>
+            <w:r>
+              <w:t>getUser</w:t>
+            </w:r>
+            <w:proofErr w:type="spellEnd"/>
+            <w:r>
+              <w:t>(User user): User</w:t>
             </w:r>
           </w:p>
         </w:tc>
@@ -32172,9 +32748,11 @@
             <w:pPr>
               <w:jc w:val="center"/>
             </w:pPr>
+            <w:proofErr w:type="spellStart"/>
             <w:r>
               <w:t>userDAO</w:t>
             </w:r>
+            <w:proofErr w:type="spellEnd"/>
           </w:p>
         </w:tc>
         <w:tc>
@@ -32183,7 +32761,15 @@
           </w:tcPr>
           <w:p>
             <w:r>
-              <w:t>Object of UserDAO, used for call feature about user.</w:t>
+              <w:t xml:space="preserve">Object of </w:t>
+            </w:r>
+            <w:proofErr w:type="spellStart"/>
+            <w:r>
+              <w:t>UserDAO</w:t>
+            </w:r>
+            <w:proofErr w:type="spellEnd"/>
+            <w:r>
+              <w:t>, used for call feature about user.</w:t>
             </w:r>
           </w:p>
         </w:tc>
@@ -32203,8 +32789,13 @@
               <w:t>Type:</w:t>
             </w:r>
             <w:r>
-              <w:t xml:space="preserve"> UserDAO</w:t>
-            </w:r>
+              <w:t xml:space="preserve"> </w:t>
+            </w:r>
+            <w:proofErr w:type="spellStart"/>
+            <w:r>
+              <w:t>UserDAO</w:t>
+            </w:r>
+            <w:proofErr w:type="spellEnd"/>
           </w:p>
         </w:tc>
       </w:tr>
@@ -32347,9 +32938,11 @@
             <w:pPr>
               <w:jc w:val="center"/>
             </w:pPr>
+            <w:proofErr w:type="spellStart"/>
             <w:r>
               <w:t>addUser</w:t>
             </w:r>
+            <w:proofErr w:type="spellEnd"/>
           </w:p>
         </w:tc>
         <w:tc>
@@ -32392,6 +32985,7 @@
             <w:pPr>
               <w:jc w:val="center"/>
             </w:pPr>
+            <w:proofErr w:type="spellStart"/>
             <w:r>
               <w:rPr>
                 <w:b/>
@@ -32399,6 +32993,7 @@
               </w:rPr>
               <w:t>Param</w:t>
             </w:r>
+            <w:proofErr w:type="spellEnd"/>
             <w:r>
               <w:rPr>
                 <w:b/>
@@ -32434,9 +33029,11 @@
             <w:pPr>
               <w:jc w:val="center"/>
             </w:pPr>
+            <w:proofErr w:type="spellStart"/>
             <w:r>
               <w:t>getUser</w:t>
             </w:r>
+            <w:proofErr w:type="spellEnd"/>
           </w:p>
         </w:tc>
         <w:tc>
@@ -32479,6 +33076,7 @@
             <w:pPr>
               <w:jc w:val="center"/>
             </w:pPr>
+            <w:proofErr w:type="spellStart"/>
             <w:r>
               <w:rPr>
                 <w:b/>
@@ -32486,6 +33084,7 @@
               </w:rPr>
               <w:t>Param</w:t>
             </w:r>
+            <w:proofErr w:type="spellEnd"/>
             <w:r>
               <w:rPr>
                 <w:b/>
@@ -32529,8 +33128,18 @@
           <w:sz w:val="28"/>
         </w:rPr>
         <w:lastRenderedPageBreak/>
-        <w:t>Class name: HistoryServiceImpl</w:t>
-      </w:r>
+        <w:t xml:space="preserve">Class name: </w:t>
+      </w:r>
+      <w:proofErr w:type="spellStart"/>
+      <w:r>
+        <w:rPr>
+          <w:b/>
+          <w:bCs/>
+          <w:sz w:val="28"/>
+        </w:rPr>
+        <w:t>HistoryServiceImpl</w:t>
+      </w:r>
+      <w:proofErr w:type="spellEnd"/>
     </w:p>
     <w:p/>
     <w:tbl>
@@ -32557,6 +33166,7 @@
                 <w:bCs/>
               </w:rPr>
             </w:pPr>
+            <w:proofErr w:type="spellStart"/>
             <w:r>
               <w:rPr>
                 <w:b/>
@@ -32564,6 +33174,7 @@
               </w:rPr>
               <w:t>HistoryServiceImpl</w:t>
             </w:r>
+            <w:proofErr w:type="spellEnd"/>
           </w:p>
         </w:tc>
       </w:tr>
@@ -32580,9 +33191,19 @@
               </w:rPr>
               <w:t>-</w:t>
             </w:r>
-            <w:r>
-              <w:t>historyDAO : HistoryDAO</w:t>
-            </w:r>
+            <w:proofErr w:type="spellStart"/>
+            <w:r>
+              <w:t>historyDAO</w:t>
+            </w:r>
+            <w:proofErr w:type="spellEnd"/>
+            <w:r>
+              <w:t xml:space="preserve"> : </w:t>
+            </w:r>
+            <w:proofErr w:type="spellStart"/>
+            <w:r>
+              <w:t>HistoryDAO</w:t>
+            </w:r>
+            <w:proofErr w:type="spellEnd"/>
           </w:p>
         </w:tc>
       </w:tr>
@@ -32599,7 +33220,15 @@
               </w:tabs>
             </w:pPr>
             <w:r>
-              <w:t>+getHistory(): History</w:t>
+              <w:t>+</w:t>
+            </w:r>
+            <w:proofErr w:type="spellStart"/>
+            <w:r>
+              <w:t>getHistory</w:t>
+            </w:r>
+            <w:proofErr w:type="spellEnd"/>
+            <w:r>
+              <w:t>(): History</w:t>
             </w:r>
           </w:p>
           <w:p>
@@ -32610,7 +33239,15 @@
               </w:tabs>
             </w:pPr>
             <w:r>
-              <w:t>+editHistory(History history): void</w:t>
+              <w:t>+</w:t>
+            </w:r>
+            <w:proofErr w:type="spellStart"/>
+            <w:r>
+              <w:t>editHistory</w:t>
+            </w:r>
+            <w:proofErr w:type="spellEnd"/>
+            <w:r>
+              <w:t>(History history): void</w:t>
             </w:r>
           </w:p>
         </w:tc>
@@ -32766,9 +33403,11 @@
             <w:pPr>
               <w:jc w:val="center"/>
             </w:pPr>
+            <w:proofErr w:type="spellStart"/>
             <w:r>
               <w:t>historyDAO</w:t>
             </w:r>
+            <w:proofErr w:type="spellEnd"/>
           </w:p>
         </w:tc>
         <w:tc>
@@ -32777,7 +33416,15 @@
           </w:tcPr>
           <w:p>
             <w:r>
-              <w:t>Object of HistoryDAO, used for call feature about history.</w:t>
+              <w:t xml:space="preserve">Object of </w:t>
+            </w:r>
+            <w:proofErr w:type="spellStart"/>
+            <w:r>
+              <w:t>HistoryDAO</w:t>
+            </w:r>
+            <w:proofErr w:type="spellEnd"/>
+            <w:r>
+              <w:t>, used for call feature about history.</w:t>
             </w:r>
           </w:p>
         </w:tc>
@@ -32797,8 +33444,13 @@
               <w:t>Type:</w:t>
             </w:r>
             <w:r>
-              <w:t xml:space="preserve"> HistoryDAO</w:t>
-            </w:r>
+              <w:t xml:space="preserve"> </w:t>
+            </w:r>
+            <w:proofErr w:type="spellStart"/>
+            <w:r>
+              <w:t>HistoryDAO</w:t>
+            </w:r>
+            <w:proofErr w:type="spellEnd"/>
           </w:p>
         </w:tc>
       </w:tr>
@@ -32941,9 +33593,11 @@
             <w:pPr>
               <w:jc w:val="center"/>
             </w:pPr>
+            <w:proofErr w:type="spellStart"/>
             <w:r>
               <w:t>getHistory</w:t>
             </w:r>
+            <w:proofErr w:type="spellEnd"/>
           </w:p>
         </w:tc>
         <w:tc>
@@ -33011,9 +33665,11 @@
             <w:pPr>
               <w:jc w:val="center"/>
             </w:pPr>
+            <w:proofErr w:type="spellStart"/>
             <w:r>
               <w:t>editHistory</w:t>
             </w:r>
+            <w:proofErr w:type="spellEnd"/>
           </w:p>
         </w:tc>
         <w:tc>
@@ -33056,6 +33712,7 @@
             <w:pPr>
               <w:jc w:val="center"/>
             </w:pPr>
+            <w:proofErr w:type="spellStart"/>
             <w:r>
               <w:rPr>
                 <w:b/>
@@ -33063,6 +33720,7 @@
               </w:rPr>
               <w:t>Param</w:t>
             </w:r>
+            <w:proofErr w:type="spellEnd"/>
             <w:r>
               <w:rPr>
                 <w:b/>
@@ -33128,8 +33786,18 @@
           <w:bCs/>
           <w:sz w:val="28"/>
         </w:rPr>
-        <w:t>Class name: ActivityServiceImpl</w:t>
-      </w:r>
+        <w:t xml:space="preserve">Class name: </w:t>
+      </w:r>
+      <w:proofErr w:type="spellStart"/>
+      <w:r>
+        <w:rPr>
+          <w:b/>
+          <w:bCs/>
+          <w:sz w:val="28"/>
+        </w:rPr>
+        <w:t>ActivityServiceImpl</w:t>
+      </w:r>
+      <w:proofErr w:type="spellEnd"/>
     </w:p>
     <w:tbl>
       <w:tblPr>
@@ -33157,6 +33825,7 @@
                 <w:bCs/>
               </w:rPr>
             </w:pPr>
+            <w:proofErr w:type="spellStart"/>
             <w:r>
               <w:rPr>
                 <w:b/>
@@ -33164,6 +33833,7 @@
               </w:rPr>
               <w:t>ActivityServiceImpl</w:t>
             </w:r>
+            <w:proofErr w:type="spellEnd"/>
           </w:p>
         </w:tc>
       </w:tr>
@@ -33183,9 +33853,19 @@
               </w:rPr>
               <w:t>-</w:t>
             </w:r>
-            <w:r>
-              <w:t>activityDAO : ActivtyDAO</w:t>
-            </w:r>
+            <w:proofErr w:type="spellStart"/>
+            <w:r>
+              <w:t>activityDAO</w:t>
+            </w:r>
+            <w:proofErr w:type="spellEnd"/>
+            <w:r>
+              <w:t xml:space="preserve"> : </w:t>
+            </w:r>
+            <w:proofErr w:type="spellStart"/>
+            <w:r>
+              <w:t>ActivtyDAO</w:t>
+            </w:r>
+            <w:proofErr w:type="spellEnd"/>
           </w:p>
         </w:tc>
       </w:tr>
@@ -33205,7 +33885,15 @@
               </w:tabs>
             </w:pPr>
             <w:r>
-              <w:t>+getActivity(): List&lt;Activity&gt;</w:t>
+              <w:t>+</w:t>
+            </w:r>
+            <w:proofErr w:type="spellStart"/>
+            <w:r>
+              <w:t>getActivity</w:t>
+            </w:r>
+            <w:proofErr w:type="spellEnd"/>
+            <w:r>
+              <w:t>(): List&lt;Activity&gt;</w:t>
             </w:r>
           </w:p>
           <w:p>
@@ -33216,7 +33904,15 @@
               </w:tabs>
             </w:pPr>
             <w:r>
-              <w:t>+editActivity(long aid): void</w:t>
+              <w:t>+</w:t>
+            </w:r>
+            <w:proofErr w:type="spellStart"/>
+            <w:r>
+              <w:t>editActivity</w:t>
+            </w:r>
+            <w:proofErr w:type="spellEnd"/>
+            <w:r>
+              <w:t>(long aid): void</w:t>
             </w:r>
           </w:p>
           <w:p>
@@ -33227,7 +33923,15 @@
               </w:tabs>
             </w:pPr>
             <w:r>
-              <w:t>+postActivity(Activity activity): void</w:t>
+              <w:t>+</w:t>
+            </w:r>
+            <w:proofErr w:type="spellStart"/>
+            <w:r>
+              <w:t>postActivity</w:t>
+            </w:r>
+            <w:proofErr w:type="spellEnd"/>
+            <w:r>
+              <w:t>(Activity activity): void</w:t>
             </w:r>
           </w:p>
           <w:p>
@@ -33238,7 +33942,15 @@
               </w:tabs>
             </w:pPr>
             <w:r>
-              <w:t>+deleteActivity(long aid): void</w:t>
+              <w:t>+</w:t>
+            </w:r>
+            <w:proofErr w:type="spellStart"/>
+            <w:r>
+              <w:t>deleteActivity</w:t>
+            </w:r>
+            <w:proofErr w:type="spellEnd"/>
+            <w:r>
+              <w:t>(long aid): void</w:t>
             </w:r>
           </w:p>
           <w:p>
@@ -33249,7 +33961,15 @@
               </w:tabs>
             </w:pPr>
             <w:r>
-              <w:t>+getActivityByID(long aid):Activity</w:t>
+              <w:t>+</w:t>
+            </w:r>
+            <w:proofErr w:type="spellStart"/>
+            <w:r>
+              <w:t>getActivityByID</w:t>
+            </w:r>
+            <w:proofErr w:type="spellEnd"/>
+            <w:r>
+              <w:t>(long aid):Activity</w:t>
             </w:r>
           </w:p>
         </w:tc>
@@ -33400,9 +34120,11 @@
             <w:pPr>
               <w:jc w:val="center"/>
             </w:pPr>
+            <w:proofErr w:type="spellStart"/>
             <w:r>
               <w:t>activityDAO</w:t>
             </w:r>
+            <w:proofErr w:type="spellEnd"/>
           </w:p>
         </w:tc>
         <w:tc>
@@ -33411,7 +34133,15 @@
           </w:tcPr>
           <w:p>
             <w:r>
-              <w:t>Object of ActivityDAO, used for call feature about activity.</w:t>
+              <w:t xml:space="preserve">Object of </w:t>
+            </w:r>
+            <w:proofErr w:type="spellStart"/>
+            <w:r>
+              <w:t>ActivityDAO</w:t>
+            </w:r>
+            <w:proofErr w:type="spellEnd"/>
+            <w:r>
+              <w:t>, used for call feature about activity.</w:t>
             </w:r>
           </w:p>
         </w:tc>
@@ -33431,8 +34161,13 @@
               <w:t>Type:</w:t>
             </w:r>
             <w:r>
-              <w:t xml:space="preserve"> ActivityDAO</w:t>
-            </w:r>
+              <w:t xml:space="preserve"> </w:t>
+            </w:r>
+            <w:proofErr w:type="spellStart"/>
+            <w:r>
+              <w:t>ActivityDAO</w:t>
+            </w:r>
+            <w:proofErr w:type="spellEnd"/>
           </w:p>
         </w:tc>
       </w:tr>
@@ -33575,9 +34310,11 @@
             <w:pPr>
               <w:jc w:val="center"/>
             </w:pPr>
+            <w:proofErr w:type="spellStart"/>
             <w:r>
               <w:t>getActivity</w:t>
             </w:r>
+            <w:proofErr w:type="spellEnd"/>
           </w:p>
         </w:tc>
         <w:tc>
@@ -33645,9 +34382,11 @@
             <w:pPr>
               <w:jc w:val="center"/>
             </w:pPr>
+            <w:proofErr w:type="spellStart"/>
             <w:r>
               <w:t>editActivity</w:t>
             </w:r>
+            <w:proofErr w:type="spellEnd"/>
           </w:p>
         </w:tc>
         <w:tc>
@@ -33690,6 +34429,7 @@
             <w:pPr>
               <w:jc w:val="center"/>
             </w:pPr>
+            <w:proofErr w:type="spellStart"/>
             <w:r>
               <w:rPr>
                 <w:b/>
@@ -33697,6 +34437,7 @@
               </w:rPr>
               <w:t>Param</w:t>
             </w:r>
+            <w:proofErr w:type="spellEnd"/>
             <w:r>
               <w:rPr>
                 <w:b/>
@@ -33737,9 +34478,11 @@
             <w:pPr>
               <w:jc w:val="center"/>
             </w:pPr>
+            <w:proofErr w:type="spellStart"/>
             <w:r>
               <w:t>postActivity</w:t>
             </w:r>
+            <w:proofErr w:type="spellEnd"/>
           </w:p>
         </w:tc>
         <w:tc>
@@ -33782,6 +34525,7 @@
             <w:pPr>
               <w:jc w:val="center"/>
             </w:pPr>
+            <w:proofErr w:type="spellStart"/>
             <w:r>
               <w:rPr>
                 <w:b/>
@@ -33789,6 +34533,7 @@
               </w:rPr>
               <w:t>Param</w:t>
             </w:r>
+            <w:proofErr w:type="spellEnd"/>
             <w:r>
               <w:rPr>
                 <w:b/>
@@ -33830,9 +34575,11 @@
             <w:pPr>
               <w:jc w:val="center"/>
             </w:pPr>
+            <w:proofErr w:type="spellStart"/>
             <w:r>
               <w:t>deleteActivity</w:t>
             </w:r>
+            <w:proofErr w:type="spellEnd"/>
           </w:p>
         </w:tc>
         <w:tc>
@@ -33875,6 +34622,7 @@
             <w:pPr>
               <w:jc w:val="center"/>
             </w:pPr>
+            <w:proofErr w:type="spellStart"/>
             <w:r>
               <w:rPr>
                 <w:b/>
@@ -33882,6 +34630,7 @@
               </w:rPr>
               <w:t>Param</w:t>
             </w:r>
+            <w:proofErr w:type="spellEnd"/>
             <w:r>
               <w:rPr>
                 <w:b/>
@@ -33922,9 +34671,11 @@
             <w:pPr>
               <w:jc w:val="center"/>
             </w:pPr>
+            <w:proofErr w:type="spellStart"/>
             <w:r>
               <w:t>getActivityByID</w:t>
             </w:r>
+            <w:proofErr w:type="spellEnd"/>
           </w:p>
         </w:tc>
         <w:tc>
@@ -33967,6 +34718,7 @@
             <w:pPr>
               <w:jc w:val="center"/>
             </w:pPr>
+            <w:proofErr w:type="spellStart"/>
             <w:r>
               <w:rPr>
                 <w:b/>
@@ -33974,6 +34726,7 @@
               </w:rPr>
               <w:t>Param</w:t>
             </w:r>
+            <w:proofErr w:type="spellEnd"/>
             <w:r>
               <w:rPr>
                 <w:b/>
@@ -34013,8 +34766,18 @@
           <w:bCs/>
           <w:sz w:val="28"/>
         </w:rPr>
-        <w:t>Class name: QuestionAnswerServiceImpl</w:t>
-      </w:r>
+        <w:t xml:space="preserve">Class name: </w:t>
+      </w:r>
+      <w:proofErr w:type="spellStart"/>
+      <w:r>
+        <w:rPr>
+          <w:b/>
+          <w:bCs/>
+          <w:sz w:val="28"/>
+        </w:rPr>
+        <w:t>QuestionAnswerServiceImpl</w:t>
+      </w:r>
+      <w:proofErr w:type="spellEnd"/>
     </w:p>
     <w:p>
       <w:pPr>
@@ -34050,6 +34813,7 @@
                 <w:bCs/>
               </w:rPr>
             </w:pPr>
+            <w:proofErr w:type="spellStart"/>
             <w:r>
               <w:rPr>
                 <w:b/>
@@ -34057,6 +34821,7 @@
               </w:rPr>
               <w:t>QuestionAnswerServiceImpl</w:t>
             </w:r>
+            <w:proofErr w:type="spellEnd"/>
           </w:p>
         </w:tc>
       </w:tr>
@@ -34076,9 +34841,19 @@
               </w:rPr>
               <w:t>-</w:t>
             </w:r>
-            <w:r>
-              <w:t>questionAnswerDAO : QuestionAnswerDAO</w:t>
-            </w:r>
+            <w:proofErr w:type="spellStart"/>
+            <w:r>
+              <w:t>questionAnswerDAO</w:t>
+            </w:r>
+            <w:proofErr w:type="spellEnd"/>
+            <w:r>
+              <w:t xml:space="preserve"> : </w:t>
+            </w:r>
+            <w:proofErr w:type="spellStart"/>
+            <w:r>
+              <w:t>QuestionAnswerDAO</w:t>
+            </w:r>
+            <w:proofErr w:type="spellEnd"/>
           </w:p>
         </w:tc>
       </w:tr>
@@ -34098,7 +34873,23 @@
               </w:tabs>
             </w:pPr>
             <w:r>
-              <w:t>+DeleteQA(long qid): void</w:t>
+              <w:t>+</w:t>
+            </w:r>
+            <w:proofErr w:type="spellStart"/>
+            <w:r>
+              <w:t>DeleteQA</w:t>
+            </w:r>
+            <w:proofErr w:type="spellEnd"/>
+            <w:r>
+              <w:t xml:space="preserve">(long </w:t>
+            </w:r>
+            <w:proofErr w:type="spellStart"/>
+            <w:r>
+              <w:t>qid</w:t>
+            </w:r>
+            <w:proofErr w:type="spellEnd"/>
+            <w:r>
+              <w:t>): void</w:t>
             </w:r>
           </w:p>
           <w:p>
@@ -34109,7 +34900,15 @@
               </w:tabs>
             </w:pPr>
             <w:r>
-              <w:t>+answer(long qid, String answer): void</w:t>
+              <w:t xml:space="preserve">+answer(long </w:t>
+            </w:r>
+            <w:proofErr w:type="spellStart"/>
+            <w:r>
+              <w:t>qid</w:t>
+            </w:r>
+            <w:proofErr w:type="spellEnd"/>
+            <w:r>
+              <w:t>, String answer): void</w:t>
             </w:r>
           </w:p>
           <w:p>
@@ -34120,7 +34919,23 @@
               </w:tabs>
             </w:pPr>
             <w:r>
-              <w:t>+getQuestion(): List&lt;QuestionAnswer&gt;</w:t>
+              <w:t>+</w:t>
+            </w:r>
+            <w:proofErr w:type="spellStart"/>
+            <w:r>
+              <w:t>getQuestion</w:t>
+            </w:r>
+            <w:proofErr w:type="spellEnd"/>
+            <w:r>
+              <w:t>(): List&lt;</w:t>
+            </w:r>
+            <w:proofErr w:type="spellStart"/>
+            <w:r>
+              <w:t>QuestionAnswer</w:t>
+            </w:r>
+            <w:proofErr w:type="spellEnd"/>
+            <w:r>
+              <w:t>&gt;</w:t>
             </w:r>
           </w:p>
           <w:p>
@@ -34131,7 +34946,23 @@
               </w:tabs>
             </w:pPr>
             <w:r>
-              <w:t>+askquestion(QuestionAnswer question): void</w:t>
+              <w:t>+</w:t>
+            </w:r>
+            <w:proofErr w:type="spellStart"/>
+            <w:r>
+              <w:t>askquestion</w:t>
+            </w:r>
+            <w:proofErr w:type="spellEnd"/>
+            <w:r>
+              <w:t>(</w:t>
+            </w:r>
+            <w:proofErr w:type="spellStart"/>
+            <w:r>
+              <w:t>QuestionAnswer</w:t>
+            </w:r>
+            <w:proofErr w:type="spellEnd"/>
+            <w:r>
+              <w:t xml:space="preserve"> question): void</w:t>
             </w:r>
           </w:p>
         </w:tc>
@@ -34282,9 +35113,11 @@
             <w:pPr>
               <w:jc w:val="center"/>
             </w:pPr>
+            <w:proofErr w:type="spellStart"/>
             <w:r>
               <w:t>questionAnswerDAO</w:t>
             </w:r>
+            <w:proofErr w:type="spellEnd"/>
           </w:p>
         </w:tc>
         <w:tc>
@@ -34293,7 +35126,15 @@
           </w:tcPr>
           <w:p>
             <w:r>
-              <w:t>Object of QuestionAnswerDAO, used for call feature about question and answer.</w:t>
+              <w:t xml:space="preserve">Object of </w:t>
+            </w:r>
+            <w:proofErr w:type="spellStart"/>
+            <w:r>
+              <w:t>QuestionAnswerDAO</w:t>
+            </w:r>
+            <w:proofErr w:type="spellEnd"/>
+            <w:r>
+              <w:t>, used for call feature about question and answer.</w:t>
             </w:r>
           </w:p>
         </w:tc>
@@ -34313,8 +35154,13 @@
               <w:t>Type:</w:t>
             </w:r>
             <w:r>
-              <w:t xml:space="preserve"> QuestionAnswerDAO</w:t>
-            </w:r>
+              <w:t xml:space="preserve"> </w:t>
+            </w:r>
+            <w:proofErr w:type="spellStart"/>
+            <w:r>
+              <w:t>QuestionAnswerDAO</w:t>
+            </w:r>
+            <w:proofErr w:type="spellEnd"/>
           </w:p>
         </w:tc>
       </w:tr>
@@ -34474,9 +35320,11 @@
             <w:pPr>
               <w:jc w:val="center"/>
             </w:pPr>
+            <w:proofErr w:type="spellStart"/>
             <w:r>
               <w:t>DeleteQA</w:t>
             </w:r>
+            <w:proofErr w:type="spellEnd"/>
           </w:p>
         </w:tc>
         <w:tc>
@@ -34589,6 +35437,7 @@
             <w:pPr>
               <w:jc w:val="center"/>
             </w:pPr>
+            <w:proofErr w:type="spellStart"/>
             <w:r>
               <w:rPr>
                 <w:b/>
@@ -34596,6 +35445,7 @@
               </w:rPr>
               <w:t>Param</w:t>
             </w:r>
+            <w:proofErr w:type="spellEnd"/>
             <w:r>
               <w:rPr>
                 <w:b/>
@@ -34636,9 +35486,11 @@
             <w:pPr>
               <w:jc w:val="center"/>
             </w:pPr>
+            <w:proofErr w:type="spellStart"/>
             <w:r>
               <w:t>getQuestion</w:t>
             </w:r>
+            <w:proofErr w:type="spellEnd"/>
           </w:p>
         </w:tc>
         <w:tc>
@@ -34674,7 +35526,15 @@
               <w:t>:</w:t>
             </w:r>
             <w:r>
-              <w:t xml:space="preserve"> List&lt;QuestionAnswer&gt;</w:t>
+              <w:t xml:space="preserve"> List&lt;</w:t>
+            </w:r>
+            <w:proofErr w:type="spellStart"/>
+            <w:r>
+              <w:t>QuestionAnswer</w:t>
+            </w:r>
+            <w:proofErr w:type="spellEnd"/>
+            <w:r>
+              <w:t>&gt;</w:t>
             </w:r>
           </w:p>
           <w:p>
@@ -34706,9 +35566,11 @@
             <w:pPr>
               <w:jc w:val="center"/>
             </w:pPr>
+            <w:proofErr w:type="spellStart"/>
             <w:r>
               <w:t>askquestion</w:t>
             </w:r>
+            <w:proofErr w:type="spellEnd"/>
           </w:p>
         </w:tc>
         <w:tc>
@@ -34751,6 +35613,7 @@
             <w:pPr>
               <w:jc w:val="center"/>
             </w:pPr>
+            <w:proofErr w:type="spellStart"/>
             <w:r>
               <w:rPr>
                 <w:b/>
@@ -34758,6 +35621,7 @@
               </w:rPr>
               <w:t>Param</w:t>
             </w:r>
+            <w:proofErr w:type="spellEnd"/>
             <w:r>
               <w:rPr>
                 <w:b/>
@@ -34766,8 +35630,13 @@
               <w:t>:</w:t>
             </w:r>
             <w:r>
-              <w:t xml:space="preserve"> QuestionAnswer</w:t>
-            </w:r>
+              <w:t xml:space="preserve"> </w:t>
+            </w:r>
+            <w:proofErr w:type="spellStart"/>
+            <w:r>
+              <w:t>QuestionAnswer</w:t>
+            </w:r>
+            <w:proofErr w:type="spellEnd"/>
           </w:p>
           <w:p>
             <w:pPr>
@@ -34831,8 +35700,18 @@
           <w:bCs/>
           <w:sz w:val="28"/>
         </w:rPr>
-        <w:t>Class name: UserDAOImpl</w:t>
-      </w:r>
+        <w:t xml:space="preserve">Class name: </w:t>
+      </w:r>
+      <w:proofErr w:type="spellStart"/>
+      <w:r>
+        <w:rPr>
+          <w:b/>
+          <w:bCs/>
+          <w:sz w:val="28"/>
+        </w:rPr>
+        <w:t>UserDAOImpl</w:t>
+      </w:r>
+      <w:proofErr w:type="spellEnd"/>
     </w:p>
     <w:p>
       <w:pPr>
@@ -34868,6 +35747,7 @@
                 <w:bCs/>
               </w:rPr>
             </w:pPr>
+            <w:proofErr w:type="spellStart"/>
             <w:r>
               <w:rPr>
                 <w:b/>
@@ -34875,6 +35755,7 @@
               </w:rPr>
               <w:t>UserDAOImpl</w:t>
             </w:r>
+            <w:proofErr w:type="spellEnd"/>
           </w:p>
         </w:tc>
       </w:tr>
@@ -34894,11 +35775,24 @@
               </w:tabs>
             </w:pPr>
             <w:r>
-              <w:t>-userRepository :</w:t>
-            </w:r>
-            <w:r>
-              <w:t xml:space="preserve"> UserRepository</w:t>
-            </w:r>
+              <w:t>-</w:t>
+            </w:r>
+            <w:proofErr w:type="spellStart"/>
+            <w:r>
+              <w:t>userRepository</w:t>
+            </w:r>
+            <w:proofErr w:type="spellEnd"/>
+            <w:r>
+              <w:t xml:space="preserve"> :</w:t>
+            </w:r>
+            <w:r>
+              <w:t xml:space="preserve"> </w:t>
+            </w:r>
+            <w:proofErr w:type="spellStart"/>
+            <w:r>
+              <w:t>UserRepository</w:t>
+            </w:r>
+            <w:proofErr w:type="spellEnd"/>
           </w:p>
         </w:tc>
       </w:tr>
@@ -34918,7 +35812,15 @@
               </w:tabs>
             </w:pPr>
             <w:r>
-              <w:t>+addUser(User user) : void</w:t>
+              <w:t>+</w:t>
+            </w:r>
+            <w:proofErr w:type="spellStart"/>
+            <w:r>
+              <w:t>addUser</w:t>
+            </w:r>
+            <w:proofErr w:type="spellEnd"/>
+            <w:r>
+              <w:t>(User user) : void</w:t>
             </w:r>
           </w:p>
           <w:p>
@@ -34931,11 +35833,16 @@
             <w:r>
               <w:t>+</w:t>
             </w:r>
+            <w:proofErr w:type="spellStart"/>
             <w:r>
               <w:t>get</w:t>
             </w:r>
             <w:r>
-              <w:t xml:space="preserve">User(User user) : </w:t>
+              <w:t>User</w:t>
+            </w:r>
+            <w:proofErr w:type="spellEnd"/>
+            <w:r>
+              <w:t xml:space="preserve">(User user) : </w:t>
             </w:r>
             <w:r>
               <w:t>User</w:t>
@@ -35089,9 +35996,11 @@
             <w:pPr>
               <w:jc w:val="center"/>
             </w:pPr>
+            <w:proofErr w:type="spellStart"/>
             <w:r>
               <w:t>userRepository</w:t>
             </w:r>
+            <w:proofErr w:type="spellEnd"/>
           </w:p>
         </w:tc>
         <w:tc>
@@ -35122,9 +36031,11 @@
             <w:r>
               <w:t xml:space="preserve"> </w:t>
             </w:r>
+            <w:proofErr w:type="spellStart"/>
             <w:r>
               <w:t>UserRepository</w:t>
             </w:r>
+            <w:proofErr w:type="spellEnd"/>
           </w:p>
         </w:tc>
       </w:tr>
@@ -35271,9 +36182,11 @@
             <w:pPr>
               <w:jc w:val="center"/>
             </w:pPr>
+            <w:proofErr w:type="spellStart"/>
             <w:r>
               <w:t>addUser</w:t>
             </w:r>
+            <w:proofErr w:type="spellEnd"/>
           </w:p>
         </w:tc>
         <w:tc>
@@ -35316,6 +36229,7 @@
             <w:pPr>
               <w:jc w:val="center"/>
             </w:pPr>
+            <w:proofErr w:type="spellStart"/>
             <w:r>
               <w:rPr>
                 <w:b/>
@@ -35323,6 +36237,7 @@
               </w:rPr>
               <w:t>Param</w:t>
             </w:r>
+            <w:proofErr w:type="spellEnd"/>
             <w:r>
               <w:rPr>
                 <w:b/>
@@ -35363,9 +36278,11 @@
             <w:pPr>
               <w:jc w:val="center"/>
             </w:pPr>
+            <w:proofErr w:type="spellStart"/>
             <w:r>
               <w:t>getUser</w:t>
             </w:r>
+            <w:proofErr w:type="spellEnd"/>
           </w:p>
         </w:tc>
         <w:tc>
@@ -35408,6 +36325,7 @@
             <w:pPr>
               <w:jc w:val="center"/>
             </w:pPr>
+            <w:proofErr w:type="spellStart"/>
             <w:r>
               <w:rPr>
                 <w:b/>
@@ -35415,6 +36333,7 @@
               </w:rPr>
               <w:t>Param</w:t>
             </w:r>
+            <w:proofErr w:type="spellEnd"/>
             <w:r>
               <w:rPr>
                 <w:b/>
@@ -35463,8 +36382,18 @@
           <w:sz w:val="28"/>
         </w:rPr>
         <w:lastRenderedPageBreak/>
-        <w:t>Class name: HistoryDAOImpl</w:t>
-      </w:r>
+        <w:t xml:space="preserve">Class name: </w:t>
+      </w:r>
+      <w:proofErr w:type="spellStart"/>
+      <w:r>
+        <w:rPr>
+          <w:b/>
+          <w:bCs/>
+          <w:sz w:val="28"/>
+        </w:rPr>
+        <w:t>HistoryDAOImpl</w:t>
+      </w:r>
+      <w:proofErr w:type="spellEnd"/>
     </w:p>
     <w:p/>
     <w:tbl>
@@ -35491,6 +36420,7 @@
                 <w:bCs/>
               </w:rPr>
             </w:pPr>
+            <w:proofErr w:type="spellStart"/>
             <w:r>
               <w:rPr>
                 <w:b/>
@@ -35498,6 +36428,7 @@
               </w:rPr>
               <w:t>HistoryDAOImpl</w:t>
             </w:r>
+            <w:proofErr w:type="spellEnd"/>
           </w:p>
         </w:tc>
       </w:tr>
@@ -35508,17 +36439,27 @@
           </w:tcPr>
           <w:p>
             <w:r>
-              <w:t>-historyRepository :</w:t>
+              <w:t>-</w:t>
+            </w:r>
+            <w:proofErr w:type="spellStart"/>
+            <w:r>
+              <w:t>historyRepository</w:t>
+            </w:r>
+            <w:proofErr w:type="spellEnd"/>
+            <w:r>
+              <w:t xml:space="preserve"> :</w:t>
             </w:r>
             <w:r>
               <w:t xml:space="preserve"> </w:t>
             </w:r>
+            <w:proofErr w:type="spellStart"/>
             <w:r>
               <w:t>History</w:t>
             </w:r>
             <w:r>
               <w:t>Repository</w:t>
             </w:r>
+            <w:proofErr w:type="spellEnd"/>
           </w:p>
         </w:tc>
       </w:tr>
@@ -35535,7 +36476,15 @@
               </w:tabs>
             </w:pPr>
             <w:r>
-              <w:t>+getHistory(): History</w:t>
+              <w:t>+</w:t>
+            </w:r>
+            <w:proofErr w:type="spellStart"/>
+            <w:r>
+              <w:t>getHistory</w:t>
+            </w:r>
+            <w:proofErr w:type="spellEnd"/>
+            <w:r>
+              <w:t>(): History</w:t>
             </w:r>
           </w:p>
           <w:p>
@@ -35546,7 +36495,15 @@
               </w:tabs>
             </w:pPr>
             <w:r>
-              <w:t>+editHistory(History history): void</w:t>
+              <w:t>+</w:t>
+            </w:r>
+            <w:proofErr w:type="spellStart"/>
+            <w:r>
+              <w:t>editHistory</w:t>
+            </w:r>
+            <w:proofErr w:type="spellEnd"/>
+            <w:r>
+              <w:t>(History history): void</w:t>
             </w:r>
           </w:p>
         </w:tc>
@@ -35702,9 +36659,11 @@
             <w:pPr>
               <w:jc w:val="center"/>
             </w:pPr>
+            <w:proofErr w:type="spellStart"/>
             <w:r>
               <w:t>historyRepository</w:t>
             </w:r>
+            <w:proofErr w:type="spellEnd"/>
           </w:p>
         </w:tc>
         <w:tc>
@@ -35725,6 +36684,7 @@
             <w:pPr>
               <w:jc w:val="center"/>
             </w:pPr>
+            <w:proofErr w:type="spellStart"/>
             <w:r>
               <w:rPr>
                 <w:b/>
@@ -35738,6 +36698,7 @@
             <w:r>
               <w:t>Repository</w:t>
             </w:r>
+            <w:proofErr w:type="spellEnd"/>
           </w:p>
         </w:tc>
       </w:tr>
@@ -35880,9 +36841,11 @@
             <w:pPr>
               <w:jc w:val="center"/>
             </w:pPr>
+            <w:proofErr w:type="spellStart"/>
             <w:r>
               <w:t>getHistory</w:t>
             </w:r>
+            <w:proofErr w:type="spellEnd"/>
           </w:p>
         </w:tc>
         <w:tc>
@@ -35950,9 +36913,11 @@
             <w:pPr>
               <w:jc w:val="center"/>
             </w:pPr>
+            <w:proofErr w:type="spellStart"/>
             <w:r>
               <w:t>editHistory</w:t>
             </w:r>
+            <w:proofErr w:type="spellEnd"/>
           </w:p>
         </w:tc>
         <w:tc>
@@ -35995,6 +36960,7 @@
             <w:pPr>
               <w:jc w:val="center"/>
             </w:pPr>
+            <w:proofErr w:type="spellStart"/>
             <w:r>
               <w:rPr>
                 <w:b/>
@@ -36002,6 +36968,7 @@
               </w:rPr>
               <w:t>Param</w:t>
             </w:r>
+            <w:proofErr w:type="spellEnd"/>
             <w:r>
               <w:rPr>
                 <w:b/>
@@ -36044,8 +37011,18 @@
           <w:bCs/>
           <w:sz w:val="28"/>
         </w:rPr>
-        <w:t>Class name: ActivityDAOImpl</w:t>
-      </w:r>
+        <w:t xml:space="preserve">Class name: </w:t>
+      </w:r>
+      <w:proofErr w:type="spellStart"/>
+      <w:r>
+        <w:rPr>
+          <w:b/>
+          <w:bCs/>
+          <w:sz w:val="28"/>
+        </w:rPr>
+        <w:t>ActivityDAOImpl</w:t>
+      </w:r>
+      <w:proofErr w:type="spellEnd"/>
     </w:p>
     <w:p/>
     <w:tbl>
@@ -36074,6 +37051,7 @@
                 <w:bCs/>
               </w:rPr>
             </w:pPr>
+            <w:proofErr w:type="spellStart"/>
             <w:r>
               <w:rPr>
                 <w:b/>
@@ -36081,6 +37059,7 @@
               </w:rPr>
               <w:t>ActivityDAOImpl</w:t>
             </w:r>
+            <w:proofErr w:type="spellEnd"/>
           </w:p>
         </w:tc>
       </w:tr>
@@ -36100,17 +37079,27 @@
               </w:tabs>
             </w:pPr>
             <w:r>
-              <w:t>-activityRepository :</w:t>
+              <w:t>-</w:t>
+            </w:r>
+            <w:proofErr w:type="spellStart"/>
+            <w:r>
+              <w:t>activityRepository</w:t>
+            </w:r>
+            <w:proofErr w:type="spellEnd"/>
+            <w:r>
+              <w:t xml:space="preserve"> :</w:t>
             </w:r>
             <w:r>
               <w:t xml:space="preserve"> </w:t>
             </w:r>
+            <w:proofErr w:type="spellStart"/>
             <w:r>
               <w:t>Activity</w:t>
             </w:r>
             <w:r>
               <w:t>Repository</w:t>
             </w:r>
+            <w:proofErr w:type="spellEnd"/>
           </w:p>
         </w:tc>
       </w:tr>
@@ -36130,10 +37119,26 @@
               </w:tabs>
             </w:pPr>
             <w:r>
-              <w:t>+getactivity() : List&lt;</w:t>
-            </w:r>
-            <w:r>
-              <w:t>Activity&gt; +editActivity(Activity activity) : void</w:t>
+              <w:t>+</w:t>
+            </w:r>
+            <w:proofErr w:type="spellStart"/>
+            <w:r>
+              <w:t>getactivity</w:t>
+            </w:r>
+            <w:proofErr w:type="spellEnd"/>
+            <w:r>
+              <w:t>() : List&lt;</w:t>
+            </w:r>
+            <w:r>
+              <w:t>Activity&gt; +</w:t>
+            </w:r>
+            <w:proofErr w:type="spellStart"/>
+            <w:r>
+              <w:t>editActivity</w:t>
+            </w:r>
+            <w:proofErr w:type="spellEnd"/>
+            <w:r>
+              <w:t>(Activity activity) : void</w:t>
             </w:r>
           </w:p>
           <w:p>
@@ -36144,7 +37149,15 @@
               </w:tabs>
             </w:pPr>
             <w:r>
-              <w:t>+postActivity(Activity activity) : void</w:t>
+              <w:t>+</w:t>
+            </w:r>
+            <w:proofErr w:type="spellStart"/>
+            <w:r>
+              <w:t>postActivity</w:t>
+            </w:r>
+            <w:proofErr w:type="spellEnd"/>
+            <w:r>
+              <w:t>(Activity activity) : void</w:t>
             </w:r>
           </w:p>
           <w:p>
@@ -36155,7 +37168,15 @@
               </w:tabs>
             </w:pPr>
             <w:r>
-              <w:t>+deleteActivity(Activity activity) : void</w:t>
+              <w:t>+</w:t>
+            </w:r>
+            <w:proofErr w:type="spellStart"/>
+            <w:r>
+              <w:t>deleteActivity</w:t>
+            </w:r>
+            <w:proofErr w:type="spellEnd"/>
+            <w:r>
+              <w:t>(Activity activity) : void</w:t>
             </w:r>
           </w:p>
           <w:p>
@@ -36166,7 +37187,15 @@
               </w:tabs>
             </w:pPr>
             <w:r>
-              <w:t>+getActivityByID(long aid): Activity</w:t>
+              <w:t>+</w:t>
+            </w:r>
+            <w:proofErr w:type="spellStart"/>
+            <w:r>
+              <w:t>getActivityByID</w:t>
+            </w:r>
+            <w:proofErr w:type="spellEnd"/>
+            <w:r>
+              <w:t>(long aid): Activity</w:t>
             </w:r>
           </w:p>
         </w:tc>
@@ -36317,9 +37346,11 @@
             <w:pPr>
               <w:jc w:val="center"/>
             </w:pPr>
+            <w:proofErr w:type="spellStart"/>
             <w:r>
               <w:t>activityRepository</w:t>
             </w:r>
+            <w:proofErr w:type="spellEnd"/>
           </w:p>
         </w:tc>
         <w:tc>
@@ -36340,6 +37371,7 @@
             <w:pPr>
               <w:jc w:val="center"/>
             </w:pPr>
+            <w:proofErr w:type="spellStart"/>
             <w:r>
               <w:rPr>
                 <w:b/>
@@ -36353,6 +37385,7 @@
             <w:r>
               <w:t>Repository</w:t>
             </w:r>
+            <w:proofErr w:type="spellEnd"/>
           </w:p>
         </w:tc>
       </w:tr>
@@ -36499,9 +37532,11 @@
             <w:pPr>
               <w:jc w:val="center"/>
             </w:pPr>
+            <w:proofErr w:type="spellStart"/>
             <w:r>
               <w:t>getactivity</w:t>
             </w:r>
+            <w:proofErr w:type="spellEnd"/>
           </w:p>
         </w:tc>
         <w:tc>
@@ -36567,9 +37602,11 @@
             <w:pPr>
               <w:jc w:val="center"/>
             </w:pPr>
+            <w:proofErr w:type="spellStart"/>
             <w:r>
               <w:t>editActivity</w:t>
             </w:r>
+            <w:proofErr w:type="spellEnd"/>
           </w:p>
         </w:tc>
         <w:tc>
@@ -36612,6 +37649,7 @@
             <w:pPr>
               <w:jc w:val="center"/>
             </w:pPr>
+            <w:proofErr w:type="spellStart"/>
             <w:r>
               <w:rPr>
                 <w:b/>
@@ -36619,6 +37657,7 @@
               </w:rPr>
               <w:t>Param</w:t>
             </w:r>
+            <w:proofErr w:type="spellEnd"/>
             <w:r>
               <w:rPr>
                 <w:b/>
@@ -36662,9 +37701,11 @@
             <w:pPr>
               <w:jc w:val="center"/>
             </w:pPr>
+            <w:proofErr w:type="spellStart"/>
             <w:r>
               <w:t>postActivity</w:t>
             </w:r>
+            <w:proofErr w:type="spellEnd"/>
           </w:p>
         </w:tc>
         <w:tc>
@@ -36707,6 +37748,7 @@
             <w:pPr>
               <w:jc w:val="center"/>
             </w:pPr>
+            <w:proofErr w:type="spellStart"/>
             <w:r>
               <w:rPr>
                 <w:b/>
@@ -36714,6 +37756,7 @@
               </w:rPr>
               <w:t>Param</w:t>
             </w:r>
+            <w:proofErr w:type="spellEnd"/>
             <w:r>
               <w:rPr>
                 <w:b/>
@@ -36757,9 +37800,11 @@
             <w:pPr>
               <w:jc w:val="center"/>
             </w:pPr>
+            <w:proofErr w:type="spellStart"/>
             <w:r>
               <w:t>deleteActivity</w:t>
             </w:r>
+            <w:proofErr w:type="spellEnd"/>
           </w:p>
         </w:tc>
         <w:tc>
@@ -36802,6 +37847,7 @@
             <w:pPr>
               <w:jc w:val="center"/>
             </w:pPr>
+            <w:proofErr w:type="spellStart"/>
             <w:r>
               <w:rPr>
                 <w:b/>
@@ -36810,6 +37856,7 @@
               <w:lastRenderedPageBreak/>
               <w:t>Param</w:t>
             </w:r>
+            <w:proofErr w:type="spellEnd"/>
             <w:r>
               <w:rPr>
                 <w:b/>
@@ -36854,6 +37901,7 @@
             <w:pPr>
               <w:jc w:val="center"/>
             </w:pPr>
+            <w:proofErr w:type="spellStart"/>
             <w:r>
               <w:t>getA</w:t>
             </w:r>
@@ -36863,6 +37911,7 @@
             <w:r>
               <w:t>ByID</w:t>
             </w:r>
+            <w:proofErr w:type="spellEnd"/>
           </w:p>
         </w:tc>
         <w:tc>
@@ -36905,6 +37954,7 @@
             <w:pPr>
               <w:jc w:val="center"/>
             </w:pPr>
+            <w:proofErr w:type="spellStart"/>
             <w:r>
               <w:rPr>
                 <w:b/>
@@ -36912,6 +37962,7 @@
               </w:rPr>
               <w:t>Param</w:t>
             </w:r>
+            <w:proofErr w:type="spellEnd"/>
             <w:r>
               <w:rPr>
                 <w:b/>
@@ -36954,6 +38005,7 @@
         </w:rPr>
         <w:t xml:space="preserve">Class name: </w:t>
       </w:r>
+      <w:proofErr w:type="spellStart"/>
       <w:r>
         <w:rPr>
           <w:b/>
@@ -36962,6 +38014,7 @@
         </w:rPr>
         <w:t>QuestionAnswerDAOImpl</w:t>
       </w:r>
+      <w:proofErr w:type="spellEnd"/>
     </w:p>
     <w:p/>
     <w:tbl>
@@ -36991,6 +38044,7 @@
                 <w:bCs/>
               </w:rPr>
             </w:pPr>
+            <w:proofErr w:type="spellStart"/>
             <w:r>
               <w:rPr>
                 <w:b/>
@@ -37005,6 +38059,7 @@
               </w:rPr>
               <w:t>Impl</w:t>
             </w:r>
+            <w:proofErr w:type="spellEnd"/>
           </w:p>
         </w:tc>
       </w:tr>
@@ -37028,8 +38083,21 @@
               <w:t xml:space="preserve"> </w:t>
             </w:r>
             <w:r>
-              <w:t>-questionAnswerRepository : QuestionRepository</w:t>
-            </w:r>
+              <w:t>-</w:t>
+            </w:r>
+            <w:proofErr w:type="spellStart"/>
+            <w:r>
+              <w:t>questionAnswerRepository</w:t>
+            </w:r>
+            <w:proofErr w:type="spellEnd"/>
+            <w:r>
+              <w:t xml:space="preserve"> : </w:t>
+            </w:r>
+            <w:proofErr w:type="spellStart"/>
+            <w:r>
+              <w:t>QuestionRepository</w:t>
+            </w:r>
+            <w:proofErr w:type="spellEnd"/>
           </w:p>
         </w:tc>
       </w:tr>
@@ -37050,7 +38118,31 @@
               </w:tabs>
             </w:pPr>
             <w:r>
-              <w:t>+DeleteQA(QuestionAnswer questionAnswer) : void</w:t>
+              <w:t>+</w:t>
+            </w:r>
+            <w:proofErr w:type="spellStart"/>
+            <w:r>
+              <w:t>DeleteQA</w:t>
+            </w:r>
+            <w:proofErr w:type="spellEnd"/>
+            <w:r>
+              <w:t>(</w:t>
+            </w:r>
+            <w:proofErr w:type="spellStart"/>
+            <w:r>
+              <w:t>QuestionAnswer</w:t>
+            </w:r>
+            <w:proofErr w:type="spellEnd"/>
+            <w:r>
+              <w:t xml:space="preserve"> </w:t>
+            </w:r>
+            <w:proofErr w:type="spellStart"/>
+            <w:r>
+              <w:t>questionAnswer</w:t>
+            </w:r>
+            <w:proofErr w:type="spellEnd"/>
+            <w:r>
+              <w:t>) : void</w:t>
             </w:r>
           </w:p>
           <w:p>
@@ -37064,7 +38156,15 @@
               <w:t>+answer(</w:t>
             </w:r>
             <w:r>
-              <w:t xml:space="preserve">long qid, </w:t>
+              <w:t xml:space="preserve">long </w:t>
+            </w:r>
+            <w:proofErr w:type="spellStart"/>
+            <w:r>
+              <w:t>qid</w:t>
+            </w:r>
+            <w:proofErr w:type="spellEnd"/>
+            <w:r>
+              <w:t xml:space="preserve">, </w:t>
             </w:r>
             <w:r>
               <w:t>String answer) : void</w:t>
@@ -37078,10 +38178,23 @@
               </w:tabs>
             </w:pPr>
             <w:r>
-              <w:t>+getQuestion() : List&lt;</w:t>
-            </w:r>
-            <w:r>
-              <w:t>QuestionAnswer&gt;</w:t>
+              <w:t>+</w:t>
+            </w:r>
+            <w:proofErr w:type="spellStart"/>
+            <w:r>
+              <w:t>getQuestion</w:t>
+            </w:r>
+            <w:proofErr w:type="spellEnd"/>
+            <w:r>
+              <w:t>() : List&lt;</w:t>
+            </w:r>
+            <w:proofErr w:type="spellStart"/>
+            <w:r>
+              <w:t>QuestionAnswer</w:t>
+            </w:r>
+            <w:proofErr w:type="spellEnd"/>
+            <w:r>
+              <w:t>&gt;</w:t>
             </w:r>
           </w:p>
           <w:p>
@@ -37092,7 +38205,23 @@
               </w:tabs>
             </w:pPr>
             <w:r>
-              <w:t>+askQuestion(QuestionAnswer question) : void</w:t>
+              <w:t>+</w:t>
+            </w:r>
+            <w:proofErr w:type="spellStart"/>
+            <w:r>
+              <w:t>askQuestion</w:t>
+            </w:r>
+            <w:proofErr w:type="spellEnd"/>
+            <w:r>
+              <w:t>(</w:t>
+            </w:r>
+            <w:proofErr w:type="spellStart"/>
+            <w:r>
+              <w:t>QuestionAnswer</w:t>
+            </w:r>
+            <w:proofErr w:type="spellEnd"/>
+            <w:r>
+              <w:t xml:space="preserve"> question) : void</w:t>
             </w:r>
           </w:p>
         </w:tc>
@@ -37243,9 +38372,11 @@
             <w:pPr>
               <w:jc w:val="center"/>
             </w:pPr>
+            <w:proofErr w:type="spellStart"/>
             <w:r>
               <w:t>questionAnswerRepository</w:t>
             </w:r>
+            <w:proofErr w:type="spellEnd"/>
           </w:p>
         </w:tc>
         <w:tc>
@@ -37266,6 +38397,7 @@
             <w:pPr>
               <w:jc w:val="center"/>
             </w:pPr>
+            <w:proofErr w:type="spellStart"/>
             <w:r>
               <w:rPr>
                 <w:b/>
@@ -37276,6 +38408,7 @@
             <w:r>
               <w:t>QuestionRepository</w:t>
             </w:r>
+            <w:proofErr w:type="spellEnd"/>
           </w:p>
         </w:tc>
       </w:tr>
@@ -37421,9 +38554,11 @@
             <w:pPr>
               <w:jc w:val="center"/>
             </w:pPr>
+            <w:proofErr w:type="spellStart"/>
             <w:r>
               <w:t>getQuestion</w:t>
             </w:r>
+            <w:proofErr w:type="spellEnd"/>
           </w:p>
         </w:tc>
         <w:tc>
@@ -37459,8 +38594,13 @@
               <w:t>:</w:t>
             </w:r>
             <w:r>
-              <w:t xml:space="preserve"> List&lt;QuestionAnswer</w:t>
-            </w:r>
+              <w:t xml:space="preserve"> List&lt;</w:t>
+            </w:r>
+            <w:proofErr w:type="spellStart"/>
+            <w:r>
+              <w:t>QuestionAnswer</w:t>
+            </w:r>
+            <w:proofErr w:type="spellEnd"/>
             <w:r>
               <w:t>&gt;</w:t>
             </w:r>
@@ -37490,9 +38630,11 @@
             <w:pPr>
               <w:jc w:val="center"/>
             </w:pPr>
+            <w:proofErr w:type="spellStart"/>
             <w:r>
               <w:t>DeleteQA</w:t>
             </w:r>
+            <w:proofErr w:type="spellEnd"/>
           </w:p>
         </w:tc>
         <w:tc>
@@ -37535,6 +38677,7 @@
             <w:pPr>
               <w:jc w:val="center"/>
             </w:pPr>
+            <w:proofErr w:type="spellStart"/>
             <w:r>
               <w:rPr>
                 <w:b/>
@@ -37542,6 +38685,7 @@
               </w:rPr>
               <w:t>Param</w:t>
             </w:r>
+            <w:proofErr w:type="spellEnd"/>
             <w:r>
               <w:rPr>
                 <w:b/>
@@ -37550,8 +38694,13 @@
               <w:t>:</w:t>
             </w:r>
             <w:r>
-              <w:t xml:space="preserve"> QuestionAnswer</w:t>
-            </w:r>
+              <w:t xml:space="preserve"> </w:t>
+            </w:r>
+            <w:proofErr w:type="spellStart"/>
+            <w:r>
+              <w:t>QuestionAnswer</w:t>
+            </w:r>
+            <w:proofErr w:type="spellEnd"/>
           </w:p>
           <w:p>
             <w:pPr>
@@ -37627,6 +38776,7 @@
             <w:pPr>
               <w:jc w:val="center"/>
             </w:pPr>
+            <w:proofErr w:type="spellStart"/>
             <w:r>
               <w:rPr>
                 <w:b/>
@@ -37634,6 +38784,7 @@
               </w:rPr>
               <w:t>Param</w:t>
             </w:r>
+            <w:proofErr w:type="spellEnd"/>
             <w:r>
               <w:rPr>
                 <w:b/>
@@ -37674,9 +38825,11 @@
             <w:pPr>
               <w:jc w:val="center"/>
             </w:pPr>
+            <w:proofErr w:type="spellStart"/>
             <w:r>
               <w:t>askQuestion</w:t>
             </w:r>
+            <w:proofErr w:type="spellEnd"/>
           </w:p>
         </w:tc>
         <w:tc>
@@ -37719,6 +38872,7 @@
             <w:pPr>
               <w:jc w:val="center"/>
             </w:pPr>
+            <w:proofErr w:type="spellStart"/>
             <w:r>
               <w:rPr>
                 <w:b/>
@@ -37726,6 +38880,7 @@
               </w:rPr>
               <w:t>Param</w:t>
             </w:r>
+            <w:proofErr w:type="spellEnd"/>
             <w:r>
               <w:rPr>
                 <w:b/>
@@ -37734,8 +38889,13 @@
               <w:t>:</w:t>
             </w:r>
             <w:r>
-              <w:t xml:space="preserve"> QuestionAnswer</w:t>
-            </w:r>
+              <w:t xml:space="preserve"> </w:t>
+            </w:r>
+            <w:proofErr w:type="spellStart"/>
+            <w:r>
+              <w:t>QuestionAnswer</w:t>
+            </w:r>
+            <w:proofErr w:type="spellEnd"/>
           </w:p>
           <w:p>
             <w:pPr>
@@ -37875,8 +39035,13 @@
             <w:r>
               <w:t>-</w:t>
             </w:r>
-            <w:r>
-              <w:t>userid :long</w:t>
+            <w:proofErr w:type="spellStart"/>
+            <w:r>
+              <w:t>userid</w:t>
+            </w:r>
+            <w:proofErr w:type="spellEnd"/>
+            <w:r>
+              <w:t xml:space="preserve"> :long</w:t>
             </w:r>
           </w:p>
           <w:p>
@@ -38060,9 +39225,11 @@
             <w:pPr>
               <w:jc w:val="center"/>
             </w:pPr>
+            <w:proofErr w:type="spellStart"/>
             <w:r>
               <w:t>userid</w:t>
             </w:r>
+            <w:proofErr w:type="spellEnd"/>
           </w:p>
         </w:tc>
         <w:tc>
@@ -38083,6 +39250,7 @@
             <w:pPr>
               <w:jc w:val="center"/>
             </w:pPr>
+            <w:proofErr w:type="spellStart"/>
             <w:r>
               <w:rPr>
                 <w:b/>
@@ -38093,6 +39261,7 @@
             <w:r>
               <w:t>long</w:t>
             </w:r>
+            <w:proofErr w:type="spellEnd"/>
           </w:p>
         </w:tc>
       </w:tr>
@@ -38404,7 +39573,15 @@
               </w:tabs>
             </w:pPr>
             <w:r>
-              <w:t xml:space="preserve"> -aname: string</w:t>
+              <w:t xml:space="preserve"> -</w:t>
+            </w:r>
+            <w:proofErr w:type="spellStart"/>
+            <w:r>
+              <w:t>aname</w:t>
+            </w:r>
+            <w:proofErr w:type="spellEnd"/>
+            <w:r>
+              <w:t>: string</w:t>
             </w:r>
           </w:p>
           <w:p>
@@ -38415,7 +39592,15 @@
               </w:tabs>
             </w:pPr>
             <w:r>
-              <w:t xml:space="preserve"> -adescription : string</w:t>
+              <w:t xml:space="preserve"> -</w:t>
+            </w:r>
+            <w:proofErr w:type="spellStart"/>
+            <w:r>
+              <w:t>adescription</w:t>
+            </w:r>
+            <w:proofErr w:type="spellEnd"/>
+            <w:r>
+              <w:t xml:space="preserve"> : string</w:t>
             </w:r>
           </w:p>
           <w:p>
@@ -38437,7 +39622,15 @@
               </w:tabs>
             </w:pPr>
             <w:r>
-              <w:t xml:space="preserve"> -lang:char[2]</w:t>
+              <w:t xml:space="preserve"> -</w:t>
+            </w:r>
+            <w:proofErr w:type="spellStart"/>
+            <w:r>
+              <w:t>lang:char</w:t>
+            </w:r>
+            <w:proofErr w:type="spellEnd"/>
+            <w:r>
+              <w:t>[2]</w:t>
             </w:r>
           </w:p>
         </w:tc>
@@ -38611,6 +39804,7 @@
             <w:pPr>
               <w:jc w:val="center"/>
             </w:pPr>
+            <w:proofErr w:type="spellStart"/>
             <w:r>
               <w:rPr>
                 <w:b/>
@@ -38621,6 +39815,7 @@
             <w:r>
               <w:t>long</w:t>
             </w:r>
+            <w:proofErr w:type="spellEnd"/>
           </w:p>
         </w:tc>
       </w:tr>
@@ -38646,9 +39841,11 @@
             <w:pPr>
               <w:jc w:val="center"/>
             </w:pPr>
+            <w:proofErr w:type="spellStart"/>
             <w:r>
               <w:t>aname</w:t>
             </w:r>
+            <w:proofErr w:type="spellEnd"/>
           </w:p>
         </w:tc>
         <w:tc>
@@ -38715,9 +39912,11 @@
             <w:pPr>
               <w:jc w:val="center"/>
             </w:pPr>
+            <w:proofErr w:type="spellStart"/>
             <w:r>
               <w:t>adescription</w:t>
             </w:r>
+            <w:proofErr w:type="spellEnd"/>
           </w:p>
         </w:tc>
         <w:tc>
@@ -38791,7 +39990,15 @@
           </w:tcPr>
           <w:p>
             <w:r>
-              <w:t>Store the image url of the activity</w:t>
+              <w:t xml:space="preserve">Store the image </w:t>
+            </w:r>
+            <w:proofErr w:type="spellStart"/>
+            <w:r>
+              <w:t>url</w:t>
+            </w:r>
+            <w:proofErr w:type="spellEnd"/>
+            <w:r>
+              <w:t xml:space="preserve"> of the activity</w:t>
             </w:r>
           </w:p>
         </w:tc>
@@ -38856,7 +40063,15 @@
           </w:tcPr>
           <w:p>
             <w:r>
-              <w:t>Store the langeage type of the activity</w:t>
+              <w:t xml:space="preserve">Store the </w:t>
+            </w:r>
+            <w:proofErr w:type="spellStart"/>
+            <w:r>
+              <w:t>langeage</w:t>
+            </w:r>
+            <w:proofErr w:type="spellEnd"/>
+            <w:r>
+              <w:t xml:space="preserve"> type of the activity</w:t>
             </w:r>
           </w:p>
         </w:tc>
@@ -38923,6 +40138,7 @@
         </w:rPr>
         <w:t xml:space="preserve">Class name: </w:t>
       </w:r>
+      <w:proofErr w:type="spellStart"/>
       <w:r>
         <w:rPr>
           <w:b/>
@@ -38931,6 +40147,7 @@
         </w:rPr>
         <w:t>QuestionAnswer</w:t>
       </w:r>
+      <w:proofErr w:type="spellEnd"/>
     </w:p>
     <w:p/>
     <w:tbl>
@@ -38960,6 +40177,7 @@
                 <w:bCs/>
               </w:rPr>
             </w:pPr>
+            <w:proofErr w:type="spellStart"/>
             <w:r>
               <w:rPr>
                 <w:b/>
@@ -38967,6 +40185,7 @@
               </w:rPr>
               <w:t>QuestionAnswer</w:t>
             </w:r>
+            <w:proofErr w:type="spellEnd"/>
           </w:p>
         </w:tc>
       </w:tr>
@@ -38992,8 +40211,13 @@
             <w:r>
               <w:t>-</w:t>
             </w:r>
-            <w:r>
-              <w:t>qid :long</w:t>
+            <w:proofErr w:type="spellStart"/>
+            <w:r>
+              <w:t>qid</w:t>
+            </w:r>
+            <w:proofErr w:type="spellEnd"/>
+            <w:r>
+              <w:t xml:space="preserve"> :long</w:t>
             </w:r>
           </w:p>
           <w:p>
@@ -39004,7 +40228,15 @@
               </w:tabs>
             </w:pPr>
             <w:r>
-              <w:t xml:space="preserve"> -qname: string</w:t>
+              <w:t xml:space="preserve"> -</w:t>
+            </w:r>
+            <w:proofErr w:type="spellStart"/>
+            <w:r>
+              <w:t>qname</w:t>
+            </w:r>
+            <w:proofErr w:type="spellEnd"/>
+            <w:r>
+              <w:t>: string</w:t>
             </w:r>
           </w:p>
           <w:p>
@@ -39026,8 +40258,21 @@
               </w:tabs>
             </w:pPr>
             <w:r>
-              <w:t xml:space="preserve"> -newQ : boolean</w:t>
-            </w:r>
+              <w:t xml:space="preserve"> -</w:t>
+            </w:r>
+            <w:proofErr w:type="spellStart"/>
+            <w:r>
+              <w:t>newQ</w:t>
+            </w:r>
+            <w:proofErr w:type="spellEnd"/>
+            <w:r>
+              <w:t xml:space="preserve"> : </w:t>
+            </w:r>
+            <w:proofErr w:type="spellStart"/>
+            <w:r>
+              <w:t>boolean</w:t>
+            </w:r>
+            <w:proofErr w:type="spellEnd"/>
           </w:p>
         </w:tc>
       </w:tr>
@@ -39177,9 +40422,11 @@
             <w:pPr>
               <w:jc w:val="center"/>
             </w:pPr>
+            <w:proofErr w:type="spellStart"/>
             <w:r>
               <w:t>qrid</w:t>
             </w:r>
+            <w:proofErr w:type="spellEnd"/>
           </w:p>
         </w:tc>
         <w:tc>
@@ -39200,6 +40447,7 @@
             <w:pPr>
               <w:jc w:val="center"/>
             </w:pPr>
+            <w:proofErr w:type="spellStart"/>
             <w:r>
               <w:rPr>
                 <w:b/>
@@ -39210,6 +40458,7 @@
             <w:r>
               <w:t>long</w:t>
             </w:r>
+            <w:proofErr w:type="spellEnd"/>
           </w:p>
         </w:tc>
       </w:tr>
@@ -39235,9 +40484,11 @@
             <w:pPr>
               <w:jc w:val="center"/>
             </w:pPr>
+            <w:proofErr w:type="spellStart"/>
             <w:r>
               <w:t>qname</w:t>
             </w:r>
+            <w:proofErr w:type="spellEnd"/>
           </w:p>
         </w:tc>
         <w:tc>
@@ -39369,9 +40620,11 @@
             <w:pPr>
               <w:jc w:val="center"/>
             </w:pPr>
+            <w:proofErr w:type="spellStart"/>
             <w:r>
               <w:t>newQ</w:t>
             </w:r>
+            <w:proofErr w:type="spellEnd"/>
           </w:p>
         </w:tc>
         <w:tc>
@@ -39380,7 +40633,15 @@
           </w:tcPr>
           <w:p>
             <w:r>
-              <w:t>Store the image url of the question</w:t>
+              <w:t xml:space="preserve">Store the image </w:t>
+            </w:r>
+            <w:proofErr w:type="spellStart"/>
+            <w:r>
+              <w:t>url</w:t>
+            </w:r>
+            <w:proofErr w:type="spellEnd"/>
+            <w:r>
+              <w:t xml:space="preserve"> of the question</w:t>
             </w:r>
           </w:p>
         </w:tc>
@@ -39472,7 +40733,7 @@
       <w:r>
         <w:pict>
           <v:shape id="_x0000_i1028" type="#_x0000_t75" style="width:254.05pt;height:116.85pt">
-            <v:imagedata r:id="rId38" o:title="View Homepage"/>
+            <v:imagedata r:id="rId37" o:title="View Homepage"/>
           </v:shape>
         </w:pict>
       </w:r>
@@ -39512,7 +40773,7 @@
       <w:r>
         <w:pict>
           <v:shape id="_x0000_i1029" type="#_x0000_t75" style="width:450.35pt;height:357.3pt">
-            <v:imagedata r:id="rId39" o:title="Register"/>
+            <v:imagedata r:id="rId38" o:title="Register"/>
           </v:shape>
         </w:pict>
       </w:r>
@@ -39566,7 +40827,7 @@
         <w:lastRenderedPageBreak/>
         <w:pict>
           <v:shape id="_x0000_i1030" type="#_x0000_t75" style="width:451pt;height:129.05pt">
-            <v:imagedata r:id="rId40" o:title="Switch Language"/>
+            <v:imagedata r:id="rId39" o:title="Switch Language"/>
           </v:shape>
         </w:pict>
       </w:r>
@@ -39631,7 +40892,7 @@
       <w:r>
         <w:pict>
           <v:shape id="_x0000_i1031" type="#_x0000_t75" style="width:451pt;height:190.2pt">
-            <v:imagedata r:id="rId41" o:title="view all activities"/>
+            <v:imagedata r:id="rId40" o:title="view all activities"/>
           </v:shape>
         </w:pict>
       </w:r>
@@ -39693,7 +40954,7 @@
         <w:lastRenderedPageBreak/>
         <w:pict>
           <v:shape id="_x0000_i1032" type="#_x0000_t75" style="width:450.35pt;height:189.5pt">
-            <v:imagedata r:id="rId42" o:title="View Activity by ID"/>
+            <v:imagedata r:id="rId41" o:title="View Activity by ID"/>
           </v:shape>
         </w:pict>
       </w:r>
@@ -39778,7 +41039,7 @@
         </w:rPr>
         <w:pict>
           <v:shape id="_x0000_i1033" type="#_x0000_t75" style="width:451pt;height:182.05pt">
-            <v:imagedata r:id="rId43" o:title="ViewQA"/>
+            <v:imagedata r:id="rId42" o:title="ViewQA"/>
           </v:shape>
         </w:pict>
       </w:r>
@@ -39842,7 +41103,7 @@
         <w:lastRenderedPageBreak/>
         <w:pict>
           <v:shape id="_x0000_i1034" type="#_x0000_t75" style="width:451pt;height:181.35pt">
-            <v:imagedata r:id="rId44" o:title="ViewHistory"/>
+            <v:imagedata r:id="rId43" o:title="ViewHistory"/>
           </v:shape>
         </w:pict>
       </w:r>
@@ -39877,7 +41138,7 @@
       <w:r>
         <w:pict>
           <v:shape id="_x0000_i1035" type="#_x0000_t75" style="width:451pt;height:184.75pt">
-            <v:imagedata r:id="rId45" o:title="ViewGallery"/>
+            <v:imagedata r:id="rId44" o:title="ViewGallery"/>
           </v:shape>
         </w:pict>
       </w:r>
@@ -39924,7 +41185,7 @@
       <w:r>
         <w:pict>
           <v:shape id="_x0000_i1036" type="#_x0000_t75" style="width:451pt;height:184.75pt">
-            <v:imagedata r:id="rId46" o:title="View Ablum"/>
+            <v:imagedata r:id="rId45" o:title="View Ablum"/>
           </v:shape>
         </w:pict>
       </w:r>
@@ -39994,7 +41255,7 @@
                     </pic:cNvPicPr>
                   </pic:nvPicPr>
                   <pic:blipFill>
-                    <a:blip r:embed="rId47">
+                    <a:blip r:embed="rId46">
                       <a:extLst>
                         <a:ext uri="{28A0092B-C50C-407E-A947-70E740481C1C}">
                           <a14:useLocalDpi xmlns:a14="http://schemas.microsoft.com/office/drawing/2010/main" val="0"/>
@@ -40068,7 +41329,7 @@
       <w:r>
         <w:pict>
           <v:shape id="_x0000_i1037" type="#_x0000_t75" style="width:3in;height:129.75pt">
-            <v:imagedata r:id="rId48" o:title="View Contact"/>
+            <v:imagedata r:id="rId47" o:title="View Contact"/>
           </v:shape>
         </w:pict>
       </w:r>
@@ -40115,7 +41376,7 @@
       <w:r>
         <w:pict>
           <v:shape id="_x0000_i1038" type="#_x0000_t75" style="width:175.25pt;height:116.85pt">
-            <v:imagedata r:id="rId49" o:title="Map"/>
+            <v:imagedata r:id="rId48" o:title="Map"/>
           </v:shape>
         </w:pict>
       </w:r>
@@ -40169,7 +41430,7 @@
         <w:lastRenderedPageBreak/>
         <w:pict>
           <v:shape id="_x0000_i1039" type="#_x0000_t75" style="width:201.05pt;height:116.85pt">
-            <v:imagedata r:id="rId50" o:title="facebook"/>
+            <v:imagedata r:id="rId49" o:title="facebook"/>
           </v:shape>
         </w:pict>
       </w:r>
@@ -40216,7 +41477,7 @@
       <w:r>
         <w:pict>
           <v:shape id="_x0000_i1040" type="#_x0000_t75" style="width:451pt;height:207.15pt">
-            <v:imagedata r:id="rId51" o:title="Login"/>
+            <v:imagedata r:id="rId50" o:title="Login"/>
           </v:shape>
         </w:pict>
       </w:r>
@@ -40256,7 +41517,43 @@
           <w:bCs/>
           <w:szCs w:val="22"/>
         </w:rPr>
-        <w:t xml:space="preserve">login to the Wat Pra Singh </w:t>
+        <w:t xml:space="preserve">login to the </w:t>
+      </w:r>
+      <w:proofErr w:type="spellStart"/>
+      <w:r>
+        <w:rPr>
+          <w:b/>
+          <w:bCs/>
+          <w:szCs w:val="22"/>
+        </w:rPr>
+        <w:t>Wat</w:t>
+      </w:r>
+      <w:proofErr w:type="spellEnd"/>
+      <w:r>
+        <w:rPr>
+          <w:b/>
+          <w:bCs/>
+          <w:szCs w:val="22"/>
+        </w:rPr>
+        <w:t xml:space="preserve"> </w:t>
+      </w:r>
+      <w:proofErr w:type="spellStart"/>
+      <w:r>
+        <w:rPr>
+          <w:b/>
+          <w:bCs/>
+          <w:szCs w:val="22"/>
+        </w:rPr>
+        <w:t>Pra</w:t>
+      </w:r>
+      <w:proofErr w:type="spellEnd"/>
+      <w:r>
+        <w:rPr>
+          <w:b/>
+          <w:bCs/>
+          <w:szCs w:val="22"/>
+        </w:rPr>
+        <w:t xml:space="preserve"> Singh </w:t>
       </w:r>
       <w:r>
         <w:rPr>
@@ -40314,7 +41611,7 @@
       <w:r>
         <w:pict>
           <v:shape id="_x0000_i1041" type="#_x0000_t75" style="width:261.5pt;height:126.35pt">
-            <v:imagedata r:id="rId52" o:title="Logout"/>
+            <v:imagedata r:id="rId51" o:title="Logout"/>
           </v:shape>
         </w:pict>
       </w:r>
@@ -40366,7 +41663,43 @@
           <w:bCs/>
           <w:szCs w:val="22"/>
         </w:rPr>
-        <w:t xml:space="preserve"> from the Wat Pra Singh </w:t>
+        <w:t xml:space="preserve"> from the </w:t>
+      </w:r>
+      <w:proofErr w:type="spellStart"/>
+      <w:r>
+        <w:rPr>
+          <w:b/>
+          <w:bCs/>
+          <w:szCs w:val="22"/>
+        </w:rPr>
+        <w:t>Wat</w:t>
+      </w:r>
+      <w:proofErr w:type="spellEnd"/>
+      <w:r>
+        <w:rPr>
+          <w:b/>
+          <w:bCs/>
+          <w:szCs w:val="22"/>
+        </w:rPr>
+        <w:t xml:space="preserve"> </w:t>
+      </w:r>
+      <w:proofErr w:type="spellStart"/>
+      <w:r>
+        <w:rPr>
+          <w:b/>
+          <w:bCs/>
+          <w:szCs w:val="22"/>
+        </w:rPr>
+        <w:t>Pra</w:t>
+      </w:r>
+      <w:proofErr w:type="spellEnd"/>
+      <w:r>
+        <w:rPr>
+          <w:b/>
+          <w:bCs/>
+          <w:szCs w:val="22"/>
+        </w:rPr>
+        <w:t xml:space="preserve"> Singh </w:t>
       </w:r>
       <w:r>
         <w:rPr>
@@ -40438,7 +41771,7 @@
         </w:rPr>
         <w:pict>
           <v:shape id="_x0000_i1042" type="#_x0000_t75" style="width:451pt;height:131.1pt">
-            <v:imagedata r:id="rId53" o:title="Send Question"/>
+            <v:imagedata r:id="rId52" o:title="Send Question"/>
           </v:shape>
         </w:pict>
       </w:r>
@@ -40594,7 +41927,7 @@
                     </pic:cNvPicPr>
                   </pic:nvPicPr>
                   <pic:blipFill>
-                    <a:blip r:embed="rId54">
+                    <a:blip r:embed="rId53">
                       <a:extLst>
                         <a:ext uri="{28A0092B-C50C-407E-A947-70E740481C1C}">
                           <a14:useLocalDpi xmlns:a14="http://schemas.microsoft.com/office/drawing/2010/main" val="0"/>
@@ -40683,7 +42016,7 @@
       <w:r>
         <w:pict>
           <v:shape id="_x0000_i1043" type="#_x0000_t75" style="width:451pt;height:4in">
-            <v:imagedata r:id="rId55" o:title="Edit activity"/>
+            <v:imagedata r:id="rId54" o:title="Edit activity"/>
           </v:shape>
         </w:pict>
       </w:r>
@@ -40747,7 +42080,7 @@
         <w:lastRenderedPageBreak/>
         <w:pict>
           <v:shape id="_x0000_i1044" type="#_x0000_t75" style="width:451.7pt;height:163pt">
-            <v:imagedata r:id="rId56" o:title="delete activity"/>
+            <v:imagedata r:id="rId55" o:title="delete activity"/>
           </v:shape>
         </w:pict>
       </w:r>
@@ -40863,7 +42196,7 @@
       <w:r>
         <w:pict>
           <v:shape id="_x0000_i1045" type="#_x0000_t75" style="width:450.35pt;height:256.1pt">
-            <v:imagedata r:id="rId57" o:title="Answer"/>
+            <v:imagedata r:id="rId56" o:title="Answer"/>
           </v:shape>
         </w:pict>
       </w:r>
@@ -40926,7 +42259,7 @@
       <w:r>
         <w:pict>
           <v:shape id="_x0000_i1046" type="#_x0000_t75" style="width:450.35pt;height:170.5pt">
-            <v:imagedata r:id="rId58" o:title="DeleteQA"/>
+            <v:imagedata r:id="rId57" o:title="DeleteQA"/>
           </v:shape>
         </w:pict>
       </w:r>
@@ -41033,7 +42366,7 @@
         <w:lastRenderedPageBreak/>
         <w:pict>
           <v:shape id="_x0000_i1047" type="#_x0000_t75" style="width:451.7pt;height:171.85pt">
-            <v:imagedata r:id="rId59" o:title="Edit temple history"/>
+            <v:imagedata r:id="rId58" o:title="Edit temple history"/>
           </v:shape>
         </w:pict>
       </w:r>
@@ -41445,7 +42778,23 @@
               <w:spacing w:after="160" w:line="259" w:lineRule="auto"/>
             </w:pPr>
             <w:r>
-              <w:t>Visitor can register to be a member of the Wat Pra Singh web site.</w:t>
+              <w:t xml:space="preserve">Visitor can register to be a member of the </w:t>
+            </w:r>
+            <w:proofErr w:type="spellStart"/>
+            <w:r>
+              <w:t>Wat</w:t>
+            </w:r>
+            <w:proofErr w:type="spellEnd"/>
+            <w:r>
+              <w:t xml:space="preserve"> </w:t>
+            </w:r>
+            <w:proofErr w:type="spellStart"/>
+            <w:r>
+              <w:t>Pra</w:t>
+            </w:r>
+            <w:proofErr w:type="spellEnd"/>
+            <w:r>
+              <w:t xml:space="preserve"> Singh web site.</w:t>
             </w:r>
           </w:p>
         </w:tc>
@@ -42676,7 +44025,23 @@
               <w:spacing w:after="160" w:line="259" w:lineRule="auto"/>
             </w:pPr>
             <w:r>
-              <w:t>Member and Admin can login to the Wat Pra Singh web site.</w:t>
+              <w:t xml:space="preserve">Member and Admin can login to the </w:t>
+            </w:r>
+            <w:proofErr w:type="spellStart"/>
+            <w:r>
+              <w:t>Wat</w:t>
+            </w:r>
+            <w:proofErr w:type="spellEnd"/>
+            <w:r>
+              <w:t xml:space="preserve"> </w:t>
+            </w:r>
+            <w:proofErr w:type="spellStart"/>
+            <w:r>
+              <w:t>Pra</w:t>
+            </w:r>
+            <w:proofErr w:type="spellEnd"/>
+            <w:r>
+              <w:t xml:space="preserve"> Singh web site.</w:t>
             </w:r>
           </w:p>
         </w:tc>
@@ -42784,7 +44149,23 @@
               <w:spacing w:after="160" w:line="259" w:lineRule="auto"/>
             </w:pPr>
             <w:r>
-              <w:t>Member and Admin can log out from the Wat Pra Singh web site.</w:t>
+              <w:t xml:space="preserve">Member and Admin can log out from the </w:t>
+            </w:r>
+            <w:proofErr w:type="spellStart"/>
+            <w:r>
+              <w:t>Wat</w:t>
+            </w:r>
+            <w:proofErr w:type="spellEnd"/>
+            <w:r>
+              <w:t xml:space="preserve"> </w:t>
+            </w:r>
+            <w:proofErr w:type="spellStart"/>
+            <w:r>
+              <w:t>Pra</w:t>
+            </w:r>
+            <w:proofErr w:type="spellEnd"/>
+            <w:r>
+              <w:t xml:space="preserve"> Singh web site.</w:t>
             </w:r>
           </w:p>
         </w:tc>
@@ -43775,12 +45156,12 @@
       </w:pPr>
     </w:p>
     <w:sectPr>
-      <w:headerReference w:type="even" r:id="rId60"/>
-      <w:headerReference w:type="default" r:id="rId61"/>
-      <w:footerReference w:type="even" r:id="rId62"/>
-      <w:footerReference w:type="default" r:id="rId63"/>
-      <w:headerReference w:type="first" r:id="rId64"/>
-      <w:footerReference w:type="first" r:id="rId65"/>
+      <w:headerReference w:type="even" r:id="rId59"/>
+      <w:headerReference w:type="default" r:id="rId60"/>
+      <w:footerReference w:type="even" r:id="rId61"/>
+      <w:footerReference w:type="default" r:id="rId62"/>
+      <w:headerReference w:type="first" r:id="rId63"/>
+      <w:footerReference w:type="first" r:id="rId64"/>
       <w:pgSz w:w="11906" w:h="16838"/>
       <w:pgMar w:top="1440" w:right="1440" w:bottom="1440" w:left="1440" w:header="708" w:footer="708" w:gutter="0"/>
       <w:pgNumType w:start="0"/>
@@ -48977,7 +50358,7 @@
 </file>
 
 <file path=customXml/itemProps1.xml><?xml version="1.0" encoding="utf-8"?>
-<ds:datastoreItem xmlns:ds="http://schemas.openxmlformats.org/officeDocument/2006/customXml" ds:itemID="{403C32A0-285F-4057-AE26-5BA4746B74D3}">
+<ds:datastoreItem xmlns:ds="http://schemas.openxmlformats.org/officeDocument/2006/customXml" ds:itemID="{DA62CAF8-3559-43F5-8EB7-8726CE2775F8}">
   <ds:schemaRefs>
     <ds:schemaRef ds:uri="http://schemas.openxmlformats.org/officeDocument/2006/bibliography"/>
   </ds:schemaRefs>

</xml_diff>